<commit_message>
Update ProjectPlanningDocument - N0865554.docx
</commit_message>
<xml_diff>
--- a/Documentation/ProjectPlanningDocument - N0865554.docx
+++ b/Documentation/ProjectPlanningDocument - N0865554.docx
@@ -61,7 +61,7 @@
           <w:r>
             <w:fldChar w:fldCharType="separate"/>
           </w:r>
-          <w:hyperlink w:anchor="_Toc116211433" w:history="1">
+          <w:hyperlink w:anchor="_Toc116222403" w:history="1">
             <w:r>
               <w:rPr>
                 <w:rStyle w:val="Hyperlink"/>
@@ -88,7 +88,7 @@
                 <w:noProof/>
                 <w:webHidden/>
               </w:rPr>
-              <w:instrText xml:space="preserve"> PAGEREF _Toc116211433 \h </w:instrText>
+              <w:instrText xml:space="preserve"> PAGEREF _Toc116222403 \h </w:instrText>
             </w:r>
             <w:r>
               <w:rPr>
@@ -130,7 +130,7 @@
               <w:lang w:val="en-GB" w:eastAsia="en-GB"/>
             </w:rPr>
           </w:pPr>
-          <w:hyperlink w:anchor="_Toc116211434" w:history="1">
+          <w:hyperlink w:anchor="_Toc116222404" w:history="1">
             <w:r>
               <w:rPr>
                 <w:rStyle w:val="Hyperlink"/>
@@ -157,7 +157,7 @@
                 <w:noProof/>
                 <w:webHidden/>
               </w:rPr>
-              <w:instrText xml:space="preserve"> PAGEREF _Toc116211434 \h </w:instrText>
+              <w:instrText xml:space="preserve"> PAGEREF _Toc116222404 \h </w:instrText>
             </w:r>
             <w:r>
               <w:rPr>
@@ -177,7 +177,7 @@
                 <w:noProof/>
                 <w:webHidden/>
               </w:rPr>
-              <w:t>3</w:t>
+              <w:t>4</w:t>
             </w:r>
             <w:r>
               <w:rPr>
@@ -199,7 +199,7 @@
               <w:lang w:val="en-GB" w:eastAsia="en-GB"/>
             </w:rPr>
           </w:pPr>
-          <w:hyperlink w:anchor="_Toc116211435" w:history="1">
+          <w:hyperlink w:anchor="_Toc116222405" w:history="1">
             <w:r>
               <w:rPr>
                 <w:rStyle w:val="Hyperlink"/>
@@ -226,7 +226,7 @@
                 <w:noProof/>
                 <w:webHidden/>
               </w:rPr>
-              <w:instrText xml:space="preserve"> PAGEREF _Toc116211435 \h </w:instrText>
+              <w:instrText xml:space="preserve"> PAGEREF _Toc116222405 \h </w:instrText>
             </w:r>
             <w:r>
               <w:rPr>
@@ -268,7 +268,7 @@
               <w:lang w:val="en-GB" w:eastAsia="en-GB"/>
             </w:rPr>
           </w:pPr>
-          <w:hyperlink w:anchor="_Toc116211436" w:history="1">
+          <w:hyperlink w:anchor="_Toc116222406" w:history="1">
             <w:r>
               <w:rPr>
                 <w:rStyle w:val="Hyperlink"/>
@@ -295,7 +295,7 @@
                 <w:noProof/>
                 <w:webHidden/>
               </w:rPr>
-              <w:instrText xml:space="preserve"> PAGEREF _Toc116211436 \h </w:instrText>
+              <w:instrText xml:space="preserve"> PAGEREF _Toc116222406 \h </w:instrText>
             </w:r>
             <w:r>
               <w:rPr>
@@ -340,7 +340,7 @@
               <w:lang w:val="en-GB" w:eastAsia="en-GB"/>
             </w:rPr>
           </w:pPr>
-          <w:hyperlink w:anchor="_Toc116211437" w:history="1">
+          <w:hyperlink w:anchor="_Toc116222407" w:history="1">
             <w:r>
               <w:rPr>
                 <w:rStyle w:val="Hyperlink"/>
@@ -367,7 +367,7 @@
                 <w:noProof/>
                 <w:webHidden/>
               </w:rPr>
-              <w:instrText xml:space="preserve"> PAGEREF _Toc116211437 \h </w:instrText>
+              <w:instrText xml:space="preserve"> PAGEREF _Toc116222407 \h </w:instrText>
             </w:r>
             <w:r>
               <w:rPr>
@@ -412,7 +412,7 @@
               <w:lang w:val="en-GB" w:eastAsia="en-GB"/>
             </w:rPr>
           </w:pPr>
-          <w:hyperlink w:anchor="_Toc116211438" w:history="1">
+          <w:hyperlink w:anchor="_Toc116222408" w:history="1">
             <w:r>
               <w:rPr>
                 <w:rStyle w:val="Hyperlink"/>
@@ -439,7 +439,7 @@
                 <w:noProof/>
                 <w:webHidden/>
               </w:rPr>
-              <w:instrText xml:space="preserve"> PAGEREF _Toc116211438 \h </w:instrText>
+              <w:instrText xml:space="preserve"> PAGEREF _Toc116222408 \h </w:instrText>
             </w:r>
             <w:r>
               <w:rPr>
@@ -484,7 +484,7 @@
               <w:lang w:val="en-GB" w:eastAsia="en-GB"/>
             </w:rPr>
           </w:pPr>
-          <w:hyperlink w:anchor="_Toc116211439" w:history="1">
+          <w:hyperlink w:anchor="_Toc116222409" w:history="1">
             <w:r>
               <w:rPr>
                 <w:rStyle w:val="Hyperlink"/>
@@ -511,7 +511,7 @@
                 <w:noProof/>
                 <w:webHidden/>
               </w:rPr>
-              <w:instrText xml:space="preserve"> PAGEREF _Toc116211439 \h </w:instrText>
+              <w:instrText xml:space="preserve"> PAGEREF _Toc116222409 \h </w:instrText>
             </w:r>
             <w:r>
               <w:rPr>
@@ -556,7 +556,7 @@
               <w:lang w:val="en-GB" w:eastAsia="en-GB"/>
             </w:rPr>
           </w:pPr>
-          <w:hyperlink w:anchor="_Toc116211440" w:history="1">
+          <w:hyperlink w:anchor="_Toc116222410" w:history="1">
             <w:r>
               <w:rPr>
                 <w:rStyle w:val="Hyperlink"/>
@@ -583,7 +583,7 @@
                 <w:noProof/>
                 <w:webHidden/>
               </w:rPr>
-              <w:instrText xml:space="preserve"> PAGEREF _Toc116211440 \h </w:instrText>
+              <w:instrText xml:space="preserve"> PAGEREF _Toc116222410 \h </w:instrText>
             </w:r>
             <w:r>
               <w:rPr>
@@ -628,13 +628,13 @@
               <w:lang w:val="en-GB" w:eastAsia="en-GB"/>
             </w:rPr>
           </w:pPr>
-          <w:hyperlink w:anchor="_Toc116211441" w:history="1">
+          <w:hyperlink w:anchor="_Toc116222411" w:history="1">
             <w:r>
               <w:rPr>
                 <w:rStyle w:val="Hyperlink"/>
                 <w:noProof/>
               </w:rPr>
-              <w:t>Planning</w:t>
+              <w:t>Research and Planning</w:t>
             </w:r>
             <w:r>
               <w:rPr>
@@ -655,7 +655,7 @@
                 <w:noProof/>
                 <w:webHidden/>
               </w:rPr>
-              <w:instrText xml:space="preserve"> PAGEREF _Toc116211441 \h </w:instrText>
+              <w:instrText xml:space="preserve"> PAGEREF _Toc116222411 \h </w:instrText>
             </w:r>
             <w:r>
               <w:rPr>
@@ -700,7 +700,7 @@
               <w:lang w:val="en-GB" w:eastAsia="en-GB"/>
             </w:rPr>
           </w:pPr>
-          <w:hyperlink w:anchor="_Toc116211442" w:history="1">
+          <w:hyperlink w:anchor="_Toc116222412" w:history="1">
             <w:r>
               <w:rPr>
                 <w:rStyle w:val="Hyperlink"/>
@@ -727,7 +727,7 @@
                 <w:noProof/>
                 <w:webHidden/>
               </w:rPr>
-              <w:instrText xml:space="preserve"> PAGEREF _Toc116211442 \h </w:instrText>
+              <w:instrText xml:space="preserve"> PAGEREF _Toc116222412 \h </w:instrText>
             </w:r>
             <w:r>
               <w:rPr>
@@ -772,13 +772,13 @@
               <w:lang w:val="en-GB" w:eastAsia="en-GB"/>
             </w:rPr>
           </w:pPr>
-          <w:hyperlink w:anchor="_Toc116211443" w:history="1">
+          <w:hyperlink w:anchor="_Toc116222413" w:history="1">
             <w:r>
               <w:rPr>
                 <w:rStyle w:val="Hyperlink"/>
                 <w:noProof/>
               </w:rPr>
-              <w:t>Post-Implementation</w:t>
+              <w:t>Testing</w:t>
             </w:r>
             <w:r>
               <w:rPr>
@@ -799,7 +799,7 @@
                 <w:noProof/>
                 <w:webHidden/>
               </w:rPr>
-              <w:instrText xml:space="preserve"> PAGEREF _Toc116211443 \h </w:instrText>
+              <w:instrText xml:space="preserve"> PAGEREF _Toc116222413 \h </w:instrText>
             </w:r>
             <w:r>
               <w:rPr>
@@ -844,12 +844,84 @@
               <w:lang w:val="en-GB" w:eastAsia="en-GB"/>
             </w:rPr>
           </w:pPr>
-          <w:hyperlink w:anchor="_Toc116211444" w:history="1">
+          <w:hyperlink w:anchor="_Toc116222414" w:history="1">
             <w:r>
               <w:rPr>
                 <w:rStyle w:val="Hyperlink"/>
                 <w:noProof/>
               </w:rPr>
+              <w:t>Ethics</w:t>
+            </w:r>
+            <w:r>
+              <w:rPr>
+                <w:noProof/>
+                <w:webHidden/>
+              </w:rPr>
+              <w:tab/>
+            </w:r>
+            <w:r>
+              <w:rPr>
+                <w:noProof/>
+                <w:webHidden/>
+              </w:rPr>
+              <w:fldChar w:fldCharType="begin"/>
+            </w:r>
+            <w:r>
+              <w:rPr>
+                <w:noProof/>
+                <w:webHidden/>
+              </w:rPr>
+              <w:instrText xml:space="preserve"> PAGEREF _Toc116222414 \h </w:instrText>
+            </w:r>
+            <w:r>
+              <w:rPr>
+                <w:noProof/>
+                <w:webHidden/>
+              </w:rPr>
+            </w:r>
+            <w:r>
+              <w:rPr>
+                <w:noProof/>
+                <w:webHidden/>
+              </w:rPr>
+              <w:fldChar w:fldCharType="separate"/>
+            </w:r>
+            <w:r>
+              <w:rPr>
+                <w:noProof/>
+                <w:webHidden/>
+              </w:rPr>
+              <w:t>7</w:t>
+            </w:r>
+            <w:r>
+              <w:rPr>
+                <w:noProof/>
+                <w:webHidden/>
+              </w:rPr>
+              <w:fldChar w:fldCharType="end"/>
+            </w:r>
+          </w:hyperlink>
+        </w:p>
+        <w:p>
+          <w:pPr>
+            <w:pStyle w:val="TOC3"/>
+            <w:tabs>
+              <w:tab w:val="right" w:leader="dot" w:pos="9350"/>
+            </w:tabs>
+            <w:rPr>
+              <w:rFonts w:asciiTheme="minorHAnsi" w:eastAsiaTheme="minorEastAsia" w:hAnsiTheme="minorHAnsi"/>
+              <w:noProof/>
+              <w:sz w:val="22"/>
+              <w:szCs w:val="22"/>
+              <w:lang w:val="en-GB" w:eastAsia="en-GB"/>
+            </w:rPr>
+          </w:pPr>
+          <w:hyperlink w:anchor="_Toc116222415" w:history="1">
+            <w:r>
+              <w:rPr>
+                <w:rStyle w:val="Hyperlink"/>
+                <w:noProof/>
+              </w:rPr>
               <w:t>Documentation</w:t>
             </w:r>
             <w:r>
@@ -871,7 +943,7 @@
                 <w:noProof/>
                 <w:webHidden/>
               </w:rPr>
-              <w:instrText xml:space="preserve"> PAGEREF _Toc116211444 \h </w:instrText>
+              <w:instrText xml:space="preserve"> PAGEREF _Toc116222415 \h </w:instrText>
             </w:r>
             <w:r>
               <w:rPr>
@@ -913,7 +985,7 @@
               <w:lang w:val="en-GB" w:eastAsia="en-GB"/>
             </w:rPr>
           </w:pPr>
-          <w:hyperlink w:anchor="_Toc116211445" w:history="1">
+          <w:hyperlink w:anchor="_Toc116222416" w:history="1">
             <w:r>
               <w:rPr>
                 <w:rStyle w:val="Hyperlink"/>
@@ -940,7 +1012,7 @@
                 <w:noProof/>
                 <w:webHidden/>
               </w:rPr>
-              <w:instrText xml:space="preserve"> PAGEREF _Toc116211445 \h </w:instrText>
+              <w:instrText xml:space="preserve"> PAGEREF _Toc116222416 \h </w:instrText>
             </w:r>
             <w:r>
               <w:rPr>
@@ -960,7 +1032,7 @@
                 <w:noProof/>
                 <w:webHidden/>
               </w:rPr>
-              <w:t>7</w:t>
+              <w:t>8</w:t>
             </w:r>
             <w:r>
               <w:rPr>
@@ -982,7 +1054,7 @@
               <w:lang w:val="en-GB" w:eastAsia="en-GB"/>
             </w:rPr>
           </w:pPr>
-          <w:hyperlink w:anchor="_Toc116211446" w:history="1">
+          <w:hyperlink w:anchor="_Toc116222417" w:history="1">
             <w:r>
               <w:rPr>
                 <w:rStyle w:val="Hyperlink"/>
@@ -1009,7 +1081,7 @@
                 <w:noProof/>
                 <w:webHidden/>
               </w:rPr>
-              <w:instrText xml:space="preserve"> PAGEREF _Toc116211446 \h </w:instrText>
+              <w:instrText xml:space="preserve"> PAGEREF _Toc116222417 \h </w:instrText>
             </w:r>
             <w:r>
               <w:rPr>
@@ -1029,7 +1101,7 @@
                 <w:noProof/>
                 <w:webHidden/>
               </w:rPr>
-              <w:t>8</w:t>
+              <w:t>9</w:t>
             </w:r>
             <w:r>
               <w:rPr>
@@ -1054,7 +1126,7 @@
               <w:lang w:val="en-GB" w:eastAsia="en-GB"/>
             </w:rPr>
           </w:pPr>
-          <w:hyperlink w:anchor="_Toc116211447" w:history="1">
+          <w:hyperlink w:anchor="_Toc116222418" w:history="1">
             <w:r>
               <w:rPr>
                 <w:rStyle w:val="Hyperlink"/>
@@ -1081,7 +1153,7 @@
                 <w:noProof/>
                 <w:webHidden/>
               </w:rPr>
-              <w:instrText xml:space="preserve"> PAGEREF _Toc116211447 \h </w:instrText>
+              <w:instrText xml:space="preserve"> PAGEREF _Toc116222418 \h </w:instrText>
             </w:r>
             <w:r>
               <w:rPr>
@@ -1101,7 +1173,7 @@
                 <w:noProof/>
                 <w:webHidden/>
               </w:rPr>
-              <w:t>8</w:t>
+              <w:t>9</w:t>
             </w:r>
             <w:r>
               <w:rPr>
@@ -1126,7 +1198,7 @@
               <w:lang w:val="en-GB" w:eastAsia="en-GB"/>
             </w:rPr>
           </w:pPr>
-          <w:hyperlink w:anchor="_Toc116211448" w:history="1">
+          <w:hyperlink w:anchor="_Toc116222419" w:history="1">
             <w:r>
               <w:rPr>
                 <w:rStyle w:val="Hyperlink"/>
@@ -1153,7 +1225,7 @@
                 <w:noProof/>
                 <w:webHidden/>
               </w:rPr>
-              <w:instrText xml:space="preserve"> PAGEREF _Toc116211448 \h </w:instrText>
+              <w:instrText xml:space="preserve"> PAGEREF _Toc116222419 \h </w:instrText>
             </w:r>
             <w:r>
               <w:rPr>
@@ -1173,7 +1245,7 @@
                 <w:noProof/>
                 <w:webHidden/>
               </w:rPr>
-              <w:t>8</w:t>
+              <w:t>9</w:t>
             </w:r>
             <w:r>
               <w:rPr>
@@ -1198,7 +1270,7 @@
               <w:lang w:val="en-GB" w:eastAsia="en-GB"/>
             </w:rPr>
           </w:pPr>
-          <w:hyperlink w:anchor="_Toc116211449" w:history="1">
+          <w:hyperlink w:anchor="_Toc116222420" w:history="1">
             <w:r>
               <w:rPr>
                 <w:rStyle w:val="Hyperlink"/>
@@ -1225,7 +1297,7 @@
                 <w:noProof/>
                 <w:webHidden/>
               </w:rPr>
-              <w:instrText xml:space="preserve"> PAGEREF _Toc116211449 \h </w:instrText>
+              <w:instrText xml:space="preserve"> PAGEREF _Toc116222420 \h </w:instrText>
             </w:r>
             <w:r>
               <w:rPr>
@@ -1245,7 +1317,7 @@
                 <w:noProof/>
                 <w:webHidden/>
               </w:rPr>
-              <w:t>8</w:t>
+              <w:t>9</w:t>
             </w:r>
             <w:r>
               <w:rPr>
@@ -1267,7 +1339,7 @@
               <w:lang w:val="en-GB" w:eastAsia="en-GB"/>
             </w:rPr>
           </w:pPr>
-          <w:hyperlink w:anchor="_Toc116211450" w:history="1">
+          <w:hyperlink w:anchor="_Toc116222421" w:history="1">
             <w:r>
               <w:rPr>
                 <w:rStyle w:val="Hyperlink"/>
@@ -1294,7 +1366,7 @@
                 <w:noProof/>
                 <w:webHidden/>
               </w:rPr>
-              <w:instrText xml:space="preserve"> PAGEREF _Toc116211450 \h </w:instrText>
+              <w:instrText xml:space="preserve"> PAGEREF _Toc116222421 \h </w:instrText>
             </w:r>
             <w:r>
               <w:rPr>
@@ -1314,7 +1386,7 @@
                 <w:noProof/>
                 <w:webHidden/>
               </w:rPr>
-              <w:t>9</w:t>
+              <w:t>10</w:t>
             </w:r>
             <w:r>
               <w:rPr>
@@ -1336,7 +1408,7 @@
               <w:lang w:val="en-GB" w:eastAsia="en-GB"/>
             </w:rPr>
           </w:pPr>
-          <w:hyperlink w:anchor="_Toc116211451" w:history="1">
+          <w:hyperlink w:anchor="_Toc116222422" w:history="1">
             <w:r>
               <w:rPr>
                 <w:rStyle w:val="Hyperlink"/>
@@ -1363,7 +1435,7 @@
                 <w:noProof/>
                 <w:webHidden/>
               </w:rPr>
-              <w:instrText xml:space="preserve"> PAGEREF _Toc116211451 \h </w:instrText>
+              <w:instrText xml:space="preserve"> PAGEREF _Toc116222422 \h </w:instrText>
             </w:r>
             <w:r>
               <w:rPr>
@@ -1383,7 +1455,7 @@
                 <w:noProof/>
                 <w:webHidden/>
               </w:rPr>
-              <w:t>11</w:t>
+              <w:t>12</w:t>
             </w:r>
             <w:r>
               <w:rPr>
@@ -1405,7 +1477,7 @@
               <w:lang w:val="en-GB" w:eastAsia="en-GB"/>
             </w:rPr>
           </w:pPr>
-          <w:hyperlink w:anchor="_Toc116211452" w:history="1">
+          <w:hyperlink w:anchor="_Toc116222423" w:history="1">
             <w:r>
               <w:rPr>
                 <w:rStyle w:val="Hyperlink"/>
@@ -1432,7 +1504,7 @@
                 <w:noProof/>
                 <w:webHidden/>
               </w:rPr>
-              <w:instrText xml:space="preserve"> PAGEREF _Toc116211452 \h </w:instrText>
+              <w:instrText xml:space="preserve"> PAGEREF _Toc116222423 \h </w:instrText>
             </w:r>
             <w:r>
               <w:rPr>
@@ -1452,7 +1524,7 @@
                 <w:noProof/>
                 <w:webHidden/>
               </w:rPr>
-              <w:t>12</w:t>
+              <w:t>13</w:t>
             </w:r>
             <w:r>
               <w:rPr>
@@ -1490,7 +1562,7 @@
       <w:pPr>
         <w:pStyle w:val="Heading1"/>
       </w:pPr>
-      <w:bookmarkStart w:id="0" w:name="_Toc116211433"/>
+      <w:bookmarkStart w:id="0" w:name="_Toc116222403"/>
       <w:r>
         <w:lastRenderedPageBreak/>
         <w:t>Introduction</w:t>
@@ -1554,7 +1626,21 @@
         <w:rPr>
           <w:color w:val="000000"/>
         </w:rPr>
-        <w:t xml:space="preserve"> and SuperHot VR</w:t>
+        <w:t xml:space="preserve"> and </w:t>
+      </w:r>
+      <w:proofErr w:type="spellStart"/>
+      <w:r>
+        <w:rPr>
+          <w:color w:val="000000"/>
+        </w:rPr>
+        <w:t>SuperHot</w:t>
+      </w:r>
+      <w:proofErr w:type="spellEnd"/>
+      <w:r>
+        <w:rPr>
+          <w:color w:val="000000"/>
+        </w:rPr>
+        <w:t xml:space="preserve"> VR</w:t>
       </w:r>
       <w:r>
         <w:rPr>
@@ -1578,7 +1664,21 @@
             <w:rPr>
               <w:color w:val="000000"/>
             </w:rPr>
-            <w:t>(SuperHot n.d.)</w:t>
+            <w:t>(</w:t>
+          </w:r>
+          <w:proofErr w:type="spellStart"/>
+          <w:r>
+            <w:rPr>
+              <w:color w:val="000000"/>
+            </w:rPr>
+            <w:t>SuperHot</w:t>
+          </w:r>
+          <w:proofErr w:type="spellEnd"/>
+          <w:r>
+            <w:rPr>
+              <w:color w:val="000000"/>
+            </w:rPr>
+            <w:t xml:space="preserve"> n.d.)</w:t>
           </w:r>
         </w:sdtContent>
       </w:sdt>
@@ -1610,12 +1710,34 @@
             <w:rPr>
               <w:color w:val="000000"/>
             </w:rPr>
-            <w:t>(Checa, Bustillo 2020)</w:t>
+            <w:t>(</w:t>
+          </w:r>
+          <w:proofErr w:type="spellStart"/>
+          <w:r>
+            <w:rPr>
+              <w:color w:val="000000"/>
+            </w:rPr>
+            <w:t>Checa</w:t>
+          </w:r>
+          <w:proofErr w:type="spellEnd"/>
+          <w:r>
+            <w:rPr>
+              <w:color w:val="000000"/>
+            </w:rPr>
+            <w:t>, Bustillo 2020)</w:t>
           </w:r>
         </w:sdtContent>
       </w:sdt>
       <w:r>
-        <w:t xml:space="preserve">. In Checa and Bustillo’s literature review, they found that in 2015 with the launch </w:t>
+        <w:t xml:space="preserve">. In </w:t>
+      </w:r>
+      <w:proofErr w:type="spellStart"/>
+      <w:r>
+        <w:t>Checa</w:t>
+      </w:r>
+      <w:proofErr w:type="spellEnd"/>
+      <w:r>
+        <w:t xml:space="preserve"> and Bustillo’s literature review, they found that in 2015 with the launch </w:t>
       </w:r>
       <w:r>
         <w:t xml:space="preserve">of </w:t>
@@ -1633,34 +1755,27 @@
         <w:t xml:space="preserve"> for VR</w:t>
       </w:r>
       <w:r>
-        <w:t xml:space="preserve"> there was a significant boost to the number of publications in this area. In addition to VRs role in educating and treating neurotypicals </w:t>
-      </w:r>
-      <w:r>
-        <w:rPr>
-          <w:b/>
-          <w:bCs/>
-        </w:rPr>
-        <w:t>(studies here)</w:t>
-      </w:r>
-      <w:r>
-        <w:t xml:space="preserve">, applications of VR in this context can also be seen in studies on </w:t>
-      </w:r>
-      <w:r>
-        <w:t>individuals</w:t>
-      </w:r>
-      <w:r>
-        <w:t xml:space="preserve"> with </w:t>
-      </w:r>
-      <w:r>
-        <w:t xml:space="preserve">autism </w:t>
+        <w:t xml:space="preserve"> there was a significant boost to the number of publications in this area. In addition to VR</w:t>
+      </w:r>
+      <w:r>
+        <w:t xml:space="preserve">’s </w:t>
+      </w:r>
+      <w:r>
+        <w:t xml:space="preserve">role in </w:t>
+      </w:r>
+      <w:r>
+        <w:t>treating and educating</w:t>
+      </w:r>
+      <w:r>
+        <w:t xml:space="preserve"> neurotypicals </w:t>
       </w:r>
       <w:sdt>
         <w:sdtPr>
           <w:rPr>
             <w:color w:val="000000"/>
           </w:rPr>
-          <w:tag w:val="MENDELEY_CITATION_v3_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"/>
-          <w:id w:val="1446199985"/>
+          <w:tag w:val="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"/>
+          <w:id w:val="-399910749"/>
           <w:placeholder>
             <w:docPart w:val="DefaultPlaceholder_-1854013440"/>
           </w:placeholder>
@@ -1670,27 +1785,179 @@
             <w:rPr>
               <w:color w:val="000000"/>
             </w:rPr>
-            <w:t>(Strickland et al. 1996)</w:t>
+            <w:t>(</w:t>
+          </w:r>
+          <w:proofErr w:type="spellStart"/>
+          <w:r>
+            <w:rPr>
+              <w:color w:val="000000"/>
+            </w:rPr>
+            <w:t>Mantovani</w:t>
+          </w:r>
+          <w:proofErr w:type="spellEnd"/>
+          <w:r>
+            <w:rPr>
+              <w:color w:val="000000"/>
+            </w:rPr>
+            <w:t xml:space="preserve"> et al. 2004; Van </w:t>
+          </w:r>
+          <w:proofErr w:type="spellStart"/>
+          <w:r>
+            <w:rPr>
+              <w:color w:val="000000"/>
+            </w:rPr>
+            <w:t>Wyk</w:t>
+          </w:r>
+          <w:proofErr w:type="spellEnd"/>
+          <w:r>
+            <w:rPr>
+              <w:color w:val="000000"/>
+            </w:rPr>
+            <w:t xml:space="preserve">, De Villiers 2009; </w:t>
+          </w:r>
+          <w:proofErr w:type="spellStart"/>
+          <w:r>
+            <w:rPr>
+              <w:color w:val="000000"/>
+            </w:rPr>
+            <w:t>Aïm</w:t>
+          </w:r>
+          <w:proofErr w:type="spellEnd"/>
+          <w:r>
+            <w:rPr>
+              <w:color w:val="000000"/>
+            </w:rPr>
+            <w:t xml:space="preserve"> et al. 2016)</w:t>
           </w:r>
         </w:sdtContent>
       </w:sdt>
       <w:r>
-        <w:t xml:space="preserve">, brain damage </w:t>
+        <w:rPr>
+          <w:color w:val="000000"/>
+        </w:rPr>
+        <w:t>,</w:t>
       </w:r>
       <w:r>
         <w:rPr>
           <w:b/>
           <w:bCs/>
         </w:rPr>
-        <w:t>()</w:t>
-      </w:r>
+        <w:t xml:space="preserve"> </w:t>
+      </w:r>
+      <w:r>
+        <w:t xml:space="preserve">applications of VR in this context can also be seen in studies on </w:t>
+      </w:r>
+      <w:r>
+        <w:t>individuals</w:t>
+      </w:r>
+      <w:r>
+        <w:t xml:space="preserve"> with </w:t>
+      </w:r>
+      <w:r>
+        <w:t xml:space="preserve">phobias </w:t>
+      </w:r>
+      <w:sdt>
+        <w:sdtPr>
+          <w:rPr>
+            <w:color w:val="000000"/>
+          </w:rPr>
+          <w:tag w:val="MENDELEY_CITATION_v3_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"/>
+          <w:id w:val="-1744258"/>
+          <w:placeholder>
+            <w:docPart w:val="DefaultPlaceholder_-1854013440"/>
+          </w:placeholder>
+        </w:sdtPr>
+        <w:sdtContent>
+          <w:r>
+            <w:rPr>
+              <w:color w:val="000000"/>
+            </w:rPr>
+            <w:t>(Coelho et al. 2009)</w:t>
+          </w:r>
+        </w:sdtContent>
+      </w:sdt>
+      <w:r>
+        <w:t xml:space="preserve">, </w:t>
+      </w:r>
+      <w:r>
+        <w:t xml:space="preserve">autism </w:t>
+      </w:r>
+      <w:sdt>
+        <w:sdtPr>
+          <w:rPr>
+            <w:color w:val="000000"/>
+          </w:rPr>
+          <w:tag w:val="MENDELEY_CITATION_v3_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"/>
+          <w:id w:val="-1156442226"/>
+          <w:placeholder>
+            <w:docPart w:val="DefaultPlaceholder_-1854013440"/>
+          </w:placeholder>
+        </w:sdtPr>
+        <w:sdtContent>
+          <w:r>
+            <w:rPr>
+              <w:color w:val="000000"/>
+            </w:rPr>
+            <w:t>(Welch et al. 2009; Strickland et al. 1996)</w:t>
+          </w:r>
+        </w:sdtContent>
+      </w:sdt>
+      <w:r>
+        <w:rPr>
+          <w:color w:val="000000"/>
+        </w:rPr>
+        <w:t>,</w:t>
+      </w:r>
+      <w:r>
+        <w:t xml:space="preserve"> </w:t>
+      </w:r>
+      <w:r>
+        <w:t>traumatic brain injury</w:t>
+      </w:r>
+      <w:r>
+        <w:t xml:space="preserve"> </w:t>
+      </w:r>
+      <w:sdt>
+        <w:sdtPr>
+          <w:rPr>
+            <w:color w:val="000000"/>
+          </w:rPr>
+          <w:tag w:val="MENDELEY_CITATION_v3_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"/>
+          <w:id w:val="-281655133"/>
+          <w:placeholder>
+            <w:docPart w:val="DefaultPlaceholder_-1854013440"/>
+          </w:placeholder>
+        </w:sdtPr>
+        <w:sdtContent>
+          <w:r>
+            <w:rPr>
+              <w:color w:val="000000"/>
+            </w:rPr>
+            <w:t>(</w:t>
+          </w:r>
+          <w:proofErr w:type="spellStart"/>
+          <w:r>
+            <w:rPr>
+              <w:color w:val="000000"/>
+            </w:rPr>
+            <w:t>Mondello</w:t>
+          </w:r>
+          <w:proofErr w:type="spellEnd"/>
+          <w:r>
+            <w:rPr>
+              <w:color w:val="000000"/>
+            </w:rPr>
+            <w:t xml:space="preserve"> et al. 2018)</w:t>
+          </w:r>
+        </w:sdtContent>
+      </w:sdt>
       <w:r>
         <w:t>.</w:t>
       </w:r>
     </w:p>
     <w:p>
       <w:r>
-        <w:t xml:space="preserve">As seen above, independent travel training is no exception to this. Independent travel training </w:t>
+        <w:t xml:space="preserve">Independent travel training </w:t>
       </w:r>
       <w:r>
         <w:t xml:space="preserve">is a form of therapy for individuals with learning </w:t>
@@ -1701,6 +1968,11 @@
       <w:r>
         <w:t xml:space="preserve">. </w:t>
       </w:r>
+      <w:r>
+        <w:t xml:space="preserve">Thus, the use of VR in this area allows for the training to be done in a safe and controlled environment. </w:t>
+      </w:r>
+    </w:p>
+    <w:p>
       <w:r>
         <w:t xml:space="preserve">Studies </w:t>
       </w:r>
@@ -1726,7 +1998,21 @@
             <w:rPr>
               <w:color w:val="000000"/>
             </w:rPr>
-            <w:t>(Bernardes et al. 2015)</w:t>
+            <w:t>(</w:t>
+          </w:r>
+          <w:proofErr w:type="spellStart"/>
+          <w:r>
+            <w:rPr>
+              <w:color w:val="000000"/>
+            </w:rPr>
+            <w:t>Bernardes</w:t>
+          </w:r>
+          <w:proofErr w:type="spellEnd"/>
+          <w:r>
+            <w:rPr>
+              <w:color w:val="000000"/>
+            </w:rPr>
+            <w:t xml:space="preserve"> et al. 2015)</w:t>
           </w:r>
         </w:sdtContent>
       </w:sdt>
@@ -1752,7 +2038,21 @@
             <w:rPr>
               <w:color w:val="000000"/>
             </w:rPr>
-            <w:t>(Simões et al. 2018)</w:t>
+            <w:t>(</w:t>
+          </w:r>
+          <w:proofErr w:type="spellStart"/>
+          <w:r>
+            <w:rPr>
+              <w:color w:val="000000"/>
+            </w:rPr>
+            <w:t>Simões</w:t>
+          </w:r>
+          <w:proofErr w:type="spellEnd"/>
+          <w:r>
+            <w:rPr>
+              <w:color w:val="000000"/>
+            </w:rPr>
+            <w:t xml:space="preserve"> et al. 2018)</w:t>
           </w:r>
         </w:sdtContent>
       </w:sdt>
@@ -1766,236 +2066,92 @@
         <w:t>a</w:t>
       </w:r>
       <w:r>
-        <w:t xml:space="preserve"> VR travel training application to have significantly reduced electrodermal activity (a metric of anxiety) with the subsequent bonus of a high success rate for the application at an impressive 93.8%.</w:t>
-      </w:r>
-    </w:p>
-    <w:p/>
-    <w:p>
-      <w:r>
-        <w:t xml:space="preserve">Through a review of the relevant publications within this topic area, a reoccurring theme can be extracted from </w:t>
-      </w:r>
-      <w:r>
-        <w:t>this,</w:t>
-      </w:r>
-      <w:r>
-        <w:t xml:space="preserve"> and we can </w:t>
-      </w:r>
-      <w:r>
-        <w:t>conclude</w:t>
-      </w:r>
-      <w:r>
-        <w:t xml:space="preserve"> that interaction paradigms for individuals with learning disabilities is either under</w:t>
-      </w:r>
-      <w:r>
-        <w:t xml:space="preserve"> </w:t>
-      </w:r>
-      <w:r>
-        <w:t xml:space="preserve">reported or </w:t>
-      </w:r>
-      <w:r>
-        <w:t>under researched</w:t>
-      </w:r>
-      <w:r>
-        <w:t xml:space="preserve">. This is especially prominent in the case of full immersion into the virtual environment wherein a keyboard and mouse </w:t>
-      </w:r>
-      <w:r>
-        <w:t>are</w:t>
-      </w:r>
-      <w:r>
-        <w:t xml:space="preserve"> no longer a feasible option. </w:t>
-      </w:r>
-      <w:r>
-        <w:br w:type="page"/>
+        <w:t xml:space="preserve"> VR travel training application to have significantly reduced electrodermal activity (a metric of anxiety) with the </w:t>
+      </w:r>
+      <w:r>
+        <w:t>addition</w:t>
+      </w:r>
+      <w:r>
+        <w:t xml:space="preserve"> of a high success rate for the application at an impressive 93.8%.</w:t>
       </w:r>
     </w:p>
     <w:p>
       <w:r>
-        <w:lastRenderedPageBreak/>
-        <w:t xml:space="preserve">Virtual Reality (VR) as a tool for treatment and education has only continued to flourish over the last few decades with research into the area being published as late as the 1990s </w:t>
-      </w:r>
-      <w:sdt>
-        <w:sdtPr>
-          <w:rPr>
-            <w:color w:val="000000"/>
-          </w:rPr>
-          <w:tag w:val="MENDELEY_CITATION_v3_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"/>
-          <w:id w:val="-213516323"/>
-          <w:placeholder>
-            <w:docPart w:val="C35C0FE013C54E47A6BAA7BD043ADD37"/>
-          </w:placeholder>
-        </w:sdtPr>
-        <w:sdtContent>
-          <w:r>
-            <w:rPr>
-              <w:color w:val="000000"/>
-            </w:rPr>
-            <w:t>(Strickland et al. 1996)</w:t>
-          </w:r>
-        </w:sdtContent>
-      </w:sdt>
-      <w:r>
-        <w:rPr>
-          <w:color w:val="000000"/>
-        </w:rPr>
-        <w:t xml:space="preserve"> in favour of its use as a “learning tool” for autistic children. </w:t>
-      </w:r>
-      <w:r>
-        <w:t>Its application within ‘</w:t>
-      </w:r>
-      <w:r>
-        <w:t xml:space="preserve">Travel </w:t>
-      </w:r>
-      <w:r>
-        <w:t>T</w:t>
-      </w:r>
-      <w:r>
-        <w:t>raining</w:t>
-      </w:r>
-      <w:r>
-        <w:t>’ research</w:t>
-      </w:r>
-      <w:r>
-        <w:t xml:space="preserve"> is no exception</w:t>
-      </w:r>
-      <w:r>
-        <w:t>, as</w:t>
-      </w:r>
-      <w:r>
-        <w:t xml:space="preserve"> seen in</w:t>
-      </w:r>
-      <w:r>
-        <w:t xml:space="preserve"> the findings of the predecessor </w:t>
-      </w:r>
-      <w:sdt>
-        <w:sdtPr>
-          <w:rPr>
-            <w:color w:val="000000"/>
-          </w:rPr>
-          <w:tag w:val="MENDELEY_CITATION_v3_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"/>
-          <w:id w:val="1824542496"/>
-          <w:placeholder>
-            <w:docPart w:val="C35C0FE013C54E47A6BAA7BD043ADD37"/>
-          </w:placeholder>
-        </w:sdtPr>
-        <w:sdtContent>
-          <w:r>
-            <w:rPr>
-              <w:color w:val="000000"/>
-            </w:rPr>
-            <w:t>(Sharkey et al. 2002)</w:t>
-          </w:r>
-        </w:sdtContent>
-      </w:sdt>
-      <w:r>
-        <w:t xml:space="preserve"> to this report</w:t>
-      </w:r>
-      <w:r>
-        <w:t xml:space="preserve">. Travel training </w:t>
-      </w:r>
-      <w:r>
-        <w:t>in this context</w:t>
-      </w:r>
-      <w:r>
-        <w:t xml:space="preserve"> involves the use of </w:t>
-      </w:r>
-      <w:r>
-        <w:t>a VR</w:t>
-      </w:r>
-      <w:r>
-        <w:t xml:space="preserve"> </w:t>
-      </w:r>
-      <w:r>
-        <w:t>application as a training tool to supplement the education of those with learning disabilities with the aim of helping them achieve independence with regards to solo travel.</w:t>
+        <w:t>This project aims to build upon existing research into the use of virtual reality for independent travel training. To achieve this, the project will focus on a particular question with regards to locomotion</w:t>
+      </w:r>
+      <w:r>
+        <w:t xml:space="preserve"> and interaction paradigms</w:t>
+      </w:r>
+      <w:r>
+        <w:t xml:space="preserve"> in the virtual world and what method might cause the least amount of motion sickness in the application’s users.</w:t>
       </w:r>
     </w:p>
     <w:p>
       <w:r>
-        <w:t>S</w:t>
-      </w:r>
-      <w:r>
-        <w:t xml:space="preserve">tudies on individuals with learning disabilities have found that </w:t>
-      </w:r>
-      <w:r>
-        <w:t xml:space="preserve">VR travel training can lead to more confidence with independent travel </w:t>
-      </w:r>
-      <w:sdt>
-        <w:sdtPr>
-          <w:rPr>
-            <w:color w:val="000000"/>
-          </w:rPr>
-          <w:tag w:val="MENDELEY_CITATION_v3_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"/>
-          <w:id w:val="-919633144"/>
-          <w:placeholder>
-            <w:docPart w:val="DefaultPlaceholder_-1854013440"/>
-          </w:placeholder>
-        </w:sdtPr>
-        <w:sdtContent>
-          <w:r>
-            <w:rPr>
-              <w:color w:val="000000"/>
-            </w:rPr>
-            <w:t>(Bernardes et al. 2015)</w:t>
-          </w:r>
-        </w:sdtContent>
-      </w:sdt>
-      <w:r>
-        <w:t xml:space="preserve">. In one </w:t>
-      </w:r>
-      <w:r>
-        <w:t>study</w:t>
+        <w:t xml:space="preserve">Through a review of the relevant publications within this topic area, a reoccurring theme can be extracted from </w:t>
+      </w:r>
+      <w:r>
+        <w:t>this,</w:t>
+      </w:r>
+      <w:r>
+        <w:t xml:space="preserve"> and we can </w:t>
+      </w:r>
+      <w:r>
+        <w:t>conclude</w:t>
+      </w:r>
+      <w:r>
+        <w:t xml:space="preserve"> that interaction paradigms for individuals with learning disabilities is either under</w:t>
       </w:r>
       <w:r>
         <w:t xml:space="preserve"> </w:t>
       </w:r>
-      <w:sdt>
-        <w:sdtPr>
-          <w:rPr>
-            <w:color w:val="000000"/>
-          </w:rPr>
-          <w:tag w:val="MENDELEY_CITATION_v3_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"/>
-          <w:id w:val="-1508434773"/>
-          <w:placeholder>
-            <w:docPart w:val="94C500145E024DE6A01049DC7AD5750E"/>
-          </w:placeholder>
-        </w:sdtPr>
-        <w:sdtContent>
-          <w:r>
-            <w:rPr>
-              <w:color w:val="000000"/>
-            </w:rPr>
-            <w:t>(Simões et al. 2018)</w:t>
-          </w:r>
-        </w:sdtContent>
-      </w:sdt>
-      <w:r>
-        <w:t xml:space="preserve">, they found the use of a VR travel training application to </w:t>
-      </w:r>
-      <w:r>
-        <w:t xml:space="preserve">have also </w:t>
-      </w:r>
-      <w:r>
-        <w:t>significantly reduce</w:t>
-      </w:r>
-      <w:r>
-        <w:t>d</w:t>
-      </w:r>
-      <w:r>
-        <w:t xml:space="preserve"> electrodermal activity (a metric of anxiety) with the subsequent bonus of a high success rate for the application at an impressive 93.8%.</w:t>
+      <w:r>
+        <w:t xml:space="preserve">reported or </w:t>
+      </w:r>
+      <w:r>
+        <w:t>under researched</w:t>
+      </w:r>
+      <w:r>
+        <w:t xml:space="preserve">. This is especially prominent in the case of full immersion into the virtual environment wherein a keyboard and mouse </w:t>
+      </w:r>
+      <w:r>
+        <w:t>are</w:t>
+      </w:r>
+      <w:r>
+        <w:t xml:space="preserve"> no longer a feasible option. </w:t>
       </w:r>
     </w:p>
     <w:p>
       <w:r>
-        <w:t xml:space="preserve">This project aims to build upon existing research into the use of virtual reality </w:t>
-      </w:r>
-      <w:r>
-        <w:t>for</w:t>
-      </w:r>
-      <w:r>
-        <w:t xml:space="preserve"> independent travel training. To achieve this, the project will focus on a particular question with regards to locomotion in the virtual world and what method might cause the least amount of motion sickness in the application’s users.</w:t>
+        <w:t xml:space="preserve">In </w:t>
+      </w:r>
+      <w:r>
+        <w:rPr>
+          <w:b/>
+          <w:bCs/>
+        </w:rPr>
+        <w:t>3/8</w:t>
+      </w:r>
+      <w:r>
+        <w:t xml:space="preserve"> of these studies, motion sickness was measured using the SSQ while the remaining </w:t>
+      </w:r>
+      <w:r>
+        <w:rPr>
+          <w:b/>
+          <w:bCs/>
+        </w:rPr>
+        <w:t xml:space="preserve">5 </w:t>
+      </w:r>
+      <w:r>
+        <w:t xml:space="preserve">did not have any measurement into the level of motion sickness experienced by the participants. </w:t>
+      </w:r>
+      <w:r>
+        <w:br w:type="page"/>
       </w:r>
     </w:p>
     <w:p>
       <w:r>
+        <w:lastRenderedPageBreak/>
         <w:t xml:space="preserve">As highlighted in </w:t>
       </w:r>
       <w:sdt>
@@ -2087,7 +2243,21 @@
             <w:rPr>
               <w:color w:val="000000"/>
             </w:rPr>
-            <w:t>(Munafo et al. 2017)</w:t>
+            <w:t>(</w:t>
+          </w:r>
+          <w:proofErr w:type="spellStart"/>
+          <w:r>
+            <w:rPr>
+              <w:color w:val="000000"/>
+            </w:rPr>
+            <w:t>Munafo</w:t>
+          </w:r>
+          <w:proofErr w:type="spellEnd"/>
+          <w:r>
+            <w:rPr>
+              <w:color w:val="000000"/>
+            </w:rPr>
+            <w:t xml:space="preserve"> et al. 2017)</w:t>
           </w:r>
         </w:sdtContent>
       </w:sdt>
@@ -2101,11 +2271,7 @@
         <w:t>of</w:t>
       </w:r>
       <w:r>
-        <w:t xml:space="preserve"> </w:t>
-      </w:r>
-      <w:r>
-        <w:lastRenderedPageBreak/>
-        <w:t>motion sickness in a VR application</w:t>
+        <w:t xml:space="preserve"> motion sickness in a VR application</w:t>
       </w:r>
       <w:r>
         <w:t xml:space="preserve"> </w:t>
@@ -2139,7 +2305,15 @@
     </w:p>
     <w:p>
       <w:r>
-        <w:t xml:space="preserve">With regards to hardware, it is believed that motion sickness can be brought about due to delays generated by the latency effect present within the VR headset’s display as seen in the study by DiZio and Lackner </w:t>
+        <w:t xml:space="preserve">With regards to hardware, it is believed that motion sickness can be brought about due to delays generated by the latency effect present within the VR headset’s display as seen in the study by </w:t>
+      </w:r>
+      <w:proofErr w:type="spellStart"/>
+      <w:r>
+        <w:t>DiZio</w:t>
+      </w:r>
+      <w:proofErr w:type="spellEnd"/>
+      <w:r>
+        <w:t xml:space="preserve"> and Lackner </w:t>
       </w:r>
       <w:r>
         <w:t>in</w:t>
@@ -2258,7 +2432,21 @@
             <w:rPr>
               <w:color w:val="000000"/>
             </w:rPr>
-            <w:t>(López Ibáñez, Peinado n.d.)</w:t>
+            <w:t xml:space="preserve">(López Ibáñez, </w:t>
+          </w:r>
+          <w:proofErr w:type="spellStart"/>
+          <w:r>
+            <w:rPr>
+              <w:color w:val="000000"/>
+            </w:rPr>
+            <w:t>Peinado</w:t>
+          </w:r>
+          <w:proofErr w:type="spellEnd"/>
+          <w:r>
+            <w:rPr>
+              <w:color w:val="000000"/>
+            </w:rPr>
+            <w:t xml:space="preserve"> n.d.)</w:t>
           </w:r>
         </w:sdtContent>
       </w:sdt>
@@ -2336,6 +2524,7 @@
     </w:p>
     <w:p>
       <w:r>
+        <w:lastRenderedPageBreak/>
         <w:t>Thus, by trialling different methods of locomotion</w:t>
       </w:r>
       <w:r>
@@ -2418,7 +2607,7 @@
           <w:szCs w:val="20"/>
         </w:rPr>
       </w:pPr>
-      <w:bookmarkStart w:id="1" w:name="_Toc116211434"/>
+      <w:bookmarkStart w:id="1" w:name="_Toc116222404"/>
       <w:r>
         <w:t>Aims</w:t>
       </w:r>
@@ -2426,40 +2615,72 @@
     </w:p>
     <w:p>
       <w:r>
-        <w:t xml:space="preserve">The primary aim of this report is to explore the viability of Virtual Reality (VR) to assist people with learning disabilities with independent travelling. </w:t>
-      </w:r>
-      <w:r>
-        <w:rPr>
-          <w:highlight w:val="darkGray"/>
-        </w:rPr>
-        <w:t>This will include detailed primary research from subject experts within the field.</w:t>
+        <w:t>The primary aim of this report is to explore the viability of Virtual Reality (VR) to assist people with learning disabilities with independent travelling</w:t>
+      </w:r>
+      <w:r>
+        <w:t>.</w:t>
       </w:r>
     </w:p>
     <w:p>
       <w:r>
-        <w:t>A subsequent aim of this report is to further build upon the existing understanding of navigation methods within the virtual world with the intention of implementing a navigation method that results in a reduction in motion sickness and an overall improved experience of the travel training virtual environment.</w:t>
+        <w:t>A subsequent aim of this report is to demo a suitable system</w:t>
+      </w:r>
+      <w:r>
+        <w:t xml:space="preserve"> </w:t>
+      </w:r>
+      <w:r>
+        <w:t xml:space="preserve">through a VR1 study and </w:t>
+      </w:r>
+      <w:r>
+        <w:t xml:space="preserve">a VR2 trial </w:t>
+      </w:r>
+      <w:sdt>
+        <w:sdtPr>
+          <w:rPr>
+            <w:color w:val="000000"/>
+          </w:rPr>
+          <w:tag w:val="MENDELEY_CITATION_v3_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"/>
+          <w:id w:val="446518069"/>
+          <w:placeholder>
+            <w:docPart w:val="DefaultPlaceholder_-1854013440"/>
+          </w:placeholder>
+        </w:sdtPr>
+        <w:sdtContent>
+          <w:r>
+            <w:rPr>
+              <w:color w:val="000000"/>
+            </w:rPr>
+            <w:t>(</w:t>
+          </w:r>
+          <w:proofErr w:type="spellStart"/>
+          <w:r>
+            <w:rPr>
+              <w:color w:val="000000"/>
+            </w:rPr>
+            <w:t>Birckhead</w:t>
+          </w:r>
+          <w:proofErr w:type="spellEnd"/>
+          <w:r>
+            <w:rPr>
+              <w:color w:val="000000"/>
+            </w:rPr>
+            <w:t xml:space="preserve"> et al. 2019)</w:t>
+          </w:r>
+        </w:sdtContent>
+      </w:sdt>
+      <w:r>
+        <w:t xml:space="preserve"> that enables individuals with learning disabilities to navigate a virtual space with minimal risk of experiencing motion sickness</w:t>
+      </w:r>
+      <w:r>
+        <w:t>.</w:t>
       </w:r>
     </w:p>
     <w:p>
       <w:pPr>
-        <w:rPr>
-          <w:rFonts w:eastAsiaTheme="majorEastAsia" w:cstheme="majorBidi"/>
-          <w:color w:val="2F5496" w:themeColor="accent1" w:themeShade="BF"/>
-          <w:sz w:val="32"/>
-          <w:szCs w:val="32"/>
-        </w:rPr>
-      </w:pPr>
-      <w:r>
-        <w:br w:type="page"/>
-      </w:r>
-    </w:p>
-    <w:p>
-      <w:pPr>
         <w:pStyle w:val="Heading1"/>
       </w:pPr>
-      <w:bookmarkStart w:id="2" w:name="_Toc116211435"/>
-      <w:r>
-        <w:lastRenderedPageBreak/>
+      <w:bookmarkStart w:id="2" w:name="_Toc116222405"/>
+      <w:r>
         <w:t>Objectives</w:t>
       </w:r>
       <w:bookmarkEnd w:id="2"/>
@@ -2469,10 +2690,13 @@
         <w:pStyle w:val="ListParagraph"/>
       </w:pPr>
       <w:r>
-        <w:t>Examine and analyse the current Independent Travel Training process by highlighting the positive impact it has had and its current limitations. Summarise these findings within the report with the inclusion</w:t>
-      </w:r>
-      <w:r>
-        <w:t xml:space="preserve"> of data collected from interviews with Independent Travel Trainers.</w:t>
+        <w:t xml:space="preserve">Examine and analyse the current Independent Travel Training process by </w:t>
+      </w:r>
+      <w:r>
+        <w:t>reviewing</w:t>
+      </w:r>
+      <w:r>
+        <w:t xml:space="preserve"> the positive impact it has had and its current limitations. </w:t>
       </w:r>
     </w:p>
     <w:p>
@@ -2480,7 +2704,7 @@
         <w:pStyle w:val="ListParagraph"/>
       </w:pPr>
       <w:r>
-        <w:t>Learn and gain an in-depth understanding of the experiences of those with learning disabilities, especially regarding independent travel through interviews conducted with subject experts within the field.</w:t>
+        <w:t>Investigate the current effectiveness of VR as a Travel Training tool through comprehensive research into Travel Training studies and the predecessors to this application.</w:t>
       </w:r>
     </w:p>
     <w:p>
@@ -2488,7 +2712,10 @@
         <w:pStyle w:val="ListParagraph"/>
       </w:pPr>
       <w:r>
-        <w:t>Investigate the current effectiveness of VR as a Travel Training tool through comprehensive research into Travel Training studies and the predecessors to this application.</w:t>
+        <w:t>Learn and gain an in-depth understanding of the experiences of those with learning disabilities, especially regarding independent travel</w:t>
+      </w:r>
+      <w:r>
+        <w:t>.</w:t>
       </w:r>
     </w:p>
     <w:p>
@@ -2496,7 +2723,10 @@
         <w:pStyle w:val="ListParagraph"/>
       </w:pPr>
       <w:r>
-        <w:t>Research the various alternative methods of navigation within the virtual world using the library and online resources.</w:t>
+        <w:t>Prototype</w:t>
+      </w:r>
+      <w:r>
+        <w:t xml:space="preserve"> a VR Travel Training application that aligns with existing research and includes new ideas to create a useful tool that can be used by people with learning disabilities to build up their independent travel confidence.</w:t>
       </w:r>
     </w:p>
     <w:p>
@@ -2504,7 +2734,19 @@
         <w:pStyle w:val="ListParagraph"/>
       </w:pPr>
       <w:r>
-        <w:t>Explore the means of interaction and navigation within a virtual world for people with learning disabilities</w:t>
+        <w:t xml:space="preserve">Conduct research </w:t>
+      </w:r>
+      <w:r>
+        <w:t xml:space="preserve">and testing </w:t>
+      </w:r>
+      <w:r>
+        <w:t>ethically, legally</w:t>
+      </w:r>
+      <w:r>
+        <w:t>,</w:t>
+      </w:r>
+      <w:r>
+        <w:t xml:space="preserve"> and professionally in compliance with the British Computing Society’s (BCS) Code of Conduct.</w:t>
       </w:r>
     </w:p>
     <w:p>
@@ -2512,55 +2754,27 @@
         <w:pStyle w:val="ListParagraph"/>
       </w:pPr>
       <w:r>
-        <w:t>Design and implement a VR Travel Training application that aligns with existing research and includes new ideas to create a useful tool that can be used by people with learning disabilities to build up their independent travel confidence.</w:t>
+        <w:t xml:space="preserve">Document and report on the findings of this project in a detailed and comprehensive manner so that it may be used to </w:t>
+      </w:r>
+      <w:r>
+        <w:t xml:space="preserve">supplement </w:t>
+      </w:r>
+      <w:r>
+        <w:t xml:space="preserve">the understanding </w:t>
+      </w:r>
+      <w:r>
+        <w:t xml:space="preserve">of interaction paradigms and locomotion in future research. </w:t>
       </w:r>
     </w:p>
     <w:p>
-      <w:pPr>
-        <w:pStyle w:val="ListParagraph"/>
-      </w:pPr>
-      <w:r>
-        <w:t>Upon completion of the design and implementation phase of the project, conduct a series of ethical tests of the newly developed VR Application with the help of the target users, people with learning disabilities. The feedback received during testing is to be used to implement additional improvements to the overall application.</w:t>
+      <w:r>
+        <w:br w:type="page"/>
       </w:r>
     </w:p>
     <w:p>
       <w:pPr>
-        <w:pStyle w:val="ListParagraph"/>
-      </w:pPr>
-      <w:r>
-        <w:t>Conduct research ethically, legally and professionally in compliance with the British Computing Society’s (BCS) Code of Conduct.</w:t>
-      </w:r>
-    </w:p>
-    <w:p>
-      <w:pPr>
-        <w:pStyle w:val="ListParagraph"/>
-        <w:rPr>
-          <w:highlight w:val="darkGray"/>
-        </w:rPr>
-      </w:pPr>
-      <w:r>
-        <w:rPr>
-          <w:highlight w:val="darkGray"/>
-        </w:rPr>
-        <w:t>Review and compare this project's results against its predecessors' research and draw conclusions based on the findings. Subsequently, address any remaining questions that could be explored in future work.</w:t>
-      </w:r>
-    </w:p>
-    <w:p>
-      <w:pPr>
-        <w:pStyle w:val="ListParagraph"/>
-      </w:pPr>
-      <w:r>
-        <w:t>Document and report on the findings of this project in a detailed and comprehensive manner so that it may be used to build upon the understanding of the topic’s impact within the wider research community.</w:t>
-      </w:r>
-    </w:p>
-    <w:p>
-      <w:r>
-        <w:br w:type="page"/>
-      </w:r>
-    </w:p>
-    <w:p>
-      <w:pPr>
         <w:sectPr>
+          <w:footerReference w:type="default" r:id="rId8"/>
           <w:pgSz w:w="12240" w:h="15840"/>
           <w:pgMar w:top="1440" w:right="1440" w:bottom="1440" w:left="1440" w:header="720" w:footer="720" w:gutter="0"/>
           <w:cols w:space="720"/>
@@ -2572,7 +2786,7 @@
       <w:pPr>
         <w:pStyle w:val="Heading1"/>
       </w:pPr>
-      <w:bookmarkStart w:id="3" w:name="_Toc116211436"/>
+      <w:bookmarkStart w:id="3" w:name="_Toc116222406"/>
       <w:r>
         <w:lastRenderedPageBreak/>
         <w:t>Tasks and Deliverables</w:t>
@@ -2583,7 +2797,7 @@
       <w:pPr>
         <w:pStyle w:val="Heading2"/>
       </w:pPr>
-      <w:bookmarkStart w:id="4" w:name="_Toc116211437"/>
+      <w:bookmarkStart w:id="4" w:name="_Toc116222407"/>
       <w:r>
         <w:t>Project Milestones</w:t>
       </w:r>
@@ -2602,7 +2816,10 @@
         <w:pStyle w:val="ListParagraph"/>
       </w:pPr>
       <w:r>
-        <w:t>Review Point 1 and Ethics Declaration</w:t>
+        <w:t>Project Planning Document Submission</w:t>
+      </w:r>
+      <w:r>
+        <w:t xml:space="preserve"> (Review Point 1)</w:t>
       </w:r>
     </w:p>
     <w:p>
@@ -2610,7 +2827,10 @@
         <w:pStyle w:val="ListParagraph"/>
       </w:pPr>
       <w:r>
-        <w:t>Project Planning Document Submission</w:t>
+        <w:t>Non-Invasive Ethics Application</w:t>
+      </w:r>
+      <w:r>
+        <w:t xml:space="preserve"> Submission (Review point 2)</w:t>
       </w:r>
     </w:p>
     <w:p>
@@ -2618,10 +2838,7 @@
         <w:pStyle w:val="ListParagraph"/>
       </w:pPr>
       <w:r>
-        <w:t>Review Point 2</w:t>
-      </w:r>
-      <w:r>
-        <w:t xml:space="preserve"> and Non-Invasive Ethics Application</w:t>
+        <w:t>Prototype 1 (Pre-Testing)</w:t>
       </w:r>
     </w:p>
     <w:p>
@@ -2629,10 +2846,7 @@
         <w:pStyle w:val="ListParagraph"/>
       </w:pPr>
       <w:r>
-        <w:t xml:space="preserve">Implementation </w:t>
-      </w:r>
-      <w:r>
-        <w:t>Phase</w:t>
+        <w:t>Prototype 2 (Post-Testing)</w:t>
       </w:r>
     </w:p>
     <w:p>
@@ -2640,7 +2854,13 @@
         <w:pStyle w:val="ListParagraph"/>
       </w:pPr>
       <w:r>
-        <w:t>Testing Phase</w:t>
+        <w:t>Showcase Entry</w:t>
+      </w:r>
+      <w:r>
+        <w:t xml:space="preserve"> and Report Review</w:t>
+      </w:r>
+      <w:r>
+        <w:t xml:space="preserve"> (Review Point 3)</w:t>
       </w:r>
     </w:p>
     <w:p>
@@ -2648,16 +2868,10 @@
         <w:pStyle w:val="ListParagraph"/>
       </w:pPr>
       <w:r>
-        <w:t>Review point 3</w:t>
-      </w:r>
-      <w:r>
-        <w:t xml:space="preserve">, </w:t>
-      </w:r>
-      <w:r>
-        <w:t>Showcase Entry</w:t>
-      </w:r>
-      <w:r>
-        <w:t xml:space="preserve"> and Report Review</w:t>
+        <w:t xml:space="preserve">Final Prototype and </w:t>
+      </w:r>
+      <w:r>
+        <w:t>Project Submission</w:t>
       </w:r>
     </w:p>
     <w:p>
@@ -2665,22 +2879,17 @@
         <w:pStyle w:val="ListParagraph"/>
       </w:pPr>
       <w:r>
-        <w:t>Project Submission Deadline</w:t>
+        <w:t xml:space="preserve">Project </w:t>
+      </w:r>
+      <w:r>
+        <w:t>Showcase</w:t>
       </w:r>
     </w:p>
     <w:p>
       <w:pPr>
-        <w:pStyle w:val="ListParagraph"/>
-      </w:pPr>
-      <w:r>
-        <w:t>Showcase</w:t>
-      </w:r>
-    </w:p>
-    <w:p>
-      <w:pPr>
         <w:pStyle w:val="Heading2"/>
       </w:pPr>
-      <w:bookmarkStart w:id="5" w:name="_Toc116211438"/>
+      <w:bookmarkStart w:id="5" w:name="_Toc116222408"/>
       <w:r>
         <w:t>Scope</w:t>
       </w:r>
@@ -2732,14 +2941,22 @@
         <w:t xml:space="preserve">e </w:t>
       </w:r>
       <w:r>
-        <w:t>scope due to how time-consuming the process tends to be. However, in the case that the project is ahead of its schedule, an attempt will be made to create more relevant 3D assets (e.g. houses that fit the local scene instead of using American assets).</w:t>
+        <w:t>scope due to how time-consuming the process tends to be. However, in the case that the project is ahead of its schedule, an attempt will be made to create more relevant 3D assets (</w:t>
+      </w:r>
+      <w:proofErr w:type="gramStart"/>
+      <w:r>
+        <w:t>e.g.</w:t>
+      </w:r>
+      <w:proofErr w:type="gramEnd"/>
+      <w:r>
+        <w:t xml:space="preserve"> houses that fit the local scene instead of using American assets).</w:t>
       </w:r>
     </w:p>
     <w:p>
       <w:pPr>
         <w:pStyle w:val="Heading2"/>
       </w:pPr>
-      <w:bookmarkStart w:id="6" w:name="_Toc116211439"/>
+      <w:bookmarkStart w:id="6" w:name="_Toc116222409"/>
       <w:r>
         <w:t>Project Outcome</w:t>
       </w:r>
@@ -2766,7 +2983,7 @@
       <w:pPr>
         <w:pStyle w:val="Heading2"/>
       </w:pPr>
-      <w:bookmarkStart w:id="7" w:name="_Toc116211440"/>
+      <w:bookmarkStart w:id="7" w:name="_Toc116222410"/>
       <w:r>
         <w:lastRenderedPageBreak/>
         <w:t>Project Tasks</w:t>
@@ -2777,7 +2994,10 @@
       <w:pPr>
         <w:pStyle w:val="Heading3"/>
       </w:pPr>
-      <w:bookmarkStart w:id="8" w:name="_Toc116211441"/>
+      <w:bookmarkStart w:id="8" w:name="_Toc116222411"/>
+      <w:r>
+        <w:t xml:space="preserve">Research and </w:t>
+      </w:r>
       <w:r>
         <w:t>Planning</w:t>
       </w:r>
@@ -2788,11 +3008,11 @@
         <w:pStyle w:val="ListParagraph"/>
         <w:numPr>
           <w:ilvl w:val="0"/>
-          <w:numId w:val="31"/>
+          <w:numId w:val="32"/>
         </w:numPr>
       </w:pPr>
       <w:r>
-        <w:t>All research into the project’s background shall be completed by the last week of October and the findings will be documented in its relevant section within the report.</w:t>
+        <w:t>Conduct interviews with subject experts within the field to gain a more in depth understanding of the experiences of individuals with learning disabilities and of how the travel training application can be used to supplement their learning.</w:t>
       </w:r>
     </w:p>
     <w:p>
@@ -2800,11 +3020,11 @@
         <w:pStyle w:val="ListParagraph"/>
         <w:numPr>
           <w:ilvl w:val="0"/>
-          <w:numId w:val="31"/>
+          <w:numId w:val="32"/>
         </w:numPr>
       </w:pPr>
       <w:r>
-        <w:t>Research into new solutions for locomotion in VR and causes of motion sickness shall be completed by the first week of November and the key ideas identified from it shall be used to formulate the new ideas section of the report.</w:t>
+        <w:t>Conduct a literature review into the topic area’s background and discuss the findings in relation to the aims and objectives of the project.</w:t>
       </w:r>
     </w:p>
     <w:p>
@@ -2812,14 +3032,38 @@
         <w:pStyle w:val="ListParagraph"/>
         <w:numPr>
           <w:ilvl w:val="0"/>
-          <w:numId w:val="31"/>
+          <w:numId w:val="32"/>
         </w:numPr>
       </w:pPr>
       <w:r>
-        <w:t xml:space="preserve">Project methodology shall be finalised by early November and an outline of the testing process shall be created as part of the initial draft for the </w:t>
-      </w:r>
-      <w:r>
-        <w:t>Non-Invasive Ethics application.</w:t>
+        <w:t xml:space="preserve">Research the various alternative methods of navigation within the virtual world using the library and </w:t>
+      </w:r>
+      <w:r>
+        <w:t xml:space="preserve">other </w:t>
+      </w:r>
+      <w:r>
+        <w:t>online resources</w:t>
+      </w:r>
+      <w:r>
+        <w:t xml:space="preserve"> and research databases</w:t>
+      </w:r>
+      <w:r>
+        <w:t>.</w:t>
+      </w:r>
+      <w:r>
+        <w:t xml:space="preserve"> S</w:t>
+      </w:r>
+      <w:r>
+        <w:t>ummarise the</w:t>
+      </w:r>
+      <w:r>
+        <w:t xml:space="preserve">se </w:t>
+      </w:r>
+      <w:r>
+        <w:t xml:space="preserve">findings </w:t>
+      </w:r>
+      <w:r>
+        <w:t>within the report with the key ideas identified being used to formulate the new ideas section of the report.</w:t>
       </w:r>
     </w:p>
     <w:p>
@@ -2827,102 +3071,376 @@
         <w:pStyle w:val="ListParagraph"/>
         <w:numPr>
           <w:ilvl w:val="0"/>
-          <w:numId w:val="31"/>
+          <w:numId w:val="32"/>
         </w:numPr>
       </w:pPr>
       <w:r>
-        <w:t>Implementation shall continue from mid-October by building on the foundations of the prototype version of the application that has developed.</w:t>
+        <w:t>Divide the different application features based on level of importance and create a Gantt Chart to better visualise the project timeline in relation to other commitments.</w:t>
       </w:r>
     </w:p>
     <w:p>
       <w:pPr>
         <w:pStyle w:val="Heading3"/>
       </w:pPr>
-      <w:bookmarkStart w:id="9" w:name="_Toc116211442"/>
+      <w:bookmarkStart w:id="9" w:name="_Toc116222412"/>
       <w:r>
         <w:t>Implementation</w:t>
       </w:r>
       <w:bookmarkEnd w:id="9"/>
     </w:p>
     <w:p>
-      <w:r>
-        <w:t xml:space="preserve">The implementation process will be broken down into a few different phases to focus on </w:t>
-      </w:r>
-      <w:r>
-        <w:t>specific areas</w:t>
-      </w:r>
-      <w:r>
-        <w:t xml:space="preserve"> of the VR application. This will include the development of the automated traffic system, level design, user and locomotion mechanic</w:t>
-      </w:r>
-      <w:r>
-        <w:t>s, and menu functionality. With prototypes having already been developed for several tasks within these categories, the implementation process will allow for more time put towards the creation of unique 3D models that would have previously been completely out of scope.</w:t>
+      <w:pPr>
+        <w:pStyle w:val="ListParagraph"/>
+        <w:numPr>
+          <w:ilvl w:val="0"/>
+          <w:numId w:val="32"/>
+        </w:numPr>
+      </w:pPr>
+      <w:r>
+        <w:t>Design and implement the automated traffic system</w:t>
       </w:r>
     </w:p>
     <w:p>
       <w:pPr>
+        <w:pStyle w:val="ListParagraph"/>
+        <w:numPr>
+          <w:ilvl w:val="0"/>
+          <w:numId w:val="32"/>
+        </w:numPr>
+      </w:pPr>
+      <w:r>
+        <w:t>Design and implement the application levels</w:t>
+      </w:r>
+    </w:p>
+    <w:p>
+      <w:pPr>
+        <w:pStyle w:val="ListParagraph"/>
+        <w:numPr>
+          <w:ilvl w:val="0"/>
+          <w:numId w:val="32"/>
+        </w:numPr>
+      </w:pPr>
+      <w:r>
+        <w:t>Design and implement the interaction paradigms and new navigation methods</w:t>
+      </w:r>
+    </w:p>
+    <w:p>
+      <w:pPr>
+        <w:pStyle w:val="ListParagraph"/>
+        <w:numPr>
+          <w:ilvl w:val="0"/>
+          <w:numId w:val="32"/>
+        </w:numPr>
+      </w:pPr>
+      <w:r>
+        <w:t>Design and implement the menu functionality</w:t>
+      </w:r>
+    </w:p>
+    <w:p>
+      <w:pPr>
+        <w:pStyle w:val="ListParagraph"/>
+        <w:numPr>
+          <w:ilvl w:val="0"/>
+          <w:numId w:val="32"/>
+        </w:numPr>
+      </w:pPr>
+      <w:r>
+        <w:t>Design and model or source all the necessary 3D assets required for this project</w:t>
+      </w:r>
+    </w:p>
+    <w:p>
+      <w:pPr>
+        <w:pStyle w:val="ListParagraph"/>
+        <w:numPr>
+          <w:ilvl w:val="0"/>
+          <w:numId w:val="32"/>
+        </w:numPr>
+      </w:pPr>
+      <w:r>
+        <w:t>Complete development of the initial prototype based on the scope MVP to be used during the testing phase.</w:t>
+      </w:r>
+    </w:p>
+    <w:p>
+      <w:pPr>
+        <w:pStyle w:val="ListParagraph"/>
+        <w:numPr>
+          <w:ilvl w:val="0"/>
+          <w:numId w:val="32"/>
+        </w:numPr>
+      </w:pPr>
+      <w:r>
+        <w:t xml:space="preserve">Complete development of the second prototype using feedback received </w:t>
+      </w:r>
+      <w:r>
+        <w:t>from the participants during the testing phase.</w:t>
+      </w:r>
+    </w:p>
+    <w:p>
+      <w:pPr>
+        <w:pStyle w:val="ListParagraph"/>
+        <w:numPr>
+          <w:ilvl w:val="0"/>
+          <w:numId w:val="32"/>
+        </w:numPr>
+      </w:pPr>
+      <w:r>
+        <w:t xml:space="preserve">Complete development of the final prototype before the project submission deadline which may include additional features depending on time constraints. </w:t>
+      </w:r>
+    </w:p>
+    <w:p>
+      <w:pPr>
         <w:pStyle w:val="Heading3"/>
       </w:pPr>
-      <w:bookmarkStart w:id="10" w:name="_Toc116211443"/>
-      <w:r>
-        <w:t>Post-Implementation</w:t>
+      <w:bookmarkStart w:id="10" w:name="_Toc116222413"/>
+      <w:r>
+        <w:t>Testing</w:t>
       </w:r>
       <w:bookmarkEnd w:id="10"/>
     </w:p>
     <w:p>
-      <w:r>
-        <w:t xml:space="preserve">Upon completion of a </w:t>
-      </w:r>
-      <w:r>
-        <w:t>MVP</w:t>
-      </w:r>
-      <w:r>
-        <w:t xml:space="preserve"> by late January, preparations for the testing phase will begin and participants will be recruited via the appropriate channels of communication. The feedback received from the testing process will be documented and used to supplement the post-implementation changes made to the application so that it is </w:t>
-      </w:r>
-      <w:r>
-        <w:t>in line</w:t>
-      </w:r>
-      <w:r>
-        <w:t xml:space="preserve"> with client expectations.</w:t>
+      <w:pPr>
+        <w:pStyle w:val="ListParagraph"/>
+        <w:numPr>
+          <w:ilvl w:val="0"/>
+          <w:numId w:val="32"/>
+        </w:numPr>
+      </w:pPr>
+      <w:r>
+        <w:t>Ensure all necessary ethics documentation is complete and clearance to begin testing has been received.</w:t>
       </w:r>
     </w:p>
     <w:p>
       <w:pPr>
-        <w:rPr>
-          <w:rFonts w:eastAsiaTheme="majorEastAsia" w:cstheme="majorBidi"/>
-          <w:color w:val="1F3763" w:themeColor="accent1" w:themeShade="7F"/>
-          <w:sz w:val="24"/>
-          <w:szCs w:val="24"/>
-        </w:rPr>
-      </w:pPr>
-      <w:r>
-        <w:br w:type="page"/>
+        <w:pStyle w:val="ListParagraph"/>
+        <w:numPr>
+          <w:ilvl w:val="0"/>
+          <w:numId w:val="32"/>
+        </w:numPr>
+      </w:pPr>
+      <w:r>
+        <w:t xml:space="preserve">Recruit participants using the method outlined in the ethics declaration via the NICER group. </w:t>
       </w:r>
     </w:p>
     <w:p>
       <w:pPr>
+        <w:pStyle w:val="ListParagraph"/>
+        <w:numPr>
+          <w:ilvl w:val="0"/>
+          <w:numId w:val="32"/>
+        </w:numPr>
+      </w:pPr>
+      <w:r>
+        <w:t>Conduct a review of all the testing equipment a couple of days prior to the testing session to ensure that all the necessary equipment is functional.</w:t>
+      </w:r>
+    </w:p>
+    <w:p>
+      <w:pPr>
+        <w:pStyle w:val="ListParagraph"/>
+        <w:numPr>
+          <w:ilvl w:val="0"/>
+          <w:numId w:val="32"/>
+        </w:numPr>
+      </w:pPr>
+      <w:r>
+        <w:lastRenderedPageBreak/>
+        <w:t>Conduct the testing session in line with the BCS Code of Conduct and the process specified in the non-invasive ethics application.</w:t>
+      </w:r>
+    </w:p>
+    <w:p>
+      <w:pPr>
+        <w:pStyle w:val="ListParagraph"/>
+        <w:numPr>
+          <w:ilvl w:val="0"/>
+          <w:numId w:val="32"/>
+        </w:numPr>
+      </w:pPr>
+      <w:r>
+        <w:t xml:space="preserve">Obtain post-testing session feedback from both the participants and their trainers to be used in the development of the second prototype.  </w:t>
+      </w:r>
+    </w:p>
+    <w:p>
+      <w:pPr>
         <w:pStyle w:val="Heading3"/>
       </w:pPr>
-      <w:bookmarkStart w:id="11" w:name="_Toc116211444"/>
-      <w:r>
-        <w:lastRenderedPageBreak/>
-        <w:t>Documentation</w:t>
+      <w:bookmarkStart w:id="11" w:name="_Toc116222414"/>
+      <w:r>
+        <w:t>Ethics</w:t>
       </w:r>
       <w:bookmarkEnd w:id="11"/>
     </w:p>
     <w:p>
-      <w:r>
-        <w:t>The research and implementation process will be thoroughly documented in the report throughout the project timeline. Revisions and modifications towards the final version of the report will be completed by early March as the intended project deadline has been set four weeks ahead of its actual deadline to allow enough buffer time for tasks that might take longer than anticipated.</w:t>
+      <w:pPr>
+        <w:pStyle w:val="ListParagraph"/>
+        <w:numPr>
+          <w:ilvl w:val="0"/>
+          <w:numId w:val="32"/>
+        </w:numPr>
+      </w:pPr>
+      <w:r>
+        <w:t>Review the BCS Code of Conduct in relation to the project and outline the findings in the relevant report section.</w:t>
       </w:r>
     </w:p>
     <w:p>
       <w:pPr>
+        <w:pStyle w:val="ListParagraph"/>
+        <w:numPr>
+          <w:ilvl w:val="0"/>
+          <w:numId w:val="32"/>
+        </w:numPr>
+      </w:pPr>
+      <w:r>
+        <w:t>Research an appropriate methodology for the project and outline the project’s testing process in detail.</w:t>
+      </w:r>
+    </w:p>
+    <w:p>
+      <w:pPr>
+        <w:pStyle w:val="ListParagraph"/>
+        <w:numPr>
+          <w:ilvl w:val="0"/>
+          <w:numId w:val="32"/>
+        </w:numPr>
+      </w:pPr>
+      <w:r>
+        <w:t>Complete and submit the ethics declaration document by the specified deadline</w:t>
+      </w:r>
+      <w:r>
+        <w:t>.</w:t>
+      </w:r>
+    </w:p>
+    <w:p>
+      <w:pPr>
+        <w:pStyle w:val="ListParagraph"/>
+        <w:numPr>
+          <w:ilvl w:val="0"/>
+          <w:numId w:val="32"/>
+        </w:numPr>
+      </w:pPr>
+      <w:r>
+        <w:t xml:space="preserve">Submit all the necessary paperwork </w:t>
+      </w:r>
+      <w:r>
+        <w:t>for the non-invasive ethics application</w:t>
+      </w:r>
+      <w:r>
+        <w:t>.</w:t>
+      </w:r>
+    </w:p>
+    <w:p>
+      <w:pPr>
+        <w:pStyle w:val="ListParagraph"/>
+        <w:numPr>
+          <w:ilvl w:val="0"/>
+          <w:numId w:val="32"/>
+        </w:numPr>
+      </w:pPr>
+      <w:r>
+        <w:t>Receive clearance to begin non-invasive ethical testing phase for the project.</w:t>
+      </w:r>
+    </w:p>
+    <w:p>
+      <w:pPr>
+        <w:pStyle w:val="ListParagraph"/>
+        <w:numPr>
+          <w:ilvl w:val="0"/>
+          <w:numId w:val="32"/>
+        </w:numPr>
+      </w:pPr>
+      <w:r>
+        <w:t>Continually review project’s progress in conjunction with the BCS Code of Conduct.</w:t>
+      </w:r>
+    </w:p>
+    <w:p>
+      <w:pPr>
+        <w:pStyle w:val="Heading3"/>
+      </w:pPr>
+      <w:bookmarkStart w:id="12" w:name="_Toc116222415"/>
+      <w:r>
+        <w:t>Documentation</w:t>
+      </w:r>
+      <w:bookmarkEnd w:id="12"/>
+    </w:p>
+    <w:p>
+      <w:pPr>
+        <w:pStyle w:val="ListParagraph"/>
+        <w:numPr>
+          <w:ilvl w:val="0"/>
+          <w:numId w:val="32"/>
+        </w:numPr>
+      </w:pPr>
+      <w:r>
+        <w:t>Document the findings from the research phase in the project in a concise and cohesive manner within the report.</w:t>
+      </w:r>
+    </w:p>
+    <w:p>
+      <w:pPr>
+        <w:pStyle w:val="ListParagraph"/>
+        <w:numPr>
+          <w:ilvl w:val="0"/>
+          <w:numId w:val="32"/>
+        </w:numPr>
+      </w:pPr>
+      <w:r>
+        <w:t>Document and discuss challenges and hurdles during the project implementation phase and the methods used to solve them.</w:t>
+      </w:r>
+    </w:p>
+    <w:p>
+      <w:pPr>
+        <w:pStyle w:val="ListParagraph"/>
+        <w:numPr>
+          <w:ilvl w:val="0"/>
+          <w:numId w:val="32"/>
+        </w:numPr>
+      </w:pPr>
+      <w:r>
+        <w:t>Document and report on the finding’s of the testing phase.</w:t>
+      </w:r>
+    </w:p>
+    <w:p>
+      <w:pPr>
+        <w:pStyle w:val="ListParagraph"/>
+        <w:numPr>
+          <w:ilvl w:val="0"/>
+          <w:numId w:val="32"/>
+        </w:numPr>
+      </w:pPr>
+      <w:r>
+        <w:t xml:space="preserve">Review and compare this project's results against its predecessors' research and draw conclusions based on the findings. </w:t>
+      </w:r>
+    </w:p>
+    <w:p>
+      <w:pPr>
+        <w:pStyle w:val="ListParagraph"/>
+        <w:numPr>
+          <w:ilvl w:val="0"/>
+          <w:numId w:val="32"/>
+        </w:numPr>
+      </w:pPr>
+      <w:r>
+        <w:t>Discuss any remaining questions that can be explored in future work.</w:t>
+      </w:r>
+    </w:p>
+    <w:p>
+      <w:pPr>
+        <w:pStyle w:val="ListParagraph"/>
+        <w:numPr>
+          <w:ilvl w:val="0"/>
+          <w:numId w:val="32"/>
+        </w:numPr>
+      </w:pPr>
+      <w:r>
+        <w:t xml:space="preserve">Conduct thorough and frequent revisions into the project documentation. Additionally, submit draft versions of the documentation to the project’s supervisor for feedback. </w:t>
+      </w:r>
+    </w:p>
+    <w:p>
+      <w:pPr>
         <w:pStyle w:val="Heading1"/>
       </w:pPr>
-      <w:bookmarkStart w:id="12" w:name="_Toc116211445"/>
-      <w:r>
+      <w:bookmarkStart w:id="13" w:name="_Toc116222416"/>
+      <w:r>
+        <w:lastRenderedPageBreak/>
         <w:t>Gantt Chart</w:t>
       </w:r>
-      <w:bookmarkEnd w:id="12"/>
+      <w:bookmarkEnd w:id="13"/>
     </w:p>
     <w:p>
       <w:r>
@@ -2930,8 +3448,8 @@
           <w:noProof/>
         </w:rPr>
         <w:drawing>
-          <wp:inline distT="0" distB="0" distL="0" distR="0" wp14:anchorId="1BB463D9" wp14:editId="0B5347DE">
-            <wp:extent cx="5948477" cy="3087148"/>
+          <wp:inline distT="0" distB="0" distL="0" distR="0" wp14:anchorId="1BB463D9" wp14:editId="3D842481">
+            <wp:extent cx="6177915" cy="3206519"/>
             <wp:effectExtent l="0" t="0" r="0" b="0"/>
             <wp:docPr id="1" name="Picture 1" descr="A computer screen capture&#10;&#10;Description automatically generated with medium confidence"/>
             <wp:cNvGraphicFramePr>
@@ -2945,7 +3463,7 @@
                     <pic:cNvPicPr/>
                   </pic:nvPicPr>
                   <pic:blipFill>
-                    <a:blip r:embed="rId6"/>
+                    <a:blip r:embed="rId9"/>
                     <a:stretch>
                       <a:fillRect/>
                     </a:stretch>
@@ -2953,7 +3471,7 @@
                   <pic:spPr>
                     <a:xfrm>
                       <a:off x="0" y="0"/>
-                      <a:ext cx="5999461" cy="3113608"/>
+                      <a:ext cx="6196057" cy="3215935"/>
                     </a:xfrm>
                     <a:prstGeom prst="rect">
                       <a:avLst/>
@@ -2980,9 +3498,9 @@
           <w:noProof/>
         </w:rPr>
         <w:drawing>
-          <wp:inline distT="0" distB="0" distL="0" distR="0" wp14:anchorId="5C55C2A9" wp14:editId="3C64E3E2">
-            <wp:extent cx="5943600" cy="1513840"/>
-            <wp:effectExtent l="0" t="0" r="0" b="0"/>
+          <wp:inline distT="0" distB="0" distL="0" distR="0" wp14:anchorId="5C55C2A9" wp14:editId="24589349">
+            <wp:extent cx="6178163" cy="1573583"/>
+            <wp:effectExtent l="0" t="0" r="0" b="7620"/>
             <wp:docPr id="68" name="Picture 68" descr="Graphical user interface&#10;&#10;Description automatically generated"/>
             <wp:cNvGraphicFramePr>
               <a:graphicFrameLocks xmlns:a="http://schemas.openxmlformats.org/drawingml/2006/main" noChangeAspect="1"/>
@@ -2995,7 +3513,7 @@
                     <pic:cNvPicPr/>
                   </pic:nvPicPr>
                   <pic:blipFill>
-                    <a:blip r:embed="rId7"/>
+                    <a:blip r:embed="rId10"/>
                     <a:stretch>
                       <a:fillRect/>
                     </a:stretch>
@@ -3003,7 +3521,7 @@
                   <pic:spPr>
                     <a:xfrm>
                       <a:off x="0" y="0"/>
-                      <a:ext cx="5943600" cy="1513840"/>
+                      <a:ext cx="6203059" cy="1579924"/>
                     </a:xfrm>
                     <a:prstGeom prst="rect">
                       <a:avLst/>
@@ -3020,22 +3538,22 @@
       <w:pPr>
         <w:pStyle w:val="Heading1"/>
       </w:pPr>
-      <w:bookmarkStart w:id="13" w:name="_Toc116211446"/>
+      <w:bookmarkStart w:id="14" w:name="_Toc116222417"/>
       <w:r>
         <w:lastRenderedPageBreak/>
         <w:t>Resources</w:t>
       </w:r>
-      <w:bookmarkEnd w:id="13"/>
+      <w:bookmarkEnd w:id="14"/>
     </w:p>
     <w:p>
       <w:pPr>
         <w:pStyle w:val="Heading2"/>
       </w:pPr>
-      <w:bookmarkStart w:id="14" w:name="_Toc116211447"/>
+      <w:bookmarkStart w:id="15" w:name="_Toc116222418"/>
       <w:r>
         <w:t>Information</w:t>
       </w:r>
-      <w:bookmarkEnd w:id="14"/>
+      <w:bookmarkEnd w:id="15"/>
     </w:p>
     <w:p>
       <w:pPr>
@@ -3107,11 +3625,11 @@
       <w:pPr>
         <w:pStyle w:val="Heading2"/>
       </w:pPr>
-      <w:bookmarkStart w:id="15" w:name="_Toc116211448"/>
+      <w:bookmarkStart w:id="16" w:name="_Toc116222419"/>
       <w:r>
         <w:t>Implementation</w:t>
       </w:r>
-      <w:bookmarkEnd w:id="15"/>
+      <w:bookmarkEnd w:id="16"/>
     </w:p>
     <w:p>
       <w:pPr>
@@ -3191,7 +3709,15 @@
         </w:numPr>
       </w:pPr>
       <w:r>
-        <w:t xml:space="preserve">Photoshop or Pixlr – </w:t>
+        <w:t xml:space="preserve">Photoshop or </w:t>
+      </w:r>
+      <w:proofErr w:type="spellStart"/>
+      <w:r>
+        <w:t>Pixlr</w:t>
+      </w:r>
+      <w:proofErr w:type="spellEnd"/>
+      <w:r>
+        <w:t xml:space="preserve"> – </w:t>
       </w:r>
       <w:r>
         <w:t>Both will be used to e</w:t>
@@ -3219,11 +3745,11 @@
       <w:pPr>
         <w:pStyle w:val="Heading2"/>
       </w:pPr>
-      <w:bookmarkStart w:id="16" w:name="_Toc116211449"/>
+      <w:bookmarkStart w:id="17" w:name="_Toc116222420"/>
       <w:r>
         <w:t>Testing</w:t>
       </w:r>
-      <w:bookmarkEnd w:id="16"/>
+      <w:bookmarkEnd w:id="17"/>
     </w:p>
     <w:p>
       <w:pPr>
@@ -3275,12 +3801,12 @@
       <w:pPr>
         <w:pStyle w:val="Heading1"/>
       </w:pPr>
-      <w:bookmarkStart w:id="17" w:name="_Toc116211450"/>
+      <w:bookmarkStart w:id="18" w:name="_Toc116222421"/>
       <w:r>
         <w:lastRenderedPageBreak/>
         <w:t>Risk and Mitigation</w:t>
       </w:r>
-      <w:bookmarkEnd w:id="17"/>
+      <w:bookmarkEnd w:id="18"/>
     </w:p>
     <w:p>
       <w:r>
@@ -4097,7 +4623,23 @@
                 <w:sz w:val="18"/>
                 <w:szCs w:val="18"/>
               </w:rPr>
-              <w:t>Loss of some or all of the project’s 3D assets.</w:t>
+              <w:t xml:space="preserve">Loss of some or </w:t>
+            </w:r>
+            <w:proofErr w:type="gramStart"/>
+            <w:r>
+              <w:rPr>
+                <w:sz w:val="18"/>
+                <w:szCs w:val="18"/>
+              </w:rPr>
+              <w:t>all of</w:t>
+            </w:r>
+            <w:proofErr w:type="gramEnd"/>
+            <w:r>
+              <w:rPr>
+                <w:sz w:val="18"/>
+                <w:szCs w:val="18"/>
+              </w:rPr>
+              <w:t xml:space="preserve"> the project’s 3D assets.</w:t>
             </w:r>
           </w:p>
         </w:tc>
@@ -4184,7 +4726,23 @@
                 <w:sz w:val="18"/>
                 <w:szCs w:val="18"/>
               </w:rPr>
-              <w:t>All assets will be backed-up via a hard drive in addition to being stored on a private GitHub repository.</w:t>
+              <w:t xml:space="preserve">All assets will be backed-up via a hard </w:t>
+            </w:r>
+            <w:proofErr w:type="gramStart"/>
+            <w:r>
+              <w:rPr>
+                <w:sz w:val="18"/>
+                <w:szCs w:val="18"/>
+              </w:rPr>
+              <w:t>drive in</w:t>
+            </w:r>
+            <w:proofErr w:type="gramEnd"/>
+            <w:r>
+              <w:rPr>
+                <w:sz w:val="18"/>
+                <w:szCs w:val="18"/>
+              </w:rPr>
+              <w:t xml:space="preserve"> addition to being stored on a private GitHub repository.</w:t>
             </w:r>
           </w:p>
         </w:tc>
@@ -4318,7 +4876,23 @@
                 <w:sz w:val="18"/>
                 <w:szCs w:val="18"/>
               </w:rPr>
-              <w:t>All documentation will be backed-up via a hard drive in addition to being stored on a private GitHub repository.</w:t>
+              <w:t xml:space="preserve">All documentation will be backed-up via a hard </w:t>
+            </w:r>
+            <w:proofErr w:type="gramStart"/>
+            <w:r>
+              <w:rPr>
+                <w:sz w:val="18"/>
+                <w:szCs w:val="18"/>
+              </w:rPr>
+              <w:t>drive in</w:t>
+            </w:r>
+            <w:proofErr w:type="gramEnd"/>
+            <w:r>
+              <w:rPr>
+                <w:sz w:val="18"/>
+                <w:szCs w:val="18"/>
+              </w:rPr>
+              <w:t xml:space="preserve"> addition to being stored on a private GitHub repository.</w:t>
             </w:r>
           </w:p>
         </w:tc>
@@ -4450,7 +5024,23 @@
                 <w:sz w:val="18"/>
                 <w:szCs w:val="18"/>
               </w:rPr>
-              <w:t>All Unreal Engine project files will be backed-up via a hard drive in addition to being stored on a private GitHub repository.</w:t>
+              <w:t xml:space="preserve">All Unreal Engine project files will be backed-up via a hard </w:t>
+            </w:r>
+            <w:proofErr w:type="gramStart"/>
+            <w:r>
+              <w:rPr>
+                <w:sz w:val="18"/>
+                <w:szCs w:val="18"/>
+              </w:rPr>
+              <w:t>drive in</w:t>
+            </w:r>
+            <w:proofErr w:type="gramEnd"/>
+            <w:r>
+              <w:rPr>
+                <w:sz w:val="18"/>
+                <w:szCs w:val="18"/>
+              </w:rPr>
+              <w:t xml:space="preserve"> addition to being stored on a private GitHub repository.</w:t>
             </w:r>
           </w:p>
         </w:tc>
@@ -5129,12 +5719,12 @@
       <w:pPr>
         <w:pStyle w:val="Heading1"/>
       </w:pPr>
-      <w:bookmarkStart w:id="18" w:name="_Toc116211451"/>
+      <w:bookmarkStart w:id="19" w:name="_Toc116222422"/>
       <w:r>
         <w:lastRenderedPageBreak/>
         <w:t>Legal, Social, Ethical and Professional Issues (LSEPIs)</w:t>
       </w:r>
-      <w:bookmarkEnd w:id="18"/>
+      <w:bookmarkEnd w:id="19"/>
     </w:p>
     <w:p>
       <w:pPr>
@@ -5150,12 +5740,12 @@
       <w:pPr>
         <w:pStyle w:val="Heading1"/>
       </w:pPr>
-      <w:bookmarkStart w:id="19" w:name="_Toc116211452"/>
+      <w:bookmarkStart w:id="20" w:name="_Toc116222423"/>
       <w:r>
         <w:lastRenderedPageBreak/>
         <w:t>References</w:t>
       </w:r>
-      <w:bookmarkEnd w:id="19"/>
+      <w:bookmarkEnd w:id="20"/>
     </w:p>
     <w:sdt>
       <w:sdtPr>
@@ -5171,18 +5761,54 @@
             <w:autoSpaceDE w:val="0"/>
             <w:autoSpaceDN w:val="0"/>
             <w:ind w:hanging="480"/>
-            <w:divId w:val="1977878469"/>
+            <w:divId w:val="79523107"/>
             <w:rPr>
               <w:rFonts w:eastAsia="Times New Roman"/>
               <w:sz w:val="24"/>
               <w:szCs w:val="24"/>
             </w:rPr>
           </w:pPr>
+          <w:proofErr w:type="spellStart"/>
           <w:r>
             <w:rPr>
               <w:rFonts w:eastAsia="Times New Roman"/>
             </w:rPr>
-            <w:t>Beat Games, Beat Saber [online]. Available at: https://www.beatsaber.com/ [Accessed 9 October 2022].</w:t>
+            <w:t>Aïm</w:t>
+          </w:r>
+          <w:proofErr w:type="spellEnd"/>
+          <w:r>
+            <w:rPr>
+              <w:rFonts w:eastAsia="Times New Roman"/>
+            </w:rPr>
+            <w:t xml:space="preserve">, F. et al., 2016. Effectiveness of Virtual Reality Training in </w:t>
+          </w:r>
+          <w:proofErr w:type="spellStart"/>
+          <w:r>
+            <w:rPr>
+              <w:rFonts w:eastAsia="Times New Roman"/>
+            </w:rPr>
+            <w:t>Orthopaedic</w:t>
+          </w:r>
+          <w:proofErr w:type="spellEnd"/>
+          <w:r>
+            <w:rPr>
+              <w:rFonts w:eastAsia="Times New Roman"/>
+            </w:rPr>
+            <w:t xml:space="preserve"> Surgery. </w:t>
+          </w:r>
+          <w:r>
+            <w:rPr>
+              <w:rFonts w:eastAsia="Times New Roman"/>
+              <w:i/>
+              <w:iCs/>
+            </w:rPr>
+            <w:t>Arthroscopy: The Journal of Arthroscopic &amp; Related Surgery</w:t>
+          </w:r>
+          <w:r>
+            <w:rPr>
+              <w:rFonts w:eastAsia="Times New Roman"/>
+            </w:rPr>
+            <w:t>, 32(1), pp.224–232. 10.1016/J.ARTHRO.2015.07.023.</w:t>
           </w:r>
         </w:p>
         <w:p>
@@ -5190,7 +5816,7 @@
             <w:autoSpaceDE w:val="0"/>
             <w:autoSpaceDN w:val="0"/>
             <w:ind w:hanging="480"/>
-            <w:divId w:val="166943086"/>
+            <w:divId w:val="69888607"/>
             <w:rPr>
               <w:rFonts w:eastAsia="Times New Roman"/>
             </w:rPr>
@@ -5199,21 +5825,7 @@
             <w:rPr>
               <w:rFonts w:eastAsia="Times New Roman"/>
             </w:rPr>
-            <w:t xml:space="preserve">Bernardes, M. et al., 2015. A serious game with virtual reality for travel training with Autism Spectrum Disorder. In: </w:t>
-          </w:r>
-          <w:r>
-            <w:rPr>
-              <w:rFonts w:eastAsia="Times New Roman"/>
-              <w:i/>
-              <w:iCs/>
-            </w:rPr>
-            <w:t>International Conference on Virtual Rehabilitation, ICVR</w:t>
-          </w:r>
-          <w:r>
-            <w:rPr>
-              <w:rFonts w:eastAsia="Times New Roman"/>
-            </w:rPr>
-            <w:t>. Institute of Electrical and Electronics Engineers Inc., pp. 127–128. 10.1109/ICVR.2015.7358609.</w:t>
+            <w:t>Beat Games, Beat Saber [online]. Available at: https://www.beatsaber.com/ [Accessed 9 October 2022].</w:t>
           </w:r>
         </w:p>
         <w:p>
@@ -5221,16 +5833,52 @@
             <w:autoSpaceDE w:val="0"/>
             <w:autoSpaceDN w:val="0"/>
             <w:ind w:hanging="480"/>
-            <w:divId w:val="1996832241"/>
+            <w:divId w:val="1861235394"/>
             <w:rPr>
               <w:rFonts w:eastAsia="Times New Roman"/>
             </w:rPr>
           </w:pPr>
+          <w:proofErr w:type="spellStart"/>
           <w:r>
             <w:rPr>
               <w:rFonts w:eastAsia="Times New Roman"/>
             </w:rPr>
-            <w:t>Brown, D.J., Shopland, N., Lewis, J., 2002. Flexible and Virtual Travel Training Environments. , pp.181–188.</w:t>
+            <w:t>Bernardes</w:t>
+          </w:r>
+          <w:proofErr w:type="spellEnd"/>
+          <w:r>
+            <w:rPr>
+              <w:rFonts w:eastAsia="Times New Roman"/>
+            </w:rPr>
+            <w:t xml:space="preserve">, M. et al., 2015. A serious game with virtual reality for travel training with </w:t>
+          </w:r>
+          <w:proofErr w:type="gramStart"/>
+          <w:r>
+            <w:rPr>
+              <w:rFonts w:eastAsia="Times New Roman"/>
+            </w:rPr>
+            <w:t>Autism Spectrum Disorder</w:t>
+          </w:r>
+          <w:proofErr w:type="gramEnd"/>
+          <w:r>
+            <w:rPr>
+              <w:rFonts w:eastAsia="Times New Roman"/>
+            </w:rPr>
+            <w:t xml:space="preserve">. In: </w:t>
+          </w:r>
+          <w:r>
+            <w:rPr>
+              <w:rFonts w:eastAsia="Times New Roman"/>
+              <w:i/>
+              <w:iCs/>
+            </w:rPr>
+            <w:t>International Conference on Virtual Rehabilitation, ICVR</w:t>
+          </w:r>
+          <w:r>
+            <w:rPr>
+              <w:rFonts w:eastAsia="Times New Roman"/>
+            </w:rPr>
+            <w:t>. Institute of Electrical and Electronics Engineers Inc., pp. 127–128. 10.1109/ICVR.2015.7358609.</w:t>
           </w:r>
         </w:p>
         <w:p>
@@ -5238,16 +5886,24 @@
             <w:autoSpaceDE w:val="0"/>
             <w:autoSpaceDN w:val="0"/>
             <w:ind w:hanging="480"/>
-            <w:divId w:val="1447625608"/>
+            <w:divId w:val="1100679917"/>
             <w:rPr>
               <w:rFonts w:eastAsia="Times New Roman"/>
             </w:rPr>
           </w:pPr>
+          <w:proofErr w:type="spellStart"/>
           <w:r>
             <w:rPr>
               <w:rFonts w:eastAsia="Times New Roman"/>
             </w:rPr>
-            <w:t xml:space="preserve">Chang, E., Kim, H.T., Yoo, B., 2020. Virtual Reality Sickness: A Review of Causes and Measurements. </w:t>
+            <w:t>Birckhead</w:t>
+          </w:r>
+          <w:proofErr w:type="spellEnd"/>
+          <w:r>
+            <w:rPr>
+              <w:rFonts w:eastAsia="Times New Roman"/>
+            </w:rPr>
+            <w:t xml:space="preserve">, B. et al., 2019. Recommendations for methodology of virtual reality clinical trials in health care by an international working group: Iterative study. </w:t>
           </w:r>
           <w:r>
             <w:rPr>
@@ -5255,13 +5911,13 @@
               <w:i/>
               <w:iCs/>
             </w:rPr>
-            <w:t>International Journal of Human-Computer Interaction</w:t>
+            <w:t>JMIR Mental Health</w:t>
           </w:r>
           <w:r>
             <w:rPr>
               <w:rFonts w:eastAsia="Times New Roman"/>
             </w:rPr>
-            <w:t>, pp.1658–1682. 10.1080/10447318.2020.1778351.</w:t>
+            <w:t>, 6(1). 10.2196/11973.</w:t>
           </w:r>
         </w:p>
         <w:p>
@@ -5269,7 +5925,7 @@
             <w:autoSpaceDE w:val="0"/>
             <w:autoSpaceDN w:val="0"/>
             <w:ind w:hanging="480"/>
-            <w:divId w:val="142090674"/>
+            <w:divId w:val="959992696"/>
             <w:rPr>
               <w:rFonts w:eastAsia="Times New Roman"/>
             </w:rPr>
@@ -5278,21 +5934,21 @@
             <w:rPr>
               <w:rFonts w:eastAsia="Times New Roman"/>
             </w:rPr>
-            <w:t xml:space="preserve">Checa, D., Bustillo, A., 2020. A review of immersive virtual reality serious games to enhance learning and training. </w:t>
-          </w:r>
+            <w:t xml:space="preserve">Brown, D.J., </w:t>
+          </w:r>
+          <w:proofErr w:type="spellStart"/>
           <w:r>
             <w:rPr>
               <w:rFonts w:eastAsia="Times New Roman"/>
-              <w:i/>
-              <w:iCs/>
-            </w:rPr>
-            <w:t>Multimedia Tools and Applications</w:t>
-          </w:r>
+            </w:rPr>
+            <w:t>Shopland</w:t>
+          </w:r>
+          <w:proofErr w:type="spellEnd"/>
           <w:r>
             <w:rPr>
               <w:rFonts w:eastAsia="Times New Roman"/>
             </w:rPr>
-            <w:t>, 79(9–10), pp.5501–5527. 10.1007/s11042-019-08348-9.</w:t>
+            <w:t>, N., Lewis, J., 2002. Flexible and Virtual Travel Training Environments. , pp.181–188.</w:t>
           </w:r>
         </w:p>
         <w:p>
@@ -5300,7 +5956,7 @@
             <w:autoSpaceDE w:val="0"/>
             <w:autoSpaceDN w:val="0"/>
             <w:ind w:hanging="480"/>
-            <w:divId w:val="837964138"/>
+            <w:divId w:val="863832487"/>
             <w:rPr>
               <w:rFonts w:eastAsia="Times New Roman"/>
             </w:rPr>
@@ -5309,7 +5965,21 @@
             <w:rPr>
               <w:rFonts w:eastAsia="Times New Roman"/>
             </w:rPr>
-            <w:t xml:space="preserve">Kumar Kundu, R., Rahman, A., Paul, S., 2021. A Study on Sensor System Latency in VR Motion Sickness [online]. </w:t>
+            <w:t xml:space="preserve">Chang, E., Kim, H.T., </w:t>
+          </w:r>
+          <w:proofErr w:type="spellStart"/>
+          <w:r>
+            <w:rPr>
+              <w:rFonts w:eastAsia="Times New Roman"/>
+            </w:rPr>
+            <w:t>Yoo</w:t>
+          </w:r>
+          <w:proofErr w:type="spellEnd"/>
+          <w:r>
+            <w:rPr>
+              <w:rFonts w:eastAsia="Times New Roman"/>
+            </w:rPr>
+            <w:t xml:space="preserve">, B., 2020. Virtual Reality Sickness: A Review of Causes and Measurements. </w:t>
           </w:r>
           <w:r>
             <w:rPr>
@@ -5317,13 +5987,13 @@
               <w:i/>
               <w:iCs/>
             </w:rPr>
-            <w:t>J. Sens. Actuator Netw</w:t>
+            <w:t>International Journal of Human-Computer Interaction</w:t>
           </w:r>
           <w:r>
             <w:rPr>
               <w:rFonts w:eastAsia="Times New Roman"/>
             </w:rPr>
-            <w:t>, 10, p.53. Available at: https://doi.org/10.3390/.</w:t>
+            <w:t>, pp.1658–1682. 10.1080/10447318.2020.1778351.</w:t>
           </w:r>
         </w:p>
         <w:p>
@@ -5331,16 +6001,24 @@
             <w:autoSpaceDE w:val="0"/>
             <w:autoSpaceDN w:val="0"/>
             <w:ind w:hanging="480"/>
-            <w:divId w:val="2003583087"/>
+            <w:divId w:val="1538273851"/>
             <w:rPr>
               <w:rFonts w:eastAsia="Times New Roman"/>
             </w:rPr>
           </w:pPr>
+          <w:proofErr w:type="spellStart"/>
           <w:r>
             <w:rPr>
               <w:rFonts w:eastAsia="Times New Roman"/>
             </w:rPr>
-            <w:t xml:space="preserve">López Ibáñez, M., Peinado, F., </w:t>
+            <w:t>Checa</w:t>
+          </w:r>
+          <w:proofErr w:type="spellEnd"/>
+          <w:r>
+            <w:rPr>
+              <w:rFonts w:eastAsia="Times New Roman"/>
+            </w:rPr>
+            <w:t xml:space="preserve">, D., Bustillo, A., 2020. A review of immersive virtual reality serious games to enhance learning and training. </w:t>
           </w:r>
           <w:r>
             <w:rPr>
@@ -5348,13 +6026,13 @@
               <w:i/>
               <w:iCs/>
             </w:rPr>
-            <w:t>Walking in VR: Measuring Presence and Simulator Sickness in First-Person Virtual Reality Games</w:t>
+            <w:t>Multimedia Tools and Applications</w:t>
           </w:r>
           <w:r>
             <w:rPr>
               <w:rFonts w:eastAsia="Times New Roman"/>
             </w:rPr>
-            <w:t xml:space="preserve"> [online]. Available at: http://nil.fdi.ucm.es.</w:t>
+            <w:t>, 79(9–10), pp.5501–5527. 10.1007/s11042-019-08348-9.</w:t>
           </w:r>
         </w:p>
         <w:p>
@@ -5362,7 +6040,7 @@
             <w:autoSpaceDE w:val="0"/>
             <w:autoSpaceDN w:val="0"/>
             <w:ind w:hanging="480"/>
-            <w:divId w:val="2102801101"/>
+            <w:divId w:val="647172172"/>
             <w:rPr>
               <w:rFonts w:eastAsia="Times New Roman"/>
             </w:rPr>
@@ -5371,7 +6049,7 @@
             <w:rPr>
               <w:rFonts w:eastAsia="Times New Roman"/>
             </w:rPr>
-            <w:t xml:space="preserve">Mandal, S., 2013. Brief Introduction of Virtual Reality &amp; its Challenges [online]. </w:t>
+            <w:t xml:space="preserve">Coelho, C.M. et al., 2009. The use of virtual reality in acrophobia research and treatment. </w:t>
           </w:r>
           <w:r>
             <w:rPr>
@@ -5379,13 +6057,13 @@
               <w:i/>
               <w:iCs/>
             </w:rPr>
-            <w:t>International Journal of Scientific &amp; Engineering Research</w:t>
+            <w:t>Journal of Anxiety Disorders</w:t>
           </w:r>
           <w:r>
             <w:rPr>
               <w:rFonts w:eastAsia="Times New Roman"/>
             </w:rPr>
-            <w:t>, 4(4). Available at: http://www.ijser.org.</w:t>
+            <w:t>, 23(5), pp.563–574. 10.1016/J.JANXDIS.2009.01.014.</w:t>
           </w:r>
         </w:p>
         <w:p>
@@ -5393,7 +6071,7 @@
             <w:autoSpaceDE w:val="0"/>
             <w:autoSpaceDN w:val="0"/>
             <w:ind w:hanging="480"/>
-            <w:divId w:val="2090226449"/>
+            <w:divId w:val="1277369745"/>
             <w:rPr>
               <w:rFonts w:eastAsia="Times New Roman"/>
             </w:rPr>
@@ -5402,7 +6080,7 @@
             <w:rPr>
               <w:rFonts w:eastAsia="Times New Roman"/>
             </w:rPr>
-            <w:t xml:space="preserve">Munafo, J., Diedrick, M., Stoffregen, T.A., 2017. The virtual reality head-mounted display Oculus Rift induces motion sickness and is sexist in its effects [online]. </w:t>
+            <w:t xml:space="preserve">Kumar Kundu, R., Rahman, A., Paul, S., 2021. A Study on Sensor System Latency in VR Motion Sickness [online]. </w:t>
           </w:r>
           <w:r>
             <w:rPr>
@@ -5410,13 +6088,23 @@
               <w:i/>
               <w:iCs/>
             </w:rPr>
-            <w:t>Experimental Brain Research</w:t>
-          </w:r>
+            <w:t xml:space="preserve">J. Sens. Actuator </w:t>
+          </w:r>
+          <w:proofErr w:type="spellStart"/>
           <w:r>
             <w:rPr>
               <w:rFonts w:eastAsia="Times New Roman"/>
-            </w:rPr>
-            <w:t>, 235(3), pp.889–901. Available at: https://link.springer.com/article/10.1007/s00221-016-4846-7 [Accessed 2 October 2022].</w:t>
+              <w:i/>
+              <w:iCs/>
+            </w:rPr>
+            <w:t>Netw</w:t>
+          </w:r>
+          <w:proofErr w:type="spellEnd"/>
+          <w:r>
+            <w:rPr>
+              <w:rFonts w:eastAsia="Times New Roman"/>
+            </w:rPr>
+            <w:t>, 10, p.53. Available at: https://doi.org/10.3390/.</w:t>
           </w:r>
         </w:p>
         <w:p>
@@ -5424,7 +6112,7 @@
             <w:autoSpaceDE w:val="0"/>
             <w:autoSpaceDN w:val="0"/>
             <w:ind w:hanging="480"/>
-            <w:divId w:val="1713724060"/>
+            <w:divId w:val="1309365082"/>
             <w:rPr>
               <w:rFonts w:eastAsia="Times New Roman"/>
             </w:rPr>
@@ -5433,7 +6121,21 @@
             <w:rPr>
               <w:rFonts w:eastAsia="Times New Roman"/>
             </w:rPr>
-            <w:t xml:space="preserve">Nguyen, T., </w:t>
+            <w:t xml:space="preserve">López Ibáñez, M., </w:t>
+          </w:r>
+          <w:proofErr w:type="spellStart"/>
+          <w:r>
+            <w:rPr>
+              <w:rFonts w:eastAsia="Times New Roman"/>
+            </w:rPr>
+            <w:t>Peinado</w:t>
+          </w:r>
+          <w:proofErr w:type="spellEnd"/>
+          <w:r>
+            <w:rPr>
+              <w:rFonts w:eastAsia="Times New Roman"/>
+            </w:rPr>
+            <w:t xml:space="preserve">, F., </w:t>
           </w:r>
           <w:r>
             <w:rPr>
@@ -5441,13 +6143,13 @@
               <w:i/>
               <w:iCs/>
             </w:rPr>
-            <w:t>Low-latency Mixed Reality Headset</w:t>
+            <w:t>Walking in VR: Measuring Presence and Simulator Sickness in First-Person Virtual Reality Games</w:t>
           </w:r>
           <w:r>
             <w:rPr>
               <w:rFonts w:eastAsia="Times New Roman"/>
             </w:rPr>
-            <w:t>.</w:t>
+            <w:t xml:space="preserve"> [online]. Available at: http://nil.fdi.ucm.es.</w:t>
           </w:r>
         </w:p>
         <w:p>
@@ -5455,7 +6157,7 @@
             <w:autoSpaceDE w:val="0"/>
             <w:autoSpaceDN w:val="0"/>
             <w:ind w:hanging="480"/>
-            <w:divId w:val="849837007"/>
+            <w:divId w:val="1133593586"/>
             <w:rPr>
               <w:rFonts w:eastAsia="Times New Roman"/>
             </w:rPr>
@@ -5465,7 +6167,21 @@
               <w:rFonts w:eastAsia="Times New Roman"/>
             </w:rPr>
             <w:lastRenderedPageBreak/>
-            <w:t>Oak Field School, 2022. NICER Group Nottingham [online]. Available at: https://www.oakfieldschool.org.uk/nicer-group-nottingham-interactive-community-for-e/ [Accessed 2 October 2022].</w:t>
+            <w:t xml:space="preserve">Mandal, S., 2013. Brief Introduction of Virtual Reality &amp; its Challenges [online]. </w:t>
+          </w:r>
+          <w:r>
+            <w:rPr>
+              <w:rFonts w:eastAsia="Times New Roman"/>
+              <w:i/>
+              <w:iCs/>
+            </w:rPr>
+            <w:t>International Journal of Scientific &amp; Engineering Research</w:t>
+          </w:r>
+          <w:r>
+            <w:rPr>
+              <w:rFonts w:eastAsia="Times New Roman"/>
+            </w:rPr>
+            <w:t>, 4(4). Available at: http://www.ijser.org.</w:t>
           </w:r>
         </w:p>
         <w:p>
@@ -5473,16 +6189,24 @@
             <w:autoSpaceDE w:val="0"/>
             <w:autoSpaceDN w:val="0"/>
             <w:ind w:hanging="480"/>
-            <w:divId w:val="1646928681"/>
+            <w:divId w:val="866723422"/>
             <w:rPr>
               <w:rFonts w:eastAsia="Times New Roman"/>
             </w:rPr>
           </w:pPr>
+          <w:proofErr w:type="spellStart"/>
           <w:r>
             <w:rPr>
               <w:rFonts w:eastAsia="Times New Roman"/>
             </w:rPr>
-            <w:t xml:space="preserve">Sharkey, Paul. et al., 2002. </w:t>
+            <w:t>Mantovani</w:t>
+          </w:r>
+          <w:proofErr w:type="spellEnd"/>
+          <w:r>
+            <w:rPr>
+              <w:rFonts w:eastAsia="Times New Roman"/>
+            </w:rPr>
+            <w:t xml:space="preserve">, F. et al., 2004. Virtual Reality Training for Health-Care Professionals [online]. </w:t>
           </w:r>
           <w:r>
             <w:rPr>
@@ -5490,13 +6214,13 @@
               <w:i/>
               <w:iCs/>
             </w:rPr>
-            <w:t>The 4th International Conference on Disability, Virtual Reality and Associated Technologies : proceedings : 18 to 20 of September, 2002, Veszprém, Hungary.</w:t>
+            <w:t>http://www.liebertpub.com/cpb</w:t>
           </w:r>
           <w:r>
             <w:rPr>
               <w:rFonts w:eastAsia="Times New Roman"/>
             </w:rPr>
-            <w:t xml:space="preserve"> ICDVRAT &amp; The University of Reading.</w:t>
+            <w:t>, 6(4), pp.389–395. Available at: https://www.liebertpub.com/doi/10.1089/109493103322278772 [Accessed 9 October 2022].</w:t>
           </w:r>
         </w:p>
         <w:p>
@@ -5504,30 +6228,24 @@
             <w:autoSpaceDE w:val="0"/>
             <w:autoSpaceDN w:val="0"/>
             <w:ind w:hanging="480"/>
-            <w:divId w:val="1851289058"/>
+            <w:divId w:val="1972514605"/>
             <w:rPr>
               <w:rFonts w:eastAsia="Times New Roman"/>
             </w:rPr>
           </w:pPr>
+          <w:proofErr w:type="spellStart"/>
           <w:r>
             <w:rPr>
               <w:rFonts w:eastAsia="Times New Roman"/>
             </w:rPr>
-            <w:t xml:space="preserve">Simões, M. et al., 2018. Virtual Travel Training for Autism Spectrum Disorder: Proof-of-Concept Interventional Study [online]. </w:t>
-          </w:r>
+            <w:t>Mondello</w:t>
+          </w:r>
+          <w:proofErr w:type="spellEnd"/>
           <w:r>
             <w:rPr>
               <w:rFonts w:eastAsia="Times New Roman"/>
-              <w:i/>
-              <w:iCs/>
-            </w:rPr>
-            <w:t>JMIR Serious Games 2018;6(1):e5 https://games.jmir.org/2018/1/e5</w:t>
-          </w:r>
-          <w:r>
-            <w:rPr>
-              <w:rFonts w:eastAsia="Times New Roman"/>
-            </w:rPr>
-            <w:t>, 6(1), p.e8428. Available at: https://games.jmir.org/2018/1/e5 [Accessed 2 October 2022].</w:t>
+            </w:rPr>
+            <w:t>, S. et al., 2018. Virtual Reality for Traumatic Brain Injury. 10.3389/fneur.2018.00345.</w:t>
           </w:r>
         </w:p>
         <w:p>
@@ -5535,16 +6253,52 @@
             <w:autoSpaceDE w:val="0"/>
             <w:autoSpaceDN w:val="0"/>
             <w:ind w:hanging="480"/>
-            <w:divId w:val="536897654"/>
+            <w:divId w:val="1617784805"/>
             <w:rPr>
               <w:rFonts w:eastAsia="Times New Roman"/>
             </w:rPr>
           </w:pPr>
+          <w:proofErr w:type="spellStart"/>
           <w:r>
             <w:rPr>
               <w:rFonts w:eastAsia="Times New Roman"/>
             </w:rPr>
-            <w:t xml:space="preserve">Strickland, D. et al., 1996. </w:t>
+            <w:t>Munafo</w:t>
+          </w:r>
+          <w:proofErr w:type="spellEnd"/>
+          <w:r>
+            <w:rPr>
+              <w:rFonts w:eastAsia="Times New Roman"/>
+            </w:rPr>
+            <w:t xml:space="preserve">, J., </w:t>
+          </w:r>
+          <w:proofErr w:type="spellStart"/>
+          <w:r>
+            <w:rPr>
+              <w:rFonts w:eastAsia="Times New Roman"/>
+            </w:rPr>
+            <w:t>Diedrick</w:t>
+          </w:r>
+          <w:proofErr w:type="spellEnd"/>
+          <w:r>
+            <w:rPr>
+              <w:rFonts w:eastAsia="Times New Roman"/>
+            </w:rPr>
+            <w:t xml:space="preserve">, M., </w:t>
+          </w:r>
+          <w:proofErr w:type="spellStart"/>
+          <w:r>
+            <w:rPr>
+              <w:rFonts w:eastAsia="Times New Roman"/>
+            </w:rPr>
+            <w:t>Stoffregen</w:t>
+          </w:r>
+          <w:proofErr w:type="spellEnd"/>
+          <w:r>
+            <w:rPr>
+              <w:rFonts w:eastAsia="Times New Roman"/>
+            </w:rPr>
+            <w:t xml:space="preserve">, T.A., 2017. The virtual reality head-mounted display Oculus Rift induces motion sickness and is sexist in its effects [online]. </w:t>
           </w:r>
           <w:r>
             <w:rPr>
@@ -5552,13 +6306,13 @@
               <w:i/>
               <w:iCs/>
             </w:rPr>
-            <w:t>Brief Report: Two Case Studies Using Virtual Reality as a Learning Tool for Autistic Children 1</w:t>
+            <w:t>Experimental Brain Research</w:t>
           </w:r>
           <w:r>
             <w:rPr>
               <w:rFonts w:eastAsia="Times New Roman"/>
             </w:rPr>
-            <w:t>.</w:t>
+            <w:t>, 235(3), pp.889–901. Available at: https://link.springer.com/article/10.1007/s00221-016-4846-7 [Accessed 2 October 2022].</w:t>
           </w:r>
         </w:p>
         <w:p>
@@ -5566,7 +6320,7 @@
             <w:autoSpaceDE w:val="0"/>
             <w:autoSpaceDN w:val="0"/>
             <w:ind w:hanging="480"/>
-            <w:divId w:val="729619576"/>
+            <w:divId w:val="985547026"/>
             <w:rPr>
               <w:rFonts w:eastAsia="Times New Roman"/>
             </w:rPr>
@@ -5575,7 +6329,21 @@
             <w:rPr>
               <w:rFonts w:eastAsia="Times New Roman"/>
             </w:rPr>
-            <w:t>SuperHot, SuperHot [online]. Available at: https://superhotgame.com/superhot-vr [Accessed 9 October 2022].</w:t>
+            <w:t xml:space="preserve">Nguyen, T., </w:t>
+          </w:r>
+          <w:r>
+            <w:rPr>
+              <w:rFonts w:eastAsia="Times New Roman"/>
+              <w:i/>
+              <w:iCs/>
+            </w:rPr>
+            <w:t>Low-latency Mixed Reality Headset</w:t>
+          </w:r>
+          <w:r>
+            <w:rPr>
+              <w:rFonts w:eastAsia="Times New Roman"/>
+            </w:rPr>
+            <w:t>.</w:t>
           </w:r>
         </w:p>
         <w:p>
@@ -5583,7 +6351,7 @@
             <w:autoSpaceDE w:val="0"/>
             <w:autoSpaceDN w:val="0"/>
             <w:ind w:hanging="480"/>
-            <w:divId w:val="711077826"/>
+            <w:divId w:val="1785148289"/>
             <w:rPr>
               <w:rFonts w:eastAsia="Times New Roman"/>
             </w:rPr>
@@ -5592,7 +6360,32 @@
             <w:rPr>
               <w:rFonts w:eastAsia="Times New Roman"/>
             </w:rPr>
-            <w:t xml:space="preserve">Wilson, M.L., 2016. </w:t>
+            <w:t>Oak Field School, 2022. NICER Group Nottingham [online]. Available at: https://www.oakfieldschool.org.uk/nicer-group-nottingham-interactive-community-for-e/ [Accessed 2 October 2022].</w:t>
+          </w:r>
+        </w:p>
+        <w:p>
+          <w:pPr>
+            <w:autoSpaceDE w:val="0"/>
+            <w:autoSpaceDN w:val="0"/>
+            <w:ind w:hanging="480"/>
+            <w:divId w:val="2046128494"/>
+            <w:rPr>
+              <w:rFonts w:eastAsia="Times New Roman"/>
+            </w:rPr>
+          </w:pPr>
+          <w:proofErr w:type="spellStart"/>
+          <w:r>
+            <w:rPr>
+              <w:rFonts w:eastAsia="Times New Roman"/>
+            </w:rPr>
+            <w:t>Simões</w:t>
+          </w:r>
+          <w:proofErr w:type="spellEnd"/>
+          <w:r>
+            <w:rPr>
+              <w:rFonts w:eastAsia="Times New Roman"/>
+            </w:rPr>
+            <w:t xml:space="preserve">, M. et al., 2018. Virtual Travel Training for Autism Spectrum Disorder: Proof-of-Concept Interventional Study [online]. </w:t>
           </w:r>
           <w:r>
             <w:rPr>
@@ -5600,16 +6393,221 @@
               <w:i/>
               <w:iCs/>
             </w:rPr>
-            <w:t>THE EFFECT OF VARYING LATENCY IN A HEAD-MOUNTED DISPLAY ON TASK PERFORMANCE AND MOTION SICKNESS</w:t>
+            <w:t>JMIR Serious Games 2018;6(1):e5 https://games.jmir.org/2018/1/e5</w:t>
           </w:r>
           <w:r>
             <w:rPr>
               <w:rFonts w:eastAsia="Times New Roman"/>
             </w:rPr>
-            <w:t>.</w:t>
+            <w:t>, 6(1), p.e8428. Available at: https://games.jmir.org/2018/1/e5 [Accessed 2 October 2022].</w:t>
           </w:r>
         </w:p>
         <w:p>
+          <w:pPr>
+            <w:autoSpaceDE w:val="0"/>
+            <w:autoSpaceDN w:val="0"/>
+            <w:ind w:hanging="480"/>
+            <w:divId w:val="785003621"/>
+            <w:rPr>
+              <w:rFonts w:eastAsia="Times New Roman"/>
+            </w:rPr>
+          </w:pPr>
+          <w:r>
+            <w:rPr>
+              <w:rFonts w:eastAsia="Times New Roman"/>
+            </w:rPr>
+            <w:t xml:space="preserve">Strickland, D. et al., 1996. </w:t>
+          </w:r>
+          <w:r>
+            <w:rPr>
+              <w:rFonts w:eastAsia="Times New Roman"/>
+              <w:i/>
+              <w:iCs/>
+            </w:rPr>
+            <w:t>Brief Report: Two Case Studies Using Virtual Reality as a Learning Tool for Autistic Children 1</w:t>
+          </w:r>
+          <w:r>
+            <w:rPr>
+              <w:rFonts w:eastAsia="Times New Roman"/>
+            </w:rPr>
+            <w:t>.</w:t>
+          </w:r>
+        </w:p>
+        <w:p>
+          <w:pPr>
+            <w:autoSpaceDE w:val="0"/>
+            <w:autoSpaceDN w:val="0"/>
+            <w:ind w:hanging="480"/>
+            <w:divId w:val="562328258"/>
+            <w:rPr>
+              <w:rFonts w:eastAsia="Times New Roman"/>
+            </w:rPr>
+          </w:pPr>
+          <w:proofErr w:type="spellStart"/>
+          <w:r>
+            <w:rPr>
+              <w:rFonts w:eastAsia="Times New Roman"/>
+            </w:rPr>
+            <w:t>SuperHot</w:t>
+          </w:r>
+          <w:proofErr w:type="spellEnd"/>
+          <w:r>
+            <w:rPr>
+              <w:rFonts w:eastAsia="Times New Roman"/>
+            </w:rPr>
+            <w:t xml:space="preserve">, </w:t>
+          </w:r>
+          <w:proofErr w:type="spellStart"/>
+          <w:r>
+            <w:rPr>
+              <w:rFonts w:eastAsia="Times New Roman"/>
+            </w:rPr>
+            <w:t>SuperHot</w:t>
+          </w:r>
+          <w:proofErr w:type="spellEnd"/>
+          <w:r>
+            <w:rPr>
+              <w:rFonts w:eastAsia="Times New Roman"/>
+            </w:rPr>
+            <w:t xml:space="preserve"> [online]. Available at: https://superhotgame.com/superhot-vr [Accessed 9 October 2022].</w:t>
+          </w:r>
+        </w:p>
+        <w:p>
+          <w:pPr>
+            <w:autoSpaceDE w:val="0"/>
+            <w:autoSpaceDN w:val="0"/>
+            <w:ind w:hanging="480"/>
+            <w:divId w:val="878513660"/>
+            <w:rPr>
+              <w:rFonts w:eastAsia="Times New Roman"/>
+            </w:rPr>
+          </w:pPr>
+          <w:r>
+            <w:rPr>
+              <w:rFonts w:eastAsia="Times New Roman"/>
+            </w:rPr>
+            <w:t xml:space="preserve">Welch, K.C. et al., 2009. An affect-sensitive social interaction paradigm utilizing virtual reality environments for autism intervention. In: </w:t>
+          </w:r>
+          <w:r>
+            <w:rPr>
+              <w:rFonts w:eastAsia="Times New Roman"/>
+              <w:i/>
+              <w:iCs/>
+            </w:rPr>
+            <w:t>Lecture Notes in Computer Science (including subseries Lecture Notes in Artificial Intelligence and Lecture Notes in Bioinformatics)</w:t>
+          </w:r>
+          <w:r>
+            <w:rPr>
+              <w:rFonts w:eastAsia="Times New Roman"/>
+            </w:rPr>
+            <w:t>. pp. 703–712. 10.1007/978-3-642-02580-8_77.</w:t>
+          </w:r>
+        </w:p>
+        <w:p>
+          <w:pPr>
+            <w:autoSpaceDE w:val="0"/>
+            <w:autoSpaceDN w:val="0"/>
+            <w:ind w:hanging="480"/>
+            <w:divId w:val="99615417"/>
+            <w:rPr>
+              <w:rFonts w:eastAsia="Times New Roman"/>
+            </w:rPr>
+          </w:pPr>
+          <w:r>
+            <w:rPr>
+              <w:rFonts w:eastAsia="Times New Roman"/>
+            </w:rPr>
+            <w:lastRenderedPageBreak/>
+            <w:t xml:space="preserve">Wilson, M.L., 2016. </w:t>
+          </w:r>
+          <w:r>
+            <w:rPr>
+              <w:rFonts w:eastAsia="Times New Roman"/>
+              <w:i/>
+              <w:iCs/>
+            </w:rPr>
+            <w:t>THE EFFECT OF VARYING LATENCY IN A HEAD-MOUNTED DISPLAY ON TASK PERFORMANCE AND MOTION SICKNESS</w:t>
+          </w:r>
+          <w:r>
+            <w:rPr>
+              <w:rFonts w:eastAsia="Times New Roman"/>
+            </w:rPr>
+            <w:t>.</w:t>
+          </w:r>
+        </w:p>
+        <w:p>
+          <w:pPr>
+            <w:autoSpaceDE w:val="0"/>
+            <w:autoSpaceDN w:val="0"/>
+            <w:ind w:hanging="480"/>
+            <w:divId w:val="2094618366"/>
+            <w:rPr>
+              <w:rFonts w:eastAsia="Times New Roman"/>
+            </w:rPr>
+          </w:pPr>
+          <w:r>
+            <w:rPr>
+              <w:rFonts w:eastAsia="Times New Roman"/>
+            </w:rPr>
+            <w:t xml:space="preserve">van </w:t>
+          </w:r>
+          <w:proofErr w:type="spellStart"/>
+          <w:r>
+            <w:rPr>
+              <w:rFonts w:eastAsia="Times New Roman"/>
+            </w:rPr>
+            <w:t>Wyk</w:t>
+          </w:r>
+          <w:proofErr w:type="spellEnd"/>
+          <w:r>
+            <w:rPr>
+              <w:rFonts w:eastAsia="Times New Roman"/>
+            </w:rPr>
+            <w:t xml:space="preserve">, E., de Villiers, R., 2009. Virtual reality training applications for the mining industry. </w:t>
+          </w:r>
+          <w:r>
+            <w:rPr>
+              <w:rFonts w:eastAsia="Times New Roman"/>
+              <w:i/>
+              <w:iCs/>
+            </w:rPr>
+            <w:t xml:space="preserve">Proceedings of AFRIGRAPH 2009: 6th International Conference on Computer Graphics, Virtual Reality, </w:t>
+          </w:r>
+          <w:proofErr w:type="spellStart"/>
+          <w:r>
+            <w:rPr>
+              <w:rFonts w:eastAsia="Times New Roman"/>
+              <w:i/>
+              <w:iCs/>
+            </w:rPr>
+            <w:t>Visualisation</w:t>
+          </w:r>
+          <w:proofErr w:type="spellEnd"/>
+          <w:r>
+            <w:rPr>
+              <w:rFonts w:eastAsia="Times New Roman"/>
+              <w:i/>
+              <w:iCs/>
+            </w:rPr>
+            <w:t xml:space="preserve"> and Interaction in Africa</w:t>
+          </w:r>
+          <w:r>
+            <w:rPr>
+              <w:rFonts w:eastAsia="Times New Roman"/>
+            </w:rPr>
+            <w:t>, pp.53–64. 10.1145/1503454.1503465.</w:t>
+          </w:r>
+        </w:p>
+        <w:p>
+          <w:pPr>
+            <w:autoSpaceDE w:val="0"/>
+            <w:autoSpaceDN w:val="0"/>
+            <w:ind w:hanging="480"/>
+            <w:divId w:val="1307272901"/>
+            <w:rPr>
+              <w:rFonts w:eastAsia="Times New Roman"/>
+            </w:rPr>
+          </w:pPr>
           <w:r>
             <w:rPr>
               <w:rFonts w:eastAsia="Times New Roman"/>
@@ -5629,6 +6627,109 @@
 </w:document>
 </file>
 
+<file path=word/endnotes.xml><?xml version="1.0" encoding="utf-8"?>
+<w:endnotes xmlns:wpc="http://schemas.microsoft.com/office/word/2010/wordprocessingCanvas" xmlns:cx="http://schemas.microsoft.com/office/drawing/2014/chartex" xmlns:cx1="http://schemas.microsoft.com/office/drawing/2015/9/8/chartex" xmlns:cx2="http://schemas.microsoft.com/office/drawing/2015/10/21/chartex" xmlns:cx3="http://schemas.microsoft.com/office/drawing/2016/5/9/chartex" xmlns:cx4="http://schemas.microsoft.com/office/drawing/2016/5/10/chartex" xmlns:cx5="http://schemas.microsoft.com/office/drawing/2016/5/11/chartex" xmlns:cx6="http://schemas.microsoft.com/office/drawing/2016/5/12/chartex" xmlns:cx7="http://schemas.microsoft.com/office/drawing/2016/5/13/chartex" xmlns:cx8="http://schemas.microsoft.com/office/drawing/2016/5/14/chartex" xmlns:mc="http://schemas.openxmlformats.org/markup-compatibility/2006" xmlns:aink="http://schemas.microsoft.com/office/drawing/2016/ink" xmlns:am3d="http://schemas.microsoft.com/office/drawing/2017/model3d" xmlns:o="urn:schemas-microsoft-com:office:office" xmlns:oel="http://schemas.microsoft.com/office/2019/extlst" xmlns:r="http://schemas.openxmlformats.org/officeDocument/2006/relationships" xmlns:m="http://schemas.openxmlformats.org/officeDocument/2006/math" xmlns:v="urn:schemas-microsoft-com:vml" xmlns:wp14="http://schemas.microsoft.com/office/word/2010/wordprocessingDrawing" xmlns:wp="http://schemas.openxmlformats.org/drawingml/2006/wordprocessingDrawing" xmlns:w10="urn:schemas-microsoft-com:office:word" xmlns:w="http://schemas.openxmlformats.org/wordprocessingml/2006/main" xmlns:w14="http://schemas.microsoft.com/office/word/2010/wordml" xmlns:w15="http://schemas.microsoft.com/office/word/2012/wordml" xmlns:w16cex="http://schemas.microsoft.com/office/word/2018/wordml/cex" xmlns:w16cid="http://schemas.microsoft.com/office/word/2016/wordml/cid" xmlns:w16="http://schemas.microsoft.com/office/word/2018/wordml" xmlns:w16sdtdh="http://schemas.microsoft.com/office/word/2020/wordml/sdtdatahash" xmlns:w16se="http://schemas.microsoft.com/office/word/2015/wordml/symex" xmlns:wpg="http://schemas.microsoft.com/office/word/2010/wordprocessingGroup" xmlns:wpi="http://schemas.microsoft.com/office/word/2010/wordprocessingInk" xmlns:wne="http://schemas.microsoft.com/office/word/2006/wordml" xmlns:wps="http://schemas.microsoft.com/office/word/2010/wordprocessingShape" mc:Ignorable="w14 w15 w16se w16cid w16 w16cex w16sdtdh wp14">
+  <w:endnote w:type="separator" w:id="-1">
+    <w:p>
+      <w:pPr>
+        <w:spacing w:after="0" w:line="240" w:lineRule="auto"/>
+      </w:pPr>
+      <w:r>
+        <w:separator/>
+      </w:r>
+    </w:p>
+  </w:endnote>
+  <w:endnote w:type="continuationSeparator" w:id="0">
+    <w:p>
+      <w:pPr>
+        <w:spacing w:after="0" w:line="240" w:lineRule="auto"/>
+      </w:pPr>
+      <w:r>
+        <w:continuationSeparator/>
+      </w:r>
+    </w:p>
+  </w:endnote>
+</w:endnotes>
+</file>
+
+<file path=word/footer1.xml><?xml version="1.0" encoding="utf-8"?>
+<w:ftr xmlns:wpc="http://schemas.microsoft.com/office/word/2010/wordprocessingCanvas" xmlns:cx="http://schemas.microsoft.com/office/drawing/2014/chartex" xmlns:cx1="http://schemas.microsoft.com/office/drawing/2015/9/8/chartex" xmlns:cx2="http://schemas.microsoft.com/office/drawing/2015/10/21/chartex" xmlns:cx3="http://schemas.microsoft.com/office/drawing/2016/5/9/chartex" xmlns:cx4="http://schemas.microsoft.com/office/drawing/2016/5/10/chartex" xmlns:cx5="http://schemas.microsoft.com/office/drawing/2016/5/11/chartex" xmlns:cx6="http://schemas.microsoft.com/office/drawing/2016/5/12/chartex" xmlns:cx7="http://schemas.microsoft.com/office/drawing/2016/5/13/chartex" xmlns:cx8="http://schemas.microsoft.com/office/drawing/2016/5/14/chartex" xmlns:mc="http://schemas.openxmlformats.org/markup-compatibility/2006" xmlns:aink="http://schemas.microsoft.com/office/drawing/2016/ink" xmlns:am3d="http://schemas.microsoft.com/office/drawing/2017/model3d" xmlns:o="urn:schemas-microsoft-com:office:office" xmlns:oel="http://schemas.microsoft.com/office/2019/extlst" xmlns:r="http://schemas.openxmlformats.org/officeDocument/2006/relationships" xmlns:m="http://schemas.openxmlformats.org/officeDocument/2006/math" xmlns:v="urn:schemas-microsoft-com:vml" xmlns:wp14="http://schemas.microsoft.com/office/word/2010/wordprocessingDrawing" xmlns:wp="http://schemas.openxmlformats.org/drawingml/2006/wordprocessingDrawing" xmlns:w10="urn:schemas-microsoft-com:office:word" xmlns:w="http://schemas.openxmlformats.org/wordprocessingml/2006/main" xmlns:w14="http://schemas.microsoft.com/office/word/2010/wordml" xmlns:w15="http://schemas.microsoft.com/office/word/2012/wordml" xmlns:w16cex="http://schemas.microsoft.com/office/word/2018/wordml/cex" xmlns:w16cid="http://schemas.microsoft.com/office/word/2016/wordml/cid" xmlns:w16="http://schemas.microsoft.com/office/word/2018/wordml" xmlns:w16sdtdh="http://schemas.microsoft.com/office/word/2020/wordml/sdtdatahash" xmlns:w16se="http://schemas.microsoft.com/office/word/2015/wordml/symex" xmlns:wpg="http://schemas.microsoft.com/office/word/2010/wordprocessingGroup" xmlns:wpi="http://schemas.microsoft.com/office/word/2010/wordprocessingInk" xmlns:wne="http://schemas.microsoft.com/office/word/2006/wordml" xmlns:wps="http://schemas.microsoft.com/office/word/2010/wordprocessingShape" mc:Ignorable="w14 w15 w16se w16cid w16 w16cex w16sdtdh wp14">
+  <w:sdt>
+    <w:sdtPr>
+      <w:id w:val="990915557"/>
+      <w:docPartObj>
+        <w:docPartGallery w:val="Page Numbers (Bottom of Page)"/>
+        <w:docPartUnique/>
+      </w:docPartObj>
+    </w:sdtPr>
+    <w:sdtEndPr>
+      <w:rPr>
+        <w:noProof/>
+      </w:rPr>
+    </w:sdtEndPr>
+    <w:sdtContent>
+      <w:p>
+        <w:pPr>
+          <w:pStyle w:val="Footer"/>
+          <w:jc w:val="right"/>
+        </w:pPr>
+        <w:r>
+          <w:fldChar w:fldCharType="begin"/>
+        </w:r>
+        <w:r>
+          <w:instrText xml:space="preserve"> PAGE   \* MERGEFORMAT </w:instrText>
+        </w:r>
+        <w:r>
+          <w:fldChar w:fldCharType="separate"/>
+        </w:r>
+        <w:r>
+          <w:rPr>
+            <w:noProof/>
+          </w:rPr>
+          <w:t>2</w:t>
+        </w:r>
+        <w:r>
+          <w:rPr>
+            <w:noProof/>
+          </w:rPr>
+          <w:fldChar w:fldCharType="end"/>
+        </w:r>
+      </w:p>
+    </w:sdtContent>
+  </w:sdt>
+  <w:p>
+    <w:pPr>
+      <w:pStyle w:val="Footer"/>
+    </w:pPr>
+  </w:p>
+</w:ftr>
+</file>
+
+<file path=word/footnotes.xml><?xml version="1.0" encoding="utf-8"?>
+<w:footnotes xmlns:wpc="http://schemas.microsoft.com/office/word/2010/wordprocessingCanvas" xmlns:cx="http://schemas.microsoft.com/office/drawing/2014/chartex" xmlns:cx1="http://schemas.microsoft.com/office/drawing/2015/9/8/chartex" xmlns:cx2="http://schemas.microsoft.com/office/drawing/2015/10/21/chartex" xmlns:cx3="http://schemas.microsoft.com/office/drawing/2016/5/9/chartex" xmlns:cx4="http://schemas.microsoft.com/office/drawing/2016/5/10/chartex" xmlns:cx5="http://schemas.microsoft.com/office/drawing/2016/5/11/chartex" xmlns:cx6="http://schemas.microsoft.com/office/drawing/2016/5/12/chartex" xmlns:cx7="http://schemas.microsoft.com/office/drawing/2016/5/13/chartex" xmlns:cx8="http://schemas.microsoft.com/office/drawing/2016/5/14/chartex" xmlns:mc="http://schemas.openxmlformats.org/markup-compatibility/2006" xmlns:aink="http://schemas.microsoft.com/office/drawing/2016/ink" xmlns:am3d="http://schemas.microsoft.com/office/drawing/2017/model3d" xmlns:o="urn:schemas-microsoft-com:office:office" xmlns:oel="http://schemas.microsoft.com/office/2019/extlst" xmlns:r="http://schemas.openxmlformats.org/officeDocument/2006/relationships" xmlns:m="http://schemas.openxmlformats.org/officeDocument/2006/math" xmlns:v="urn:schemas-microsoft-com:vml" xmlns:wp14="http://schemas.microsoft.com/office/word/2010/wordprocessingDrawing" xmlns:wp="http://schemas.openxmlformats.org/drawingml/2006/wordprocessingDrawing" xmlns:w10="urn:schemas-microsoft-com:office:word" xmlns:w="http://schemas.openxmlformats.org/wordprocessingml/2006/main" xmlns:w14="http://schemas.microsoft.com/office/word/2010/wordml" xmlns:w15="http://schemas.microsoft.com/office/word/2012/wordml" xmlns:w16cex="http://schemas.microsoft.com/office/word/2018/wordml/cex" xmlns:w16cid="http://schemas.microsoft.com/office/word/2016/wordml/cid" xmlns:w16="http://schemas.microsoft.com/office/word/2018/wordml" xmlns:w16sdtdh="http://schemas.microsoft.com/office/word/2020/wordml/sdtdatahash" xmlns:w16se="http://schemas.microsoft.com/office/word/2015/wordml/symex" xmlns:wpg="http://schemas.microsoft.com/office/word/2010/wordprocessingGroup" xmlns:wpi="http://schemas.microsoft.com/office/word/2010/wordprocessingInk" xmlns:wne="http://schemas.microsoft.com/office/word/2006/wordml" xmlns:wps="http://schemas.microsoft.com/office/word/2010/wordprocessingShape" mc:Ignorable="w14 w15 w16se w16cid w16 w16cex w16sdtdh wp14">
+  <w:footnote w:type="separator" w:id="-1">
+    <w:p>
+      <w:pPr>
+        <w:spacing w:after="0" w:line="240" w:lineRule="auto"/>
+      </w:pPr>
+      <w:r>
+        <w:separator/>
+      </w:r>
+    </w:p>
+  </w:footnote>
+  <w:footnote w:type="continuationSeparator" w:id="0">
+    <w:p>
+      <w:pPr>
+        <w:spacing w:after="0" w:line="240" w:lineRule="auto"/>
+      </w:pPr>
+      <w:r>
+        <w:continuationSeparator/>
+      </w:r>
+    </w:p>
+  </w:footnote>
+</w:footnotes>
+</file>
+
 <file path=word/numbering.xml><?xml version="1.0" encoding="utf-8"?>
 <w:numbering xmlns:wpc="http://schemas.microsoft.com/office/word/2010/wordprocessingCanvas" xmlns:cx="http://schemas.microsoft.com/office/drawing/2014/chartex" xmlns:cx1="http://schemas.microsoft.com/office/drawing/2015/9/8/chartex" xmlns:cx2="http://schemas.microsoft.com/office/drawing/2015/10/21/chartex" xmlns:cx3="http://schemas.microsoft.com/office/drawing/2016/5/9/chartex" xmlns:cx4="http://schemas.microsoft.com/office/drawing/2016/5/10/chartex" xmlns:cx5="http://schemas.microsoft.com/office/drawing/2016/5/11/chartex" xmlns:cx6="http://schemas.microsoft.com/office/drawing/2016/5/12/chartex" xmlns:cx7="http://schemas.microsoft.com/office/drawing/2016/5/13/chartex" xmlns:cx8="http://schemas.microsoft.com/office/drawing/2016/5/14/chartex" xmlns:mc="http://schemas.openxmlformats.org/markup-compatibility/2006" xmlns:aink="http://schemas.microsoft.com/office/drawing/2016/ink" xmlns:am3d="http://schemas.microsoft.com/office/drawing/2017/model3d" xmlns:o="urn:schemas-microsoft-com:office:office" xmlns:oel="http://schemas.microsoft.com/office/2019/extlst" xmlns:r="http://schemas.openxmlformats.org/officeDocument/2006/relationships" xmlns:m="http://schemas.openxmlformats.org/officeDocument/2006/math" xmlns:v="urn:schemas-microsoft-com:vml" xmlns:wp14="http://schemas.microsoft.com/office/word/2010/wordprocessingDrawing" xmlns:wp="http://schemas.openxmlformats.org/drawingml/2006/wordprocessingDrawing" xmlns:w10="urn:schemas-microsoft-com:office:word" xmlns:w="http://schemas.openxmlformats.org/wordprocessingml/2006/main" xmlns:w14="http://schemas.microsoft.com/office/word/2010/wordml" xmlns:w15="http://schemas.microsoft.com/office/word/2012/wordml" xmlns:w16cex="http://schemas.microsoft.com/office/word/2018/wordml/cex" xmlns:w16cid="http://schemas.microsoft.com/office/word/2016/wordml/cid" xmlns:w16="http://schemas.microsoft.com/office/word/2018/wordml" xmlns:w16sdtdh="http://schemas.microsoft.com/office/word/2020/wordml/sdtdatahash" xmlns:w16se="http://schemas.microsoft.com/office/word/2015/wordml/symex" xmlns:wpg="http://schemas.microsoft.com/office/word/2010/wordprocessingGroup" xmlns:wpi="http://schemas.microsoft.com/office/word/2010/wordprocessingInk" xmlns:wne="http://schemas.microsoft.com/office/word/2006/wordml" xmlns:wps="http://schemas.microsoft.com/office/word/2010/wordprocessingShape" mc:Ignorable="w14 w15 w16se w16cid w16 w16cex w16sdtdh wp14">
   <w:abstractNum w:abstractNumId="0" w15:restartNumberingAfterBreak="0">
@@ -8335,6 +9436,119 @@
     </w:lvl>
   </w:abstractNum>
   <w:abstractNum w:abstractNumId="24" w15:restartNumberingAfterBreak="0">
+    <w:nsid w:val="5B3C4B7C"/>
+    <w:multiLevelType w:val="hybridMultilevel"/>
+    <w:tmpl w:val="ED2A1564"/>
+    <w:lvl w:ilvl="0" w:tplc="55E6F094">
+      <w:start w:val="1"/>
+      <w:numFmt w:val="bullet"/>
+      <w:lvlText w:val=""/>
+      <w:lvlJc w:val="left"/>
+      <w:pPr>
+        <w:ind w:left="720" w:hanging="360"/>
+      </w:pPr>
+      <w:rPr>
+        <w:rFonts w:ascii="Symbol" w:eastAsiaTheme="minorHAnsi" w:hAnsi="Symbol" w:cstheme="minorBidi" w:hint="default"/>
+      </w:rPr>
+    </w:lvl>
+    <w:lvl w:ilvl="1" w:tplc="08090003" w:tentative="1">
+      <w:start w:val="1"/>
+      <w:numFmt w:val="bullet"/>
+      <w:lvlText w:val="o"/>
+      <w:lvlJc w:val="left"/>
+      <w:pPr>
+        <w:ind w:left="1440" w:hanging="360"/>
+      </w:pPr>
+      <w:rPr>
+        <w:rFonts w:ascii="Courier New" w:hAnsi="Courier New" w:cs="Courier New" w:hint="default"/>
+      </w:rPr>
+    </w:lvl>
+    <w:lvl w:ilvl="2" w:tplc="08090005" w:tentative="1">
+      <w:start w:val="1"/>
+      <w:numFmt w:val="bullet"/>
+      <w:lvlText w:val=""/>
+      <w:lvlJc w:val="left"/>
+      <w:pPr>
+        <w:ind w:left="2160" w:hanging="360"/>
+      </w:pPr>
+      <w:rPr>
+        <w:rFonts w:ascii="Wingdings" w:hAnsi="Wingdings" w:hint="default"/>
+      </w:rPr>
+    </w:lvl>
+    <w:lvl w:ilvl="3" w:tplc="08090001" w:tentative="1">
+      <w:start w:val="1"/>
+      <w:numFmt w:val="bullet"/>
+      <w:lvlText w:val=""/>
+      <w:lvlJc w:val="left"/>
+      <w:pPr>
+        <w:ind w:left="2880" w:hanging="360"/>
+      </w:pPr>
+      <w:rPr>
+        <w:rFonts w:ascii="Symbol" w:hAnsi="Symbol" w:hint="default"/>
+      </w:rPr>
+    </w:lvl>
+    <w:lvl w:ilvl="4" w:tplc="08090003" w:tentative="1">
+      <w:start w:val="1"/>
+      <w:numFmt w:val="bullet"/>
+      <w:lvlText w:val="o"/>
+      <w:lvlJc w:val="left"/>
+      <w:pPr>
+        <w:ind w:left="3600" w:hanging="360"/>
+      </w:pPr>
+      <w:rPr>
+        <w:rFonts w:ascii="Courier New" w:hAnsi="Courier New" w:cs="Courier New" w:hint="default"/>
+      </w:rPr>
+    </w:lvl>
+    <w:lvl w:ilvl="5" w:tplc="08090005" w:tentative="1">
+      <w:start w:val="1"/>
+      <w:numFmt w:val="bullet"/>
+      <w:lvlText w:val=""/>
+      <w:lvlJc w:val="left"/>
+      <w:pPr>
+        <w:ind w:left="4320" w:hanging="360"/>
+      </w:pPr>
+      <w:rPr>
+        <w:rFonts w:ascii="Wingdings" w:hAnsi="Wingdings" w:hint="default"/>
+      </w:rPr>
+    </w:lvl>
+    <w:lvl w:ilvl="6" w:tplc="08090001" w:tentative="1">
+      <w:start w:val="1"/>
+      <w:numFmt w:val="bullet"/>
+      <w:lvlText w:val=""/>
+      <w:lvlJc w:val="left"/>
+      <w:pPr>
+        <w:ind w:left="5040" w:hanging="360"/>
+      </w:pPr>
+      <w:rPr>
+        <w:rFonts w:ascii="Symbol" w:hAnsi="Symbol" w:hint="default"/>
+      </w:rPr>
+    </w:lvl>
+    <w:lvl w:ilvl="7" w:tplc="08090003" w:tentative="1">
+      <w:start w:val="1"/>
+      <w:numFmt w:val="bullet"/>
+      <w:lvlText w:val="o"/>
+      <w:lvlJc w:val="left"/>
+      <w:pPr>
+        <w:ind w:left="5760" w:hanging="360"/>
+      </w:pPr>
+      <w:rPr>
+        <w:rFonts w:ascii="Courier New" w:hAnsi="Courier New" w:cs="Courier New" w:hint="default"/>
+      </w:rPr>
+    </w:lvl>
+    <w:lvl w:ilvl="8" w:tplc="08090005" w:tentative="1">
+      <w:start w:val="1"/>
+      <w:numFmt w:val="bullet"/>
+      <w:lvlText w:val=""/>
+      <w:lvlJc w:val="left"/>
+      <w:pPr>
+        <w:ind w:left="6480" w:hanging="360"/>
+      </w:pPr>
+      <w:rPr>
+        <w:rFonts w:ascii="Wingdings" w:hAnsi="Wingdings" w:hint="default"/>
+      </w:rPr>
+    </w:lvl>
+  </w:abstractNum>
+  <w:abstractNum w:abstractNumId="25" w15:restartNumberingAfterBreak="0">
     <w:nsid w:val="5BB877C7"/>
     <w:multiLevelType w:val="hybridMultilevel"/>
     <w:tmpl w:val="142E99D2"/>
@@ -8446,7 +9660,7 @@
       </w:rPr>
     </w:lvl>
   </w:abstractNum>
-  <w:abstractNum w:abstractNumId="25" w15:restartNumberingAfterBreak="0">
+  <w:abstractNum w:abstractNumId="26" w15:restartNumberingAfterBreak="0">
     <w:nsid w:val="5CCC4FA8"/>
     <w:multiLevelType w:val="hybridMultilevel"/>
     <w:tmpl w:val="591612B2"/>
@@ -8559,7 +9773,7 @@
       </w:rPr>
     </w:lvl>
   </w:abstractNum>
-  <w:abstractNum w:abstractNumId="26" w15:restartNumberingAfterBreak="0">
+  <w:abstractNum w:abstractNumId="27" w15:restartNumberingAfterBreak="0">
     <w:nsid w:val="5F837A1C"/>
     <w:multiLevelType w:val="hybridMultilevel"/>
     <w:tmpl w:val="BAE6B20A"/>
@@ -8672,7 +9886,7 @@
       </w:rPr>
     </w:lvl>
   </w:abstractNum>
-  <w:abstractNum w:abstractNumId="27" w15:restartNumberingAfterBreak="0">
+  <w:abstractNum w:abstractNumId="28" w15:restartNumberingAfterBreak="0">
     <w:nsid w:val="641C52DB"/>
     <w:multiLevelType w:val="hybridMultilevel"/>
     <w:tmpl w:val="939666C6"/>
@@ -8784,7 +9998,7 @@
       </w:rPr>
     </w:lvl>
   </w:abstractNum>
-  <w:abstractNum w:abstractNumId="28" w15:restartNumberingAfterBreak="0">
+  <w:abstractNum w:abstractNumId="29" w15:restartNumberingAfterBreak="0">
     <w:nsid w:val="668261AB"/>
     <w:multiLevelType w:val="hybridMultilevel"/>
     <w:tmpl w:val="3CC007BE"/>
@@ -8897,7 +10111,7 @@
       </w:rPr>
     </w:lvl>
   </w:abstractNum>
-  <w:abstractNum w:abstractNumId="29" w15:restartNumberingAfterBreak="0">
+  <w:abstractNum w:abstractNumId="30" w15:restartNumberingAfterBreak="0">
     <w:nsid w:val="682C3D69"/>
     <w:multiLevelType w:val="hybridMultilevel"/>
     <w:tmpl w:val="634CD5C8"/>
@@ -9010,7 +10224,7 @@
       </w:rPr>
     </w:lvl>
   </w:abstractNum>
-  <w:abstractNum w:abstractNumId="30" w15:restartNumberingAfterBreak="0">
+  <w:abstractNum w:abstractNumId="31" w15:restartNumberingAfterBreak="0">
     <w:nsid w:val="7F8D1E0A"/>
     <w:multiLevelType w:val="hybridMultilevel"/>
     <w:tmpl w:val="80E68944"/>
@@ -9123,10 +10337,10 @@
     </w:lvl>
   </w:abstractNum>
   <w:num w:numId="1" w16cid:durableId="657346151">
-    <w:abstractNumId w:val="25"/>
+    <w:abstractNumId w:val="26"/>
   </w:num>
   <w:num w:numId="2" w16cid:durableId="929508680">
-    <w:abstractNumId w:val="24"/>
+    <w:abstractNumId w:val="25"/>
   </w:num>
   <w:num w:numId="3" w16cid:durableId="2069717346">
     <w:abstractNumId w:val="4"/>
@@ -9141,7 +10355,7 @@
     <w:abstractNumId w:val="1"/>
   </w:num>
   <w:num w:numId="7" w16cid:durableId="1174339632">
-    <w:abstractNumId w:val="28"/>
+    <w:abstractNumId w:val="29"/>
   </w:num>
   <w:num w:numId="8" w16cid:durableId="1283069576">
     <w:abstractNumId w:val="0"/>
@@ -9159,10 +10373,10 @@
     <w:abstractNumId w:val="8"/>
   </w:num>
   <w:num w:numId="13" w16cid:durableId="1372220101">
-    <w:abstractNumId w:val="26"/>
+    <w:abstractNumId w:val="27"/>
   </w:num>
   <w:num w:numId="14" w16cid:durableId="2070615990">
-    <w:abstractNumId w:val="29"/>
+    <w:abstractNumId w:val="30"/>
   </w:num>
   <w:num w:numId="15" w16cid:durableId="771169985">
     <w:abstractNumId w:val="5"/>
@@ -9171,7 +10385,7 @@
     <w:abstractNumId w:val="23"/>
   </w:num>
   <w:num w:numId="17" w16cid:durableId="780995734">
-    <w:abstractNumId w:val="30"/>
+    <w:abstractNumId w:val="31"/>
   </w:num>
   <w:num w:numId="18" w16cid:durableId="2039814839">
     <w:abstractNumId w:val="2"/>
@@ -9195,7 +10409,7 @@
     <w:abstractNumId w:val="13"/>
   </w:num>
   <w:num w:numId="25" w16cid:durableId="263347493">
-    <w:abstractNumId w:val="27"/>
+    <w:abstractNumId w:val="28"/>
   </w:num>
   <w:num w:numId="26" w16cid:durableId="1571119124">
     <w:abstractNumId w:val="15"/>
@@ -9214,6 +10428,9 @@
   </w:num>
   <w:num w:numId="31" w16cid:durableId="301083504">
     <w:abstractNumId w:val="9"/>
+  </w:num>
+  <w:num w:numId="32" w16cid:durableId="1539394876">
+    <w:abstractNumId w:val="24"/>
   </w:num>
 </w:numbering>
 </file>
@@ -9841,7 +11058,7 @@
     <w:autoRedefine/>
     <w:uiPriority w:val="39"/>
     <w:unhideWhenUsed/>
-    <w:rsid w:val="00F11C9E"/>
+    <w:rsid w:val="00993310"/>
     <w:pPr>
       <w:tabs>
         <w:tab w:val="right" w:leader="dot" w:pos="9350"/>
@@ -9888,41 +11105,68 @@
       <w:ind w:left="400"/>
     </w:pPr>
   </w:style>
+  <w:style w:type="paragraph" w:styleId="Header">
+    <w:name w:val="header"/>
+    <w:basedOn w:val="Normal"/>
+    <w:link w:val="HeaderChar"/>
+    <w:uiPriority w:val="99"/>
+    <w:unhideWhenUsed/>
+    <w:rsid w:val="00993310"/>
+    <w:pPr>
+      <w:tabs>
+        <w:tab w:val="center" w:pos="4513"/>
+        <w:tab w:val="right" w:pos="9026"/>
+      </w:tabs>
+      <w:spacing w:after="0" w:line="240" w:lineRule="auto"/>
+    </w:pPr>
+  </w:style>
+  <w:style w:type="character" w:customStyle="1" w:styleId="HeaderChar">
+    <w:name w:val="Header Char"/>
+    <w:basedOn w:val="DefaultParagraphFont"/>
+    <w:link w:val="Header"/>
+    <w:uiPriority w:val="99"/>
+    <w:rsid w:val="00993310"/>
+    <w:rPr>
+      <w:rFonts w:ascii="Verdana" w:hAnsi="Verdana"/>
+      <w:sz w:val="20"/>
+      <w:szCs w:val="20"/>
+      <w:lang w:val="en-US"/>
+    </w:rPr>
+  </w:style>
+  <w:style w:type="paragraph" w:styleId="Footer">
+    <w:name w:val="footer"/>
+    <w:basedOn w:val="Normal"/>
+    <w:link w:val="FooterChar"/>
+    <w:uiPriority w:val="99"/>
+    <w:unhideWhenUsed/>
+    <w:rsid w:val="00993310"/>
+    <w:pPr>
+      <w:tabs>
+        <w:tab w:val="center" w:pos="4513"/>
+        <w:tab w:val="right" w:pos="9026"/>
+      </w:tabs>
+      <w:spacing w:after="0" w:line="240" w:lineRule="auto"/>
+    </w:pPr>
+  </w:style>
+  <w:style w:type="character" w:customStyle="1" w:styleId="FooterChar">
+    <w:name w:val="Footer Char"/>
+    <w:basedOn w:val="DefaultParagraphFont"/>
+    <w:link w:val="Footer"/>
+    <w:uiPriority w:val="99"/>
+    <w:rsid w:val="00993310"/>
+    <w:rPr>
+      <w:rFonts w:ascii="Verdana" w:hAnsi="Verdana"/>
+      <w:sz w:val="20"/>
+      <w:szCs w:val="20"/>
+      <w:lang w:val="en-US"/>
+    </w:rPr>
+  </w:style>
 </w:styles>
 </file>
 
 <file path=word/glossary/document.xml><?xml version="1.0" encoding="utf-8"?>
 <w:glossaryDocument xmlns:wpc="http://schemas.microsoft.com/office/word/2010/wordprocessingCanvas" xmlns:cx="http://schemas.microsoft.com/office/drawing/2014/chartex" xmlns:cx1="http://schemas.microsoft.com/office/drawing/2015/9/8/chartex" xmlns:cx2="http://schemas.microsoft.com/office/drawing/2015/10/21/chartex" xmlns:cx3="http://schemas.microsoft.com/office/drawing/2016/5/9/chartex" xmlns:cx4="http://schemas.microsoft.com/office/drawing/2016/5/10/chartex" xmlns:cx5="http://schemas.microsoft.com/office/drawing/2016/5/11/chartex" xmlns:cx6="http://schemas.microsoft.com/office/drawing/2016/5/12/chartex" xmlns:cx7="http://schemas.microsoft.com/office/drawing/2016/5/13/chartex" xmlns:cx8="http://schemas.microsoft.com/office/drawing/2016/5/14/chartex" xmlns:mc="http://schemas.openxmlformats.org/markup-compatibility/2006" xmlns:aink="http://schemas.microsoft.com/office/drawing/2016/ink" xmlns:am3d="http://schemas.microsoft.com/office/drawing/2017/model3d" xmlns:o="urn:schemas-microsoft-com:office:office" xmlns:oel="http://schemas.microsoft.com/office/2019/extlst" xmlns:r="http://schemas.openxmlformats.org/officeDocument/2006/relationships" xmlns:m="http://schemas.openxmlformats.org/officeDocument/2006/math" xmlns:v="urn:schemas-microsoft-com:vml" xmlns:wp14="http://schemas.microsoft.com/office/word/2010/wordprocessingDrawing" xmlns:wp="http://schemas.openxmlformats.org/drawingml/2006/wordprocessingDrawing" xmlns:w10="urn:schemas-microsoft-com:office:word" xmlns:w="http://schemas.openxmlformats.org/wordprocessingml/2006/main" xmlns:w14="http://schemas.microsoft.com/office/word/2010/wordml" xmlns:w15="http://schemas.microsoft.com/office/word/2012/wordml" xmlns:w16cex="http://schemas.microsoft.com/office/word/2018/wordml/cex" xmlns:w16cid="http://schemas.microsoft.com/office/word/2016/wordml/cid" xmlns:w16="http://schemas.microsoft.com/office/word/2018/wordml" xmlns:w16sdtdh="http://schemas.microsoft.com/office/word/2020/wordml/sdtdatahash" xmlns:w16se="http://schemas.microsoft.com/office/word/2015/wordml/symex" xmlns:wpg="http://schemas.microsoft.com/office/word/2010/wordprocessingGroup" xmlns:wpi="http://schemas.microsoft.com/office/word/2010/wordprocessingInk" xmlns:wne="http://schemas.microsoft.com/office/word/2006/wordml" xmlns:wps="http://schemas.microsoft.com/office/word/2010/wordprocessingShape" mc:Ignorable="w14 w15 w16se w16cid w16 w16cex w16sdtdh wp14">
   <w:docParts>
-    <w:docPart>
-      <w:docPartPr>
-        <w:name w:val="C35C0FE013C54E47A6BAA7BD043ADD37"/>
-        <w:category>
-          <w:name w:val="General"/>
-          <w:gallery w:val="placeholder"/>
-        </w:category>
-        <w:types>
-          <w:type w:val="bbPlcHdr"/>
-        </w:types>
-        <w:behaviors>
-          <w:behavior w:val="content"/>
-        </w:behaviors>
-        <w:guid w:val="{CBECC9ED-058D-4AD4-9B51-8503D8B3B94F}"/>
-      </w:docPartPr>
-      <w:docPartBody>
-        <w:p>
-          <w:pPr>
-            <w:pStyle w:val="C35C0FE013C54E47A6BAA7BD043ADD37"/>
-          </w:pPr>
-          <w:r>
-            <w:rPr>
-              <w:rStyle w:val="PlaceholderText"/>
-            </w:rPr>
-            <w:t>Click or tap here to enter text.</w:t>
-          </w:r>
-        </w:p>
-      </w:docPartBody>
-    </w:docPart>
     <w:docPart>
       <w:docPartPr>
         <w:name w:val="DefaultPlaceholder_-1854013440"/>
@@ -9968,35 +11212,6 @@
         <w:p>
           <w:pPr>
             <w:pStyle w:val="B69FEE51178048949140182E98EA0A0C"/>
-          </w:pPr>
-          <w:r>
-            <w:rPr>
-              <w:rStyle w:val="PlaceholderText"/>
-            </w:rPr>
-            <w:t>Click or tap here to enter text.</w:t>
-          </w:r>
-        </w:p>
-      </w:docPartBody>
-    </w:docPart>
-    <w:docPart>
-      <w:docPartPr>
-        <w:name w:val="94C500145E024DE6A01049DC7AD5750E"/>
-        <w:category>
-          <w:name w:val="General"/>
-          <w:gallery w:val="placeholder"/>
-        </w:category>
-        <w:types>
-          <w:type w:val="bbPlcHdr"/>
-        </w:types>
-        <w:behaviors>
-          <w:behavior w:val="content"/>
-        </w:behaviors>
-        <w:guid w:val="{2E4B14C5-5510-459E-8899-EABC9B6EB6F3}"/>
-      </w:docPartPr>
-      <w:docPartBody>
-        <w:p>
-          <w:pPr>
-            <w:pStyle w:val="94C500145E024DE6A01049DC7AD5750E"/>
           </w:pPr>
           <w:r>
             <w:rPr>
@@ -10117,9 +11332,9 @@
   </w:compat>
   <w:rsids>
     <w:rsidRoot w:val="007A3761"/>
+    <w:rsid w:val="00032183"/>
     <w:rsid w:val="000F2BE5"/>
     <w:rsid w:val="001F2F22"/>
-    <w:rsid w:val="002B48C5"/>
     <w:rsid w:val="002B6AED"/>
     <w:rsid w:val="007A3761"/>
     <w:rsid w:val="007A76CB"/>
@@ -10912,7 +12127,7 @@
 
 <file path=word/webextensions/taskpanes.xml><?xml version="1.0" encoding="utf-8"?>
 <wetp:taskpanes xmlns:wetp="http://schemas.microsoft.com/office/webextensions/taskpanes/2010/11">
-  <wetp:taskpane dockstate="right" visibility="0" width="350" row="2">
+  <wetp:taskpane dockstate="right" visibility="0" width="350" row="5">
     <wetp:webextensionref xmlns:r="http://schemas.openxmlformats.org/officeDocument/2006/relationships" r:id="rId1"/>
   </wetp:taskpane>
 </wetp:taskpanes>
@@ -10925,7 +12140,7 @@
     <we:reference id="wa104382081" version="1.46.0.0" store="en-US" storeType="OMEX"/>
   </we:alternateReferences>
   <we:properties>
-    <we:property name="MENDELEY_CITATIONS" value="[{&quot;citationID&quot;:&quot;MENDELEY_CITATION_e31fe952-c303-413e-b973-2d59d366168d&quot;,&quot;properties&quot;:{&quot;noteIndex&quot;:0},&quot;isEdited&quot;:false,&quot;manualOverride&quot;:{&quot;isManuallyOverridden&quot;:false,&quot;citeprocText&quot;:&quot;(Mandal 2013)&quot;,&quot;manualOverrideText&quot;:&quot;&quot;},&quot;citationTag&quot;:&quot;MENDELEY_CITATION_v3_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&quot;,&quot;citationItems&quot;:[{&quot;id&quot;:&quot;4e1019b6-ee49-3b8b-a268-bcc24435221f&quot;,&quot;itemData&quot;:{&quot;type&quot;:&quot;article-journal&quot;,&quot;id&quot;:&quot;4e1019b6-ee49-3b8b-a268-bcc24435221f&quot;,&quot;title&quot;:&quot;Brief Introduction of Virtual Reality &amp; its Challenges&quot;,&quot;author&quot;:[{&quot;family&quot;:&quot;Mandal&quot;,&quot;given&quot;:&quot;Sharmistha&quot;,&quot;parse-names&quot;:false,&quot;dropping-particle&quot;:&quot;&quot;,&quot;non-dropping-particle&quot;:&quot;&quot;}],&quot;container-title&quot;:&quot;International Journal of Scientific &amp; Engineering Research&quot;,&quot;container-title-short&quot;:&quot;Int J Sci Eng Res&quot;,&quot;ISSN&quot;:&quot;2229-5518&quot;,&quot;URL&quot;:&quot;http://www.ijser.org&quot;,&quot;issued&quot;:{&quot;date-parts&quot;:[[2013]]},&quot;abstract&quot;:&quot;Virtual reality (VR) is a technology which allows a user to interact with a computer-simulated environment, whether that environment is a simulation of the real world or an imaginary world. It is the key to experiencing, feeling and touching the past, present and the future. It is the medium of creating our own world, our own customized reality. It could range from creating a video game to having a virtual stroll around the universe, from walking through our own dream house to experiencing a walk on an alien planet. With virtual reality, we can experience the most intimidating and gruelling situations by playing safe and with a learning perspective. Very few people, however, really know what VR is, what its basic principles and its open problems are. In this paper a histor ical overview of virtual reality is presented, basic terminology and classes of VR systems are listed. An insightful study of typical VR systems is done and finds the challenges of Virtual Reality.&quot;,&quot;issue&quot;:&quot;4&quot;,&quot;volume&quot;:&quot;4&quot;},&quot;isTemporary&quot;:false}]},{&quot;citationID&quot;:&quot;MENDELEY_CITATION_3bb06a56-eb6f-4112-b5a7-544a82ba7da7&quot;,&quot;properties&quot;:{&quot;noteIndex&quot;:0},&quot;isEdited&quot;:false,&quot;manualOverride&quot;:{&quot;isManuallyOverridden&quot;:false,&quot;citeprocText&quot;:&quot;(Beat Games n.d.)&quot;,&quot;manualOverrideText&quot;:&quot;&quot;},&quot;citationTag&quot;:&quot;MENDELEY_CITATION_v3_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&quot;,&quot;citationItems&quot;:[{&quot;id&quot;:&quot;0aa70b55-91ca-33b1-af1d-d631b7207032&quot;,&quot;itemData&quot;:{&quot;type&quot;:&quot;webpage&quot;,&quot;id&quot;:&quot;0aa70b55-91ca-33b1-af1d-d631b7207032&quot;,&quot;title&quot;:&quot;Beat Saber&quot;,&quot;author&quot;:[{&quot;family&quot;:&quot;Beat Games&quot;,&quot;given&quot;:&quot;&quot;,&quot;parse-names&quot;:false,&quot;dropping-particle&quot;:&quot;&quot;,&quot;non-dropping-particle&quot;:&quot;&quot;}],&quot;accessed&quot;:{&quot;date-parts&quot;:[[2022,10,9]]},&quot;URL&quot;:&quot;https://www.beatsaber.com/&quot;,&quot;container-title-short&quot;:&quot;&quot;},&quot;isTemporary&quot;:false}]},{&quot;citationID&quot;:&quot;MENDELEY_CITATION_87144f69-46d3-4dc8-af00-be3c23c23788&quot;,&quot;properties&quot;:{&quot;noteIndex&quot;:0},&quot;isEdited&quot;:false,&quot;manualOverride&quot;:{&quot;isManuallyOverridden&quot;:false,&quot;citeprocText&quot;:&quot;(SuperHot n.d.)&quot;,&quot;manualOverrideText&quot;:&quot;&quot;},&quot;citationTag&quot;:&quot;MENDELEY_CITATION_v3_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&quot;,&quot;citationItems&quot;:[{&quot;id&quot;:&quot;be881cd0-c15e-3ce6-9872-9c8ced337700&quot;,&quot;itemData&quot;:{&quot;type&quot;:&quot;webpage&quot;,&quot;id&quot;:&quot;be881cd0-c15e-3ce6-9872-9c8ced337700&quot;,&quot;title&quot;:&quot;SuperHot&quot;,&quot;author&quot;:[{&quot;family&quot;:&quot;SuperHot&quot;,&quot;given&quot;:&quot;&quot;,&quot;parse-names&quot;:false,&quot;dropping-particle&quot;:&quot;&quot;,&quot;non-dropping-particle&quot;:&quot;&quot;}],&quot;accessed&quot;:{&quot;date-parts&quot;:[[2022,10,9]]},&quot;URL&quot;:&quot;https://superhotgame.com/superhot-vr&quot;,&quot;container-title-short&quot;:&quot;&quot;},&quot;isTemporary&quot;:false}]},{&quot;citationID&quot;:&quot;MENDELEY_CITATION_39ebbbcc-ef0e-4c78-acd5-e69ee182445a&quot;,&quot;properties&quot;:{&quot;noteIndex&quot;:0},&quot;isEdited&quot;:false,&quot;manualOverride&quot;:{&quot;isManuallyOverridden&quot;:false,&quot;citeprocText&quot;:&quot;(Checa, Bustillo 2020)&quot;,&quot;manualOverrideText&quot;:&quot;&quot;},&quot;citationTag&quot;:&quot;MENDELEY_CITATION_v3_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&quot;,&quot;citationItems&quot;:[{&quot;id&quot;:&quot;1e7e07e0-a0eb-3e52-bae1-1f962178d618&quot;,&quot;itemData&quot;:{&quot;type&quot;:&quot;article-journal&quot;,&quot;id&quot;:&quot;1e7e07e0-a0eb-3e52-bae1-1f962178d618&quot;,&quot;title&quot;:&quot;A review of immersive virtual reality serious games to enhance learning and training&quot;,&quot;author&quot;:[{&quot;family&quot;:&quot;Checa&quot;,&quot;given&quot;:&quot;David&quot;,&quot;parse-names&quot;:false,&quot;dropping-particle&quot;:&quot;&quot;,&quot;non-dropping-particle&quot;:&quot;&quot;},{&quot;family&quot;:&quot;Bustillo&quot;,&quot;given&quot;:&quot;Andres&quot;,&quot;parse-names&quot;:false,&quot;dropping-particle&quot;:&quot;&quot;,&quot;non-dropping-particle&quot;:&quot;&quot;}],&quot;container-title&quot;:&quot;Multimedia Tools and Applications&quot;,&quot;container-title-short&quot;:&quot;Multimed Tools Appl&quot;,&quot;DOI&quot;:&quot;10.1007/s11042-019-08348-9&quot;,&quot;ISSN&quot;:&quot;15737721&quot;,&quot;issued&quot;:{&quot;date-parts&quot;:[[2020,3,1]]},&quot;page&quot;:&quot;5501-5527&quot;,&quot;abstract&quot;:&quot;The merger of game-based approaches and Virtual Reality (VR) environments that can enhance learning and training methodologies have a very promising future, reinforced by the widespread market-availability of affordable software and hardware tools for VR-environments. Rather than passive observers, users engage in those learning environments as active participants, permitting the development of exploration-based learning paradigms. There are separate reviews of VR technologies and serious games for educational and training purposes with a focus on only one knowledge area. However, this review covers 135 proposals for serious games in immersive VR-environments that are combinations of both VR and serious games and that offer end-user validation. First, an analysis of the forum, nationality, and date of publication of the articles is conducted. Then, the application domains, the target audience, the design of the game and its technological implementation, the performance evaluation procedure, and the results are analyzed. The aim here is to identify the factual standards of the proposed solutions and the differences between training and learning applications. Finally, the study lays the basis for future research lines that will develop serious games in immersive VR-environments, providing recommendations for the improvement of these tools and their successful application for the enhancement of both learning and training tasks.&quot;,&quot;publisher&quot;:&quot;Springer&quot;,&quot;issue&quot;:&quot;9-10&quot;,&quot;volume&quot;:&quot;79&quot;},&quot;isTemporary&quot;:false}]},{&quot;citationID&quot;:&quot;MENDELEY_CITATION_082f18c1-4135-4632-a6d5-e8dad33f48ec&quot;,&quot;properties&quot;:{&quot;noteIndex&quot;:0},&quot;isEdited&quot;:false,&quot;manualOverride&quot;:{&quot;isManuallyOverridden&quot;:false,&quot;citeprocText&quot;:&quot;(Strickland et al. 1996)&quot;,&quot;manualOverrideText&quot;:&quot;&quot;},&quot;citationTag&quot;:&quot;MENDELEY_CITATION_v3_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&quot;,&quot;citationItems&quot;:[{&quot;id&quot;:&quot;0c30557b-4080-3566-8298-4cb31741edce&quot;,&quot;itemData&quot;:{&quot;type&quot;:&quot;report&quot;,&quot;id&quot;:&quot;0c30557b-4080-3566-8298-4cb31741edce&quot;,&quot;title&quot;:&quot;Brief Report: Two Case Studies Using Virtual Reality as a Learning Tool for Autistic Children 1&quot;,&quot;author&quot;:[{&quot;family&quot;:&quot;Strickland&quot;,&quot;given&quot;:&quot;Dorothy&quot;,&quot;parse-names&quot;:false,&quot;dropping-particle&quot;:&quot;&quot;,&quot;non-dropping-particle&quot;:&quot;&quot;},{&quot;family&quot;:&quot;Marcus&quot;,&quot;given&quot;:&quot;Lee M&quot;,&quot;parse-names&quot;:false,&quot;dropping-particle&quot;:&quot;&quot;,&quot;non-dropping-particle&quot;:&quot;&quot;},{&quot;family&quot;:&quot;Mesibov&quot;,&quot;given&quot;:&quot;Gary B&quot;,&quot;parse-names&quot;:false,&quot;dropping-particle&quot;:&quot;&quot;,&quot;non-dropping-particle&quot;:&quot;&quot;},{&quot;family&quot;:&quot;Hogan&quot;,&quot;given&quot;:&quot;Kerry&quot;,&quot;parse-names&quot;:false,&quot;dropping-particle&quot;:&quot;&quot;,&quot;non-dropping-particle&quot;:&quot;&quot;}],&quot;container-title&quot;:&quot;Journal of Autism and Developmental Disorders&quot;,&quot;container-title-short&quot;:&quot;J Autism Dev Disord&quot;,&quot;issued&quot;:{&quot;date-parts&quot;:[[1996]]},&quot;issue&quot;:&quot;6&quot;,&quot;volume&quot;:&quot;26&quot;},&quot;isTemporary&quot;:false}]},{&quot;citationID&quot;:&quot;MENDELEY_CITATION_91db0a72-813c-4fd3-ae33-39ac7c2dbc8a&quot;,&quot;properties&quot;:{&quot;noteIndex&quot;:0},&quot;isEdited&quot;:false,&quot;manualOverride&quot;:{&quot;isManuallyOverridden&quot;:false,&quot;citeprocText&quot;:&quot;(Bernardes et al. 2015)&quot;,&quot;manualOverrideText&quot;:&quot;&quot;},&quot;citationItems&quot;:[{&quot;id&quot;:&quot;2ea469af-7be1-3fb1-b83c-f9b8891c494f&quot;,&quot;itemData&quot;:{&quot;type&quot;:&quot;paper-conference&quot;,&quot;id&quot;:&quot;2ea469af-7be1-3fb1-b83c-f9b8891c494f&quot;,&quot;title&quot;:&quot;A serious game with virtual reality for travel training with Autism Spectrum Disorder&quot;,&quot;author&quot;:[{&quot;family&quot;:&quot;Bernardes&quot;,&quot;given&quot;:&quot;Miguel&quot;,&quot;parse-names&quot;:false,&quot;dropping-particle&quot;:&quot;&quot;,&quot;non-dropping-particle&quot;:&quot;&quot;},{&quot;family&quot;:&quot;Barros&quot;,&quot;given&quot;:&quot;Fernando&quot;,&quot;parse-names&quot;:false,&quot;dropping-particle&quot;:&quot;&quot;,&quot;non-dropping-particle&quot;:&quot;&quot;},{&quot;family&quot;:&quot;Simoes&quot;,&quot;given&quot;:&quot;Marco&quot;,&quot;parse-names&quot;:false,&quot;dropping-particle&quot;:&quot;&quot;,&quot;non-dropping-particle&quot;:&quot;&quot;},{&quot;family&quot;:&quot;Castelo-Branco&quot;,&quot;given&quot;:&quot;Miguel&quot;,&quot;parse-names&quot;:false,&quot;dropping-particle&quot;:&quot;&quot;,&quot;non-dropping-particle&quot;:&quot;&quot;}],&quot;container-title&quot;:&quot;International Conference on Virtual Rehabilitation, ICVR&quot;,&quot;DOI&quot;:&quot;10.1109/ICVR.2015.7358609&quot;,&quot;ISBN&quot;:&quot;9781479989843&quot;,&quot;ISSN&quot;:&quot;23319569&quot;,&quot;issued&quot;:{&quot;date-parts&quot;:[[2015,12,16]]},&quot;page&quot;:&quot;127-128&quot;,&quot;abstract&quot;:&quot;Autism Spectrum Disorder (ASD) is a neurodevelopmental disorder characterized by impairments in social interaction and repetitive patterns of behavior. This article describes the creation of a serious game that prepares individuals with ASD to use buses as a mean of transportation. Virtual reality (VR) support was added, increasing the feeling of presence and the realism of the experience, thus increasing its potential as a learning tool. The game is currently being developed using the Unity game engine and uses the Oculus Rift as virtual reality headset. Preliminary results prove the viability of the experiment and the acceptance from individuals with ASD towards the use of the VR setup. In conclusion, the project aims to understand how games and virtual reality can be used to improve the capabilities of individuals with ASD, and help them live more independently.&quot;,&quot;publisher&quot;:&quot;Institute of Electrical and Electronics Engineers Inc.&quot;,&quot;container-title-short&quot;:&quot;&quot;},&quot;isTemporary&quot;:false}],&quot;citationTag&quot;:&quot;MENDELEY_CITATION_v3_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&quot;},{&quot;citationID&quot;:&quot;MENDELEY_CITATION_bbffa116-0d1c-4a7d-984a-f99db0fdd51d&quot;,&quot;properties&quot;:{&quot;noteIndex&quot;:0},&quot;isEdited&quot;:false,&quot;manualOverride&quot;:{&quot;isManuallyOverridden&quot;:false,&quot;citeprocText&quot;:&quot;(Simões et al. 2018)&quot;,&quot;manualOverrideText&quot;:&quot;&quot;},&quot;citationTag&quot;:&quot;MENDELEY_CITATION_v3_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&quot;,&quot;citationItems&quot;:[{&quot;id&quot;:&quot;1d988600-a742-3f8d-a4ab-0ccc39c8a086&quot;,&quot;itemData&quot;:{&quot;type&quot;:&quot;article-journal&quot;,&quot;id&quot;:&quot;1d988600-a742-3f8d-a4ab-0ccc39c8a086&quot;,&quot;title&quot;:&quot;Virtual Travel Training for Autism Spectrum Disorder: Proof-of-Concept Interventional Study&quot;,&quot;author&quot;:[{&quot;family&quot;:&quot;Simões&quot;,&quot;given&quot;:&quot;Marco&quot;,&quot;parse-names&quot;:false,&quot;dropping-particle&quot;:&quot;&quot;,&quot;non-dropping-particle&quot;:&quot;&quot;},{&quot;family&quot;:&quot;Bernardes&quot;,&quot;given&quot;:&quot;Miguel&quot;,&quot;parse-names&quot;:false,&quot;dropping-particle&quot;:&quot;&quot;,&quot;non-dropping-particle&quot;:&quot;&quot;},{&quot;family&quot;:&quot;Barros&quot;,&quot;given&quot;:&quot;Fernando&quot;,&quot;parse-names&quot;:false,&quot;dropping-particle&quot;:&quot;&quot;,&quot;non-dropping-particle&quot;:&quot;&quot;},{&quot;family&quot;:&quot;Castelo-Branco&quot;,&quot;given&quot;:&quot;Miguel&quot;,&quot;parse-names&quot;:false,&quot;dropping-particle&quot;:&quot;&quot;,&quot;non-dropping-particle&quot;:&quot;&quot;}],&quot;container-title&quot;:&quot;JMIR Serious Games 2018;6(1):e5 https://games.jmir.org/2018/1/e5&quot;,&quot;accessed&quot;:{&quot;date-parts&quot;:[[2022,10,2]]},&quot;DOI&quot;:&quot;10.2196/GAMES.8428&quot;,&quot;ISSN&quot;:&quot;22919279&quot;,&quot;URL&quot;:&quot;https://games.jmir.org/2018/1/e5&quot;,&quot;issued&quot;:{&quot;date-parts&quot;:[[2018,3,20]]},&quot;page&quot;:&quot;e8428&quot;,&quot;abstract&quot;:&quot;Background: Autism Spectrum Disorder (ASD) is a neurodevelopmental disorder characterized by impairments in social interaction and repetitive patterns of behavior, which can lead to deficits in adaptive behavior. In this study, a serious game was developed to train individuals with ASD for an important type of outdoor activity, which is the use of buses as a means of transportation. Objective: The aim of this study was to develop a serious game that defines a “safe environment” where the players became familiar with the process of taking a bus and to validate if it could be used effectively to teach bus-taking routines and adaptive procedures to individuals with ASD. Methods: In the game, players were placed in a three-dimensional city and were submitted to a set of tasks that involved taking buses to reach specific destinations. Participants with ASD (n=10) underwent between 1 to 3 training sessions. Participants with typical development (n=10) were also included in this study for comparison purposes and received 1 control session. Results: We found a statistically significant increase in the measures of knowledge of the process of riding a bus, a reduction in the electrodermal activity (a metric of anxiety) measured inside the bus environments, and a high success rate of their application within the game (93.8%). Conclusions: The developed game proved to be potentially useful in the context of emerging immersive virtual reality technologies, of which use in therapies and serious games is still in its infancy. Our findings suggest that serious games, using these technologies, can be used effectively in helping people with ASD become more independent in outdoor activities, specifically regarding the use of buses for transportation.&quot;,&quot;publisher&quot;:&quot;JMIR Serious Games&quot;,&quot;issue&quot;:&quot;1&quot;,&quot;volume&quot;:&quot;6&quot;,&quot;container-title-short&quot;:&quot;&quot;},&quot;isTemporary&quot;:false}]},{&quot;citationID&quot;:&quot;MENDELEY_CITATION_2277e799-51ca-46a8-bbf0-028dd37517dd&quot;,&quot;properties&quot;:{&quot;noteIndex&quot;:0},&quot;isEdited&quot;:false,&quot;manualOverride&quot;:{&quot;isManuallyOverridden&quot;:false,&quot;citeprocText&quot;:&quot;(Strickland et al. 1996)&quot;,&quot;manualOverrideText&quot;:&quot;&quot;},&quot;citationTag&quot;:&quot;MENDELEY_CITATION_v3_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&quot;,&quot;citationItems&quot;:[{&quot;id&quot;:&quot;0c30557b-4080-3566-8298-4cb31741edce&quot;,&quot;itemData&quot;:{&quot;type&quot;:&quot;report&quot;,&quot;id&quot;:&quot;0c30557b-4080-3566-8298-4cb31741edce&quot;,&quot;title&quot;:&quot;Brief Report: Two Case Studies Using Virtual Reality as a Learning Tool for Autistic Children 1&quot;,&quot;author&quot;:[{&quot;family&quot;:&quot;Strickland&quot;,&quot;given&quot;:&quot;Dorothy&quot;,&quot;parse-names&quot;:false,&quot;dropping-particle&quot;:&quot;&quot;,&quot;non-dropping-particle&quot;:&quot;&quot;},{&quot;family&quot;:&quot;Marcus&quot;,&quot;given&quot;:&quot;Lee M&quot;,&quot;parse-names&quot;:false,&quot;dropping-particle&quot;:&quot;&quot;,&quot;non-dropping-particle&quot;:&quot;&quot;},{&quot;family&quot;:&quot;Mesibov&quot;,&quot;given&quot;:&quot;Gary B&quot;,&quot;parse-names&quot;:false,&quot;dropping-particle&quot;:&quot;&quot;,&quot;non-dropping-particle&quot;:&quot;&quot;},{&quot;family&quot;:&quot;Hogan&quot;,&quot;given&quot;:&quot;Kerry&quot;,&quot;parse-names&quot;:false,&quot;dropping-particle&quot;:&quot;&quot;,&quot;non-dropping-particle&quot;:&quot;&quot;}],&quot;container-title&quot;:&quot;Journal of Autism and Developmental Disorders&quot;,&quot;container-title-short&quot;:&quot;J Autism Dev Disord&quot;,&quot;issued&quot;:{&quot;date-parts&quot;:[[1996]]},&quot;issue&quot;:&quot;6&quot;,&quot;volume&quot;:&quot;26&quot;},&quot;isTemporary&quot;:false}]},{&quot;citationID&quot;:&quot;MENDELEY_CITATION_afc17b4a-0cfd-47ea-9a45-1a2ca45295eb&quot;,&quot;properties&quot;:{&quot;noteIndex&quot;:0},&quot;isEdited&quot;:false,&quot;manualOverride&quot;:{&quot;isManuallyOverridden&quot;:false,&quot;citeprocText&quot;:&quot;(Sharkey et al. 2002)&quot;,&quot;manualOverrideText&quot;:&quot;&quot;},&quot;citationTag&quot;:&quot;MENDELEY_CITATION_v3_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&quot;,&quot;citationItems&quot;:[{&quot;id&quot;:&quot;7cf20ea3-49f5-3d25-a7a5-68cedee21ead&quot;,&quot;itemData&quot;:{&quot;type&quot;:&quot;book&quot;,&quot;id&quot;:&quot;7cf20ea3-49f5-3d25-a7a5-68cedee21ead&quot;,&quot;title&quot;:&quot;The 4th International Conference on Disability, Virtual Reality and Associated Technologies : proceedings : 18 to 20 of September, 2002, Veszprém, Hungary.&quot;,&quot;author&quot;:[{&quot;family&quot;:&quot;Sharkey&quot;,&quot;given&quot;:&quot;Paul.&quot;,&quot;parse-names&quot;:false,&quot;dropping-particle&quot;:&quot;&quot;,&quot;non-dropping-particle&quot;:&quot;&quot;},{&quot;family&quot;:&quot;Sik Lanyi&quot;,&quot;given&quot;:&quot;Cecilia.&quot;,&quot;parse-names&quot;:false,&quot;dropping-particle&quot;:&quot;&quot;,&quot;non-dropping-particle&quot;:&quot;&quot;},{&quot;family&quot;:&quot;Standen&quot;,&quot;given&quot;:&quot;Penny.&quot;,&quot;parse-names&quot;:false,&quot;dropping-particle&quot;:&quot;&quot;,&quot;non-dropping-particle&quot;:&quot;&quot;},{&quot;family&quot;:&quot;University of Reading. ICDVRAT&quot;,&quot;given&quot;:&quot;Department of Cybernetics.&quot;,&quot;parse-names&quot;:false,&quot;dropping-particle&quot;:&quot;&quot;,&quot;non-dropping-particle&quot;:&quot;&quot;}],&quot;ISBN&quot;:&quot;0704911434&quot;,&quot;issued&quot;:{&quot;date-parts&quot;:[[2002]]},&quot;number-of-pages&quot;:&quot;279&quot;,&quot;publisher&quot;:&quot;ICDVRAT &amp; The University of Reading&quot;,&quot;container-title-short&quot;:&quot;&quot;},&quot;isTemporary&quot;:false}]},{&quot;citationID&quot;:&quot;MENDELEY_CITATION_d2ccaa51-15a4-4ebf-8b8a-38296e787ef8&quot;,&quot;properties&quot;:{&quot;noteIndex&quot;:0},&quot;isEdited&quot;:false,&quot;manualOverride&quot;:{&quot;isManuallyOverridden&quot;:false,&quot;citeprocText&quot;:&quot;(Bernardes et al. 2015)&quot;,&quot;manualOverrideText&quot;:&quot;&quot;},&quot;citationItems&quot;:[{&quot;id&quot;:&quot;2ea469af-7be1-3fb1-b83c-f9b8891c494f&quot;,&quot;itemData&quot;:{&quot;type&quot;:&quot;paper-conference&quot;,&quot;id&quot;:&quot;2ea469af-7be1-3fb1-b83c-f9b8891c494f&quot;,&quot;title&quot;:&quot;A serious game with virtual reality for travel training with Autism Spectrum Disorder&quot;,&quot;author&quot;:[{&quot;family&quot;:&quot;Bernardes&quot;,&quot;given&quot;:&quot;Miguel&quot;,&quot;parse-names&quot;:false,&quot;dropping-particle&quot;:&quot;&quot;,&quot;non-dropping-particle&quot;:&quot;&quot;},{&quot;family&quot;:&quot;Barros&quot;,&quot;given&quot;:&quot;Fernando&quot;,&quot;parse-names&quot;:false,&quot;dropping-particle&quot;:&quot;&quot;,&quot;non-dropping-particle&quot;:&quot;&quot;},{&quot;family&quot;:&quot;Simoes&quot;,&quot;given&quot;:&quot;Marco&quot;,&quot;parse-names&quot;:false,&quot;dropping-particle&quot;:&quot;&quot;,&quot;non-dropping-particle&quot;:&quot;&quot;},{&quot;family&quot;:&quot;Castelo-Branco&quot;,&quot;given&quot;:&quot;Miguel&quot;,&quot;parse-names&quot;:false,&quot;dropping-particle&quot;:&quot;&quot;,&quot;non-dropping-particle&quot;:&quot;&quot;}],&quot;container-title&quot;:&quot;International Conference on Virtual Rehabilitation, ICVR&quot;,&quot;DOI&quot;:&quot;10.1109/ICVR.2015.7358609&quot;,&quot;ISBN&quot;:&quot;9781479989843&quot;,&quot;ISSN&quot;:&quot;23319569&quot;,&quot;issued&quot;:{&quot;date-parts&quot;:[[2015,12,16]]},&quot;page&quot;:&quot;127-128&quot;,&quot;abstract&quot;:&quot;Autism Spectrum Disorder (ASD) is a neurodevelopmental disorder characterized by impairments in social interaction and repetitive patterns of behavior. This article describes the creation of a serious game that prepares individuals with ASD to use buses as a mean of transportation. Virtual reality (VR) support was added, increasing the feeling of presence and the realism of the experience, thus increasing its potential as a learning tool. The game is currently being developed using the Unity game engine and uses the Oculus Rift as virtual reality headset. Preliminary results prove the viability of the experiment and the acceptance from individuals with ASD towards the use of the VR setup. In conclusion, the project aims to understand how games and virtual reality can be used to improve the capabilities of individuals with ASD, and help them live more independently.&quot;,&quot;publisher&quot;:&quot;Institute of Electrical and Electronics Engineers Inc.&quot;,&quot;container-title-short&quot;:&quot;&quot;},&quot;isTemporary&quot;:false}],&quot;citationTag&quot;:&quot;MENDELEY_CITATION_v3_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&quot;},{&quot;citationID&quot;:&quot;MENDELEY_CITATION_bd44a568-1181-4b4a-84c7-c5d4f3cb5564&quot;,&quot;properties&quot;:{&quot;noteIndex&quot;:0},&quot;isEdited&quot;:false,&quot;manualOverride&quot;:{&quot;isManuallyOverridden&quot;:false,&quot;citeprocText&quot;:&quot;(Simões et al. 2018)&quot;,&quot;manualOverrideText&quot;:&quot;&quot;},&quot;citationItems&quot;:[{&quot;id&quot;:&quot;1d988600-a742-3f8d-a4ab-0ccc39c8a086&quot;,&quot;itemData&quot;:{&quot;type&quot;:&quot;article-journal&quot;,&quot;id&quot;:&quot;1d988600-a742-3f8d-a4ab-0ccc39c8a086&quot;,&quot;title&quot;:&quot;Virtual Travel Training for Autism Spectrum Disorder: Proof-of-Concept Interventional Study&quot;,&quot;author&quot;:[{&quot;family&quot;:&quot;Simões&quot;,&quot;given&quot;:&quot;Marco&quot;,&quot;parse-names&quot;:false,&quot;dropping-particle&quot;:&quot;&quot;,&quot;non-dropping-particle&quot;:&quot;&quot;},{&quot;family&quot;:&quot;Bernardes&quot;,&quot;given&quot;:&quot;Miguel&quot;,&quot;parse-names&quot;:false,&quot;dropping-particle&quot;:&quot;&quot;,&quot;non-dropping-particle&quot;:&quot;&quot;},{&quot;family&quot;:&quot;Barros&quot;,&quot;given&quot;:&quot;Fernando&quot;,&quot;parse-names&quot;:false,&quot;dropping-particle&quot;:&quot;&quot;,&quot;non-dropping-particle&quot;:&quot;&quot;},{&quot;family&quot;:&quot;Castelo-Branco&quot;,&quot;given&quot;:&quot;Miguel&quot;,&quot;parse-names&quot;:false,&quot;dropping-particle&quot;:&quot;&quot;,&quot;non-dropping-particle&quot;:&quot;&quot;}],&quot;container-title&quot;:&quot;JMIR Serious Games 2018;6(1):e5 https://games.jmir.org/2018/1/e5&quot;,&quot;accessed&quot;:{&quot;date-parts&quot;:[[2022,10,2]]},&quot;DOI&quot;:&quot;10.2196/GAMES.8428&quot;,&quot;ISSN&quot;:&quot;22919279&quot;,&quot;URL&quot;:&quot;https://games.jmir.org/2018/1/e5&quot;,&quot;issued&quot;:{&quot;date-parts&quot;:[[2018,3,20]]},&quot;page&quot;:&quot;e8428&quot;,&quot;abstract&quot;:&quot;Background: Autism Spectrum Disorder (ASD) is a neurodevelopmental disorder characterized by impairments in social interaction and repetitive patterns of behavior, which can lead to deficits in adaptive behavior. In this study, a serious game was developed to train individuals with ASD for an important type of outdoor activity, which is the use of buses as a means of transportation. Objective: The aim of this study was to develop a serious game that defines a “safe environment” where the players became familiar with the process of taking a bus and to validate if it could be used effectively to teach bus-taking routines and adaptive procedures to individuals with ASD. Methods: In the game, players were placed in a three-dimensional city and were submitted to a set of tasks that involved taking buses to reach specific destinations. Participants with ASD (n=10) underwent between 1 to 3 training sessions. Participants with typical development (n=10) were also included in this study for comparison purposes and received 1 control session. Results: We found a statistically significant increase in the measures of knowledge of the process of riding a bus, a reduction in the electrodermal activity (a metric of anxiety) measured inside the bus environments, and a high success rate of their application within the game (93.8%). Conclusions: The developed game proved to be potentially useful in the context of emerging immersive virtual reality technologies, of which use in therapies and serious games is still in its infancy. Our findings suggest that serious games, using these technologies, can be used effectively in helping people with ASD become more independent in outdoor activities, specifically regarding the use of buses for transportation.&quot;,&quot;publisher&quot;:&quot;JMIR Serious Games&quot;,&quot;issue&quot;:&quot;1&quot;,&quot;volume&quot;:&quot;6&quot;,&quot;container-title-short&quot;:&quot;&quot;},&quot;isTemporary&quot;:false}],&quot;citationTag&quot;:&quot;MENDELEY_CITATION_v3_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&quot;},{&quot;citationID&quot;:&quot;MENDELEY_CITATION_7768c4df-fcc0-4606-a86f-003ed589d11c&quot;,&quot;properties&quot;:{&quot;noteIndex&quot;:0},&quot;isEdited&quot;:false,&quot;manualOverride&quot;:{&quot;isManuallyOverridden&quot;:false,&quot;citeprocText&quot;:&quot;(Brown et al. 2002)&quot;,&quot;manualOverrideText&quot;:&quot;&quot;},&quot;citationTag&quot;:&quot;MENDELEY_CITATION_v3_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&quot;,&quot;citationItems&quot;:[{&quot;id&quot;:&quot;3b23da84-61c7-306e-8567-72f42078b830&quot;,&quot;itemData&quot;:{&quot;type&quot;:&quot;article-journal&quot;,&quot;id&quot;:&quot;3b23da84-61c7-306e-8567-72f42078b830&quot;,&quot;title&quot;:&quot;Flexible and Virtual Travel Training Environments&quot;,&quot;author&quot;:[{&quot;family&quot;:&quot;Brown&quot;,&quot;given&quot;:&quot;D J&quot;,&quot;parse-names&quot;:false,&quot;dropping-particle&quot;:&quot;&quot;,&quot;non-dropping-particle&quot;:&quot;&quot;},{&quot;family&quot;:&quot;Shopland&quot;,&quot;given&quot;:&quot;N&quot;,&quot;parse-names&quot;:false,&quot;dropping-particle&quot;:&quot;&quot;,&quot;non-dropping-particle&quot;:&quot;&quot;},{&quot;family&quot;:&quot;Lewis&quot;,&quot;given&quot;:&quot;J&quot;,&quot;parse-names&quot;:false,&quot;dropping-particle&quot;:&quot;&quot;,&quot;non-dropping-particle&quot;:&quot;&quot;}],&quot;issued&quot;:{&quot;date-parts&quot;:[[2002]]},&quot;page&quot;:&quot;181-188&quot;,&quot;container-title-short&quot;:&quot;&quot;},&quot;isTemporary&quot;:false}]},{&quot;citationID&quot;:&quot;MENDELEY_CITATION_a5d2f180-7efe-48c5-9c0d-938de5f8d54b&quot;,&quot;properties&quot;:{&quot;noteIndex&quot;:0},&quot;isEdited&quot;:false,&quot;manualOverride&quot;:{&quot;isManuallyOverridden&quot;:false,&quot;citeprocText&quot;:&quot;(Munafo et al. 2017)&quot;,&quot;manualOverrideText&quot;:&quot;&quot;},&quot;citationTag&quot;:&quot;MENDELEY_CITATION_v3_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&quot;,&quot;citationItems&quot;:[{&quot;id&quot;:&quot;067670ea-2c4b-310c-988b-f4e672a814ed&quot;,&quot;itemData&quot;:{&quot;type&quot;:&quot;article-journal&quot;,&quot;id&quot;:&quot;067670ea-2c4b-310c-988b-f4e672a814ed&quot;,&quot;title&quot;:&quot;The virtual reality head-mounted display Oculus Rift induces motion sickness and is sexist in its effects&quot;,&quot;author&quot;:[{&quot;family&quot;:&quot;Munafo&quot;,&quot;given&quot;:&quot;Justin&quot;,&quot;parse-names&quot;:false,&quot;dropping-particle&quot;:&quot;&quot;,&quot;non-dropping-particle&quot;:&quot;&quot;},{&quot;family&quot;:&quot;Diedrick&quot;,&quot;given&quot;:&quot;Meg&quot;,&quot;parse-names&quot;:false,&quot;dropping-particle&quot;:&quot;&quot;,&quot;non-dropping-particle&quot;:&quot;&quot;},{&quot;family&quot;:&quot;Stoffregen&quot;,&quot;given&quot;:&quot;Thomas A.&quot;,&quot;parse-names&quot;:false,&quot;dropping-particle&quot;:&quot;&quot;,&quot;non-dropping-particle&quot;:&quot;&quot;}],&quot;container-title&quot;:&quot;Experimental Brain Research&quot;,&quot;container-title-short&quot;:&quot;Exp Brain Res&quot;,&quot;accessed&quot;:{&quot;date-parts&quot;:[[2022,10,2]]},&quot;DOI&quot;:&quot;10.1007/S00221-016-4846-7/FIGURES/6&quot;,&quot;ISSN&quot;:&quot;14321106&quot;,&quot;PMID&quot;:&quot;27915367&quot;,&quot;URL&quot;:&quot;https://link.springer.com/article/10.1007/s00221-016-4846-7&quot;,&quot;issued&quot;:{&quot;date-parts&quot;:[[2017,3,1]]},&quot;page&quot;:&quot;889-901&quot;,&quot;abstract&quot;:&quot;Anecdotal reports suggest that motion sickness may occur among users of contemporary, consumer-oriented head-mounted display systems and that women may be at greater risk. We evaluated the nauseogenic properties of one such system, the Oculus Rift. The head-mounted unit included motion sensors that were sensitive to users’ head movements, such that head movements could be used as control inputs to the device. In two experiments, seated participants played one of two virtual reality games for up to 15 min. In Experiment 1, 22% of participants reported motion sickness, and the difference in incidence between men and women was not significant. In Experiment 2, motion sickness was reported by 56% of participants, and incidence among women (77.78%) was significantly greater than among men (33.33%). Before participants were exposed to the head-mounted display system, we recorded their standing body sway during the performance of simple visual tasks. In both experiments, patterns of pre-exposure body sway differed between participants who (later) reported motion sickness and those who did not. In Experiment 2, sex differences in susceptibility to motion sickness were preceded by sex differences in body sway. These postural effects confirm a prediction of the postural instability theory of motion sickness. The results indicate that users of contemporary head-mounted display systems are at significant risk of motion sickness and that in relation to motion sickness these systems may be sexist in their effects.&quot;,&quot;publisher&quot;:&quot;Springer Verlag&quot;,&quot;issue&quot;:&quot;3&quot;,&quot;volume&quot;:&quot;235&quot;},&quot;isTemporary&quot;:false}]},{&quot;citationID&quot;:&quot;MENDELEY_CITATION_3a2cb7c1-08b7-4af5-973d-caca2755e311&quot;,&quot;properties&quot;:{&quot;noteIndex&quot;:0},&quot;isEdited&quot;:false,&quot;manualOverride&quot;:{&quot;isManuallyOverridden&quot;:false,&quot;citeprocText&quot;:&quot;(Chang et al. 2020)&quot;,&quot;manualOverrideText&quot;:&quot;&quot;},&quot;citationTag&quot;:&quot;MENDELEY_CITATION_v3_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&quot;,&quot;citationItems&quot;:[{&quot;id&quot;:&quot;33599298-f5d5-3f38-a60d-5e621f0f2e8e&quot;,&quot;itemData&quot;:{&quot;type&quot;:&quot;article-journal&quot;,&quot;id&quot;:&quot;33599298-f5d5-3f38-a60d-5e621f0f2e8e&quot;,&quot;title&quot;:&quot;Virtual Reality Sickness: A Review of Causes and Measurements&quot;,&quot;author&quot;:[{&quot;family&quot;:&quot;Chang&quot;,&quot;given&quot;:&quot;Eunhee&quot;,&quot;parse-names&quot;:false,&quot;dropping-particle&quot;:&quot;&quot;,&quot;non-dropping-particle&quot;:&quot;&quot;},{&quot;family&quot;:&quot;Kim&quot;,&quot;given&quot;:&quot;Hyun Taek&quot;,&quot;parse-names&quot;:false,&quot;dropping-particle&quot;:&quot;&quot;,&quot;non-dropping-particle&quot;:&quot;&quot;},{&quot;family&quot;:&quot;Yoo&quot;,&quot;given&quot;:&quot;Byounghyun&quot;,&quot;parse-names&quot;:false,&quot;dropping-particle&quot;:&quot;&quot;,&quot;non-dropping-particle&quot;:&quot;&quot;}],&quot;container-title&quot;:&quot;International Journal of Human-Computer Interaction&quot;,&quot;container-title-short&quot;:&quot;Int J Hum Comput Interact&quot;,&quot;DOI&quot;:&quot;10.1080/10447318.2020.1778351&quot;,&quot;ISSN&quot;:&quot;15327590&quot;,&quot;issued&quot;:{&quot;date-parts&quot;:[[2020]]},&quot;page&quot;:&quot;1658-1682&quot;,&quot;abstract&quot;:&quot;In virtual reality (VR), users can experience symptoms of motion sickness, which is referred to as VR sickness or cybersickness. The symptoms include but are not limited to eye fatigue, disorientation, and nausea, which can impair the VR experience of users. Though many studies have attempted to reduce the discomfort, they produced conflicting results with varying degrees of VR sickness. In particular, a visually improved VR does not necessarily result in decreased VR sickness. To understand these unexpected results, we surveyed the causes of VR sickness and measurement of symptoms. We reorganized the causes of the VR sickness into three major factors (hardware, content, and human factors) and investigated the sub-component of each factor. We then surveyed frequently used measures of VR sickness, both subjective and objective approaches. We also investigated emerging approaches for reducing VR sickness and proposed a multimodal fidelity hypothesis to give an insight into future studies.&quot;,&quot;publisher&quot;:&quot;Bellwether Publishing, Ltd.&quot;},&quot;isTemporary&quot;:false}]},{&quot;citationID&quot;:&quot;MENDELEY_CITATION_9afe67e3-8d29-4eec-a8f4-250bd1620aa5&quot;,&quot;properties&quot;:{&quot;noteIndex&quot;:0},&quot;isEdited&quot;:false,&quot;manualOverride&quot;:{&quot;isManuallyOverridden&quot;:true,&quot;citeprocText&quot;:&quot;(Chang et al. 2020)&quot;,&quot;manualOverrideText&quot;:&quot;(as cited in Chang et al., 2020)&quot;},&quot;citationTag&quot;:&quot;MENDELEY_CITATION_v3_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&quot;,&quot;citationItems&quot;:[{&quot;id&quot;:&quot;33599298-f5d5-3f38-a60d-5e621f0f2e8e&quot;,&quot;itemData&quot;:{&quot;type&quot;:&quot;article-journal&quot;,&quot;id&quot;:&quot;33599298-f5d5-3f38-a60d-5e621f0f2e8e&quot;,&quot;title&quot;:&quot;Virtual Reality Sickness: A Review of Causes and Measurements&quot;,&quot;author&quot;:[{&quot;family&quot;:&quot;Chang&quot;,&quot;given&quot;:&quot;Eunhee&quot;,&quot;parse-names&quot;:false,&quot;dropping-particle&quot;:&quot;&quot;,&quot;non-dropping-particle&quot;:&quot;&quot;},{&quot;family&quot;:&quot;Kim&quot;,&quot;given&quot;:&quot;Hyun Taek&quot;,&quot;parse-names&quot;:false,&quot;dropping-particle&quot;:&quot;&quot;,&quot;non-dropping-particle&quot;:&quot;&quot;},{&quot;family&quot;:&quot;Yoo&quot;,&quot;given&quot;:&quot;Byounghyun&quot;,&quot;parse-names&quot;:false,&quot;dropping-particle&quot;:&quot;&quot;,&quot;non-dropping-particle&quot;:&quot;&quot;}],&quot;container-title&quot;:&quot;International Journal of Human-Computer Interaction&quot;,&quot;container-title-short&quot;:&quot;Int J Hum Comput Interact&quot;,&quot;DOI&quot;:&quot;10.1080/10447318.2020.1778351&quot;,&quot;ISSN&quot;:&quot;15327590&quot;,&quot;issued&quot;:{&quot;date-parts&quot;:[[2020]]},&quot;page&quot;:&quot;1658-1682&quot;,&quot;abstract&quot;:&quot;In virtual reality (VR), users can experience symptoms of motion sickness, which is referred to as VR sickness or cybersickness. The symptoms include but are not limited to eye fatigue, disorientation, and nausea, which can impair the VR experience of users. Though many studies have attempted to reduce the discomfort, they produced conflicting results with varying degrees of VR sickness. In particular, a visually improved VR does not necessarily result in decreased VR sickness. To understand these unexpected results, we surveyed the causes of VR sickness and measurement of symptoms. We reorganized the causes of the VR sickness into three major factors (hardware, content, and human factors) and investigated the sub-component of each factor. We then surveyed frequently used measures of VR sickness, both subjective and objective approaches. We also investigated emerging approaches for reducing VR sickness and proposed a multimodal fidelity hypothesis to give an insight into future studies.&quot;,&quot;publisher&quot;:&quot;Bellwether Publishing, Ltd.&quot;},&quot;isTemporary&quot;:false}]},{&quot;citationID&quot;:&quot;MENDELEY_CITATION_92eb2347-4ac3-49d5-b166-5a23a6681102&quot;,&quot;properties&quot;:{&quot;noteIndex&quot;:0},&quot;isEdited&quot;:false,&quot;manualOverride&quot;:{&quot;isManuallyOverridden&quot;:false,&quot;citeprocText&quot;:&quot;(Nguyen n.d.)&quot;,&quot;manualOverrideText&quot;:&quot;&quot;},&quot;citationTag&quot;:&quot;MENDELEY_CITATION_v3_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&quot;,&quot;citationItems&quot;:[{&quot;id&quot;:&quot;b5b1528b-4346-3f86-a2c6-0f9a865a1386&quot;,&quot;itemData&quot;:{&quot;type&quot;:&quot;report&quot;,&quot;id&quot;:&quot;b5b1528b-4346-3f86-a2c6-0f9a865a1386&quot;,&quot;title&quot;:&quot;Low-latency Mixed Reality Headset&quot;,&quot;groupId&quot;:&quot;aec25b63-2591-3f8b-b521-f94d569c4285&quot;,&quot;author&quot;:[{&quot;family&quot;:&quot;Nguyen&quot;,&quot;given&quot;:&quot;Tan&quot;,&quot;parse-names&quot;:false,&quot;dropping-particle&quot;:&quot;&quot;,&quot;non-dropping-particle&quot;:&quot;&quot;}],&quot;abstract&quot;:&quot;This work aims to build an open-source, low-latency hardware-accelerated headset for mixed (virtual or augmented) reality applications. A mixed reality headset is a complex system that encompasses many components, such as displays, IMU sensors, cameras, and processing units. Our motivation is that the commercial headsets are still not fast enough to prevent motion sickness caused by the lag between the display content and the movement of the headset user: the so-called motion-to-photon latency. Technique such as post-render warping (or timewarp) can be utilized to warp the images right before the display based on the tracking information, and is already implemented in many commercial products such as Oculus or Hololens. Nonetheless, the latency is still insufficient to combat motion sickness. In this project, we delve into understanding and reducing the motion-to-photon latency by leveraging specialized hardware platforms as well as computer vision algorithms to build a headset from scratch. Our headset is capable of running simple mixed reality demo applications (cubemap rendering for VR, 3D static object overlay for AR) with a motion-of-photon latency of 13.4 ms. More importantly, it is fully open-source.&quot;,&quot;container-title-short&quot;:&quot;&quot;},&quot;isTemporary&quot;:false}]},{&quot;citationID&quot;:&quot;MENDELEY_CITATION_01e133df-1e64-455d-9cef-18a7a9d3d699&quot;,&quot;properties&quot;:{&quot;noteIndex&quot;:0},&quot;isEdited&quot;:false,&quot;manualOverride&quot;:{&quot;isManuallyOverridden&quot;:false,&quot;citeprocText&quot;:&quot;(Kumar Kundu et al. 2021)&quot;,&quot;manualOverrideText&quot;:&quot;&quot;},&quot;citationTag&quot;:&quot;MENDELEY_CITATION_v3_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&quot;,&quot;citationItems&quot;:[{&quot;id&quot;:&quot;80d76ac7-02b1-3df5-8e3d-eef5a84aaca7&quot;,&quot;itemData&quot;:{&quot;type&quot;:&quot;article-journal&quot;,&quot;id&quot;:&quot;80d76ac7-02b1-3df5-8e3d-eef5a84aaca7&quot;,&quot;title&quot;:&quot;A Study on Sensor System Latency in VR Motion Sickness&quot;,&quot;groupId&quot;:&quot;aec25b63-2591-3f8b-b521-f94d569c4285&quot;,&quot;author&quot;:[{&quot;family&quot;:&quot;Kumar Kundu&quot;,&quot;given&quot;:&quot;Ripan&quot;,&quot;parse-names&quot;:false,&quot;dropping-particle&quot;:&quot;&quot;,&quot;non-dropping-particle&quot;:&quot;&quot;},{&quot;family&quot;:&quot;Rahman&quot;,&quot;given&quot;:&quot;Akhlaqur&quot;,&quot;parse-names&quot;:false,&quot;dropping-particle&quot;:&quot;&quot;,&quot;non-dropping-particle&quot;:&quot;&quot;},{&quot;family&quot;:&quot;Paul&quot;,&quot;given&quot;:&quot;Shuva&quot;,&quot;parse-names&quot;:false,&quot;dropping-particle&quot;:&quot;&quot;,&quot;non-dropping-particle&quot;:&quot;&quot;}],&quot;container-title&quot;:&quot;J. Sens. Actuator Netw&quot;,&quot;DOI&quot;:&quot;10.3390/jsan10030053&quot;,&quot;URL&quot;:&quot;https://doi.org/10.3390/&quot;,&quot;issued&quot;:{&quot;date-parts&quot;:[[2021]]},&quot;page&quot;:&quot;53&quot;,&quot;abstract&quot;:&quot;Citation: Kundu, R.K.; Rahman, A.; Paul, S. A Study on Sensor System Latency in VR Motion Sickness. Abstract: One of the most frequent technical factors affecting Virtual Reality (VR) performance and causing motion sickness is system latency. In this paper, we adopted predictive algorithms (i.e., Dead Reckoning, Kalman Filtering, and Deep Learning algorithms) to reduce the system latency. Cubic, quadratic, and linear functions are used to predict and curve fitting for the Dead Reckoning and Kalman Filtering algorithms. We propose a time series-based LSTM (long short-term memory), Bidirectional LSTM, and Convolutional LSTM to predict the head and body motion and reduce the motion to photon latency in VR devices. The error between the predicted data and the actual data is compared for statistical methods and deep learning techniques. The Kalman Filtering method is suitable for predicting since it is quicker to predict; however, the error is relatively high. However, the error property is good for the Dead Reckoning algorithm, even though the curve fitting is not satisfactory compared to Kalman Filtering. To overcome this poor performance, we adopted deep-learning-based LSTM for prediction. The LSTM showed improved performance when compared to the Dead Reckoning and Kalman Filtering algorithm. The simulation results suggest that the deep learning techniques outperformed the statistical methods in terms of error comparison. Overall, Convolutional LSTM outperformed the other deep learning techniques (much better than LSTM and Bidirectional LSTM) in terms of error.&quot;,&quot;volume&quot;:&quot;10&quot;,&quot;container-title-short&quot;:&quot;&quot;},&quot;isTemporary&quot;:false}]},{&quot;citationID&quot;:&quot;MENDELEY_CITATION_081ed89c-cb55-4564-94b5-e3dabb890e68&quot;,&quot;properties&quot;:{&quot;noteIndex&quot;:0},&quot;isEdited&quot;:false,&quot;manualOverride&quot;:{&quot;isManuallyOverridden&quot;:false,&quot;citeprocText&quot;:&quot;(López Ibáñez, Peinado n.d.)&quot;,&quot;manualOverrideText&quot;:&quot;&quot;},&quot;citationTag&quot;:&quot;MENDELEY_CITATION_v3_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&quot;,&quot;citationItems&quot;:[{&quot;id&quot;:&quot;3d3e78cc-bd97-389d-9336-30ce48e9d180&quot;,&quot;itemData&quot;:{&quot;type&quot;:&quot;report&quot;,&quot;id&quot;:&quot;3d3e78cc-bd97-389d-9336-30ce48e9d180&quot;,&quot;title&quot;:&quot;Walking in VR: Measuring Presence and Simulator Sickness in First-Person Virtual Reality Games&quot;,&quot;author&quot;:[{&quot;family&quot;:&quot;López Ibáñez&quot;,&quot;given&quot;:&quot;Manuel&quot;,&quot;parse-names&quot;:false,&quot;dropping-particle&quot;:&quot;&quot;,&quot;non-dropping-particle&quot;:&quot;&quot;},{&quot;family&quot;:&quot;Peinado&quot;,&quot;given&quot;:&quot;Federico&quot;,&quot;parse-names&quot;:false,&quot;dropping-particle&quot;:&quot;&quot;,&quot;non-dropping-particle&quot;:&quot;&quot;}],&quot;URL&quot;:&quot;http://nil.fdi.ucm.es&quot;,&quot;abstract&quot;:&quot;Presence is often used as a quality measure for virtual reality experiences. It refers to the sensation of \&quot;being there\&quot; that users feel while wearing a head-mounted display. In contrast, simulator sickness refers to the feeling of unease of some users while experiencing virtual motion. Nowadays, many virtual reality games do not allow the player to walk, trying to minimize the generation of unpleasant symptoms. This study explores how presence is affected by the ability to walk in VR games, as well as how simulator sickness actually grows when the player takes a virtual stroll. For this purpose, two prototypes of a small puzzle were built. In the first one, the player is able to walk, whereas the second one does not allow the user to move in any way. Presence and simulator sickness were measured using standard questionnaires while real players faced our puzzle. The results point to a strong correlation between the action of walking and an increment of the level of presence achieved by the subjects. However, there is no clear correspondence between walking and simulator sickness in our experiment. This last observation opens the way for further research and questioning of early studies about simulator sickness, as technical differences between current virtual reality devices and older ones may influence how uncomfortable users feel while wearing them.&quot;,&quot;container-title-short&quot;:&quot;&quot;},&quot;isTemporary&quot;:false}]},{&quot;citationID&quot;:&quot;MENDELEY_CITATION_18749c8c-7791-4e5f-962a-e06910a70f34&quot;,&quot;properties&quot;:{&quot;noteIndex&quot;:0},&quot;isEdited&quot;:false,&quot;manualOverride&quot;:{&quot;isManuallyOverridden&quot;:false,&quot;citeprocText&quot;:&quot;(Wilson 2016)&quot;,&quot;manualOverrideText&quot;:&quot;&quot;},&quot;citationTag&quot;:&quot;MENDELEY_CITATION_v3_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&quot;,&quot;citationItems&quot;:[{&quot;id&quot;:&quot;500df4fd-5f51-31c7-a37b-6f20d27fdd78&quot;,&quot;itemData&quot;:{&quot;type&quot;:&quot;report&quot;,&quot;id&quot;:&quot;500df4fd-5f51-31c7-a37b-6f20d27fdd78&quot;,&quot;title&quot;:&quot;THE EFFECT OF VARYING LATENCY IN A HEAD-MOUNTED DISPLAY ON TASK PERFORMANCE AND MOTION SICKNESS&quot;,&quot;groupId&quot;:&quot;aec25b63-2591-3f8b-b521-f94d569c4285&quot;,&quot;author&quot;:[{&quot;family&quot;:&quot;Wilson&quot;,&quot;given&quot;:&quot;Michael Lee&quot;,&quot;parse-names&quot;:false,&quot;dropping-particle&quot;:&quot;&quot;,&quot;non-dropping-particle&quot;:&quot;&quot;}],&quot;issued&quot;:{&quot;date-parts&quot;:[[2016]]},&quot;container-title-short&quot;:&quot;&quot;},&quot;isTemporary&quot;:false}]},{&quot;citationID&quot;:&quot;MENDELEY_CITATION_8e2d9a2d-2b22-4977-b1da-05dada997b42&quot;,&quot;properties&quot;:{&quot;noteIndex&quot;:0},&quot;isEdited&quot;:false,&quot;manualOverride&quot;:{&quot;isManuallyOverridden&quot;:false,&quot;citeprocText&quot;:&quot;(Oak Field School 2022)&quot;,&quot;manualOverrideText&quot;:&quot;&quot;},&quot;citationTag&quot;:&quot;MENDELEY_CITATION_v3_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&quot;,&quot;citationItems&quot;:[{&quot;id&quot;:&quot;650ebe17-2977-3fab-b927-03116a91e6e9&quot;,&quot;itemData&quot;:{&quot;type&quot;:&quot;webpage&quot;,&quot;id&quot;:&quot;650ebe17-2977-3fab-b927-03116a91e6e9&quot;,&quot;title&quot;:&quot;NICER Group Nottingham&quot;,&quot;author&quot;:[{&quot;family&quot;:&quot;Oak Field School&quot;,&quot;given&quot;:&quot;&quot;,&quot;parse-names&quot;:false,&quot;dropping-particle&quot;:&quot;&quot;,&quot;non-dropping-particle&quot;:&quot;&quot;}],&quot;accessed&quot;:{&quot;date-parts&quot;:[[2022,10,2]]},&quot;URL&quot;:&quot;https://www.oakfieldschool.org.uk/nicer-group-nottingham-interactive-community-for-e/&quot;,&quot;issued&quot;:{&quot;date-parts&quot;:[[2022]]},&quot;container-title-short&quot;:&quot;&quot;},&quot;isTemporary&quot;:false}]}]"/>
+    <we:property name="MENDELEY_CITATIONS" value="[{&quot;citationID&quot;:&quot;MENDELEY_CITATION_e31fe952-c303-413e-b973-2d59d366168d&quot;,&quot;properties&quot;:{&quot;noteIndex&quot;:0},&quot;isEdited&quot;:false,&quot;manualOverride&quot;:{&quot;isManuallyOverridden&quot;:false,&quot;citeprocText&quot;:&quot;(Mandal 2013)&quot;,&quot;manualOverrideText&quot;:&quot;&quot;},&quot;citationTag&quot;:&quot;MENDELEY_CITATION_v3_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&quot;,&quot;citationItems&quot;:[{&quot;id&quot;:&quot;4e1019b6-ee49-3b8b-a268-bcc24435221f&quot;,&quot;itemData&quot;:{&quot;type&quot;:&quot;article-journal&quot;,&quot;id&quot;:&quot;4e1019b6-ee49-3b8b-a268-bcc24435221f&quot;,&quot;title&quot;:&quot;Brief Introduction of Virtual Reality &amp; its Challenges&quot;,&quot;author&quot;:[{&quot;family&quot;:&quot;Mandal&quot;,&quot;given&quot;:&quot;Sharmistha&quot;,&quot;parse-names&quot;:false,&quot;dropping-particle&quot;:&quot;&quot;,&quot;non-dropping-particle&quot;:&quot;&quot;}],&quot;container-title&quot;:&quot;International Journal of Scientific &amp; Engineering Research&quot;,&quot;container-title-short&quot;:&quot;Int J Sci Eng Res&quot;,&quot;ISSN&quot;:&quot;2229-5518&quot;,&quot;URL&quot;:&quot;http://www.ijser.org&quot;,&quot;issued&quot;:{&quot;date-parts&quot;:[[2013]]},&quot;abstract&quot;:&quot;Virtual reality (VR) is a technology which allows a user to interact with a computer-simulated environment, whether that environment is a simulation of the real world or an imaginary world. It is the key to experiencing, feeling and touching the past, present and the future. It is the medium of creating our own world, our own customized reality. It could range from creating a video game to having a virtual stroll around the universe, from walking through our own dream house to experiencing a walk on an alien planet. With virtual reality, we can experience the most intimidating and gruelling situations by playing safe and with a learning perspective. Very few people, however, really know what VR is, what its basic principles and its open problems are. In this paper a histor ical overview of virtual reality is presented, basic terminology and classes of VR systems are listed. An insightful study of typical VR systems is done and finds the challenges of Virtual Reality.&quot;,&quot;issue&quot;:&quot;4&quot;,&quot;volume&quot;:&quot;4&quot;},&quot;isTemporary&quot;:false}]},{&quot;citationID&quot;:&quot;MENDELEY_CITATION_3bb06a56-eb6f-4112-b5a7-544a82ba7da7&quot;,&quot;properties&quot;:{&quot;noteIndex&quot;:0},&quot;isEdited&quot;:false,&quot;manualOverride&quot;:{&quot;isManuallyOverridden&quot;:false,&quot;citeprocText&quot;:&quot;(Beat Games n.d.)&quot;,&quot;manualOverrideText&quot;:&quot;&quot;},&quot;citationTag&quot;:&quot;MENDELEY_CITATION_v3_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&quot;,&quot;citationItems&quot;:[{&quot;id&quot;:&quot;0aa70b55-91ca-33b1-af1d-d631b7207032&quot;,&quot;itemData&quot;:{&quot;type&quot;:&quot;webpage&quot;,&quot;id&quot;:&quot;0aa70b55-91ca-33b1-af1d-d631b7207032&quot;,&quot;title&quot;:&quot;Beat Saber&quot;,&quot;author&quot;:[{&quot;family&quot;:&quot;Beat Games&quot;,&quot;given&quot;:&quot;&quot;,&quot;parse-names&quot;:false,&quot;dropping-particle&quot;:&quot;&quot;,&quot;non-dropping-particle&quot;:&quot;&quot;}],&quot;accessed&quot;:{&quot;date-parts&quot;:[[2022,10,9]]},&quot;URL&quot;:&quot;https://www.beatsaber.com/&quot;,&quot;container-title-short&quot;:&quot;&quot;},&quot;isTemporary&quot;:false}]},{&quot;citationID&quot;:&quot;MENDELEY_CITATION_87144f69-46d3-4dc8-af00-be3c23c23788&quot;,&quot;properties&quot;:{&quot;noteIndex&quot;:0},&quot;isEdited&quot;:false,&quot;manualOverride&quot;:{&quot;isManuallyOverridden&quot;:false,&quot;citeprocText&quot;:&quot;(SuperHot n.d.)&quot;,&quot;manualOverrideText&quot;:&quot;&quot;},&quot;citationTag&quot;:&quot;MENDELEY_CITATION_v3_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&quot;,&quot;citationItems&quot;:[{&quot;id&quot;:&quot;be881cd0-c15e-3ce6-9872-9c8ced337700&quot;,&quot;itemData&quot;:{&quot;type&quot;:&quot;webpage&quot;,&quot;id&quot;:&quot;be881cd0-c15e-3ce6-9872-9c8ced337700&quot;,&quot;title&quot;:&quot;SuperHot&quot;,&quot;author&quot;:[{&quot;family&quot;:&quot;SuperHot&quot;,&quot;given&quot;:&quot;&quot;,&quot;parse-names&quot;:false,&quot;dropping-particle&quot;:&quot;&quot;,&quot;non-dropping-particle&quot;:&quot;&quot;}],&quot;accessed&quot;:{&quot;date-parts&quot;:[[2022,10,9]]},&quot;URL&quot;:&quot;https://superhotgame.com/superhot-vr&quot;,&quot;container-title-short&quot;:&quot;&quot;},&quot;isTemporary&quot;:false}]},{&quot;citationID&quot;:&quot;MENDELEY_CITATION_39ebbbcc-ef0e-4c78-acd5-e69ee182445a&quot;,&quot;properties&quot;:{&quot;noteIndex&quot;:0},&quot;isEdited&quot;:false,&quot;manualOverride&quot;:{&quot;isManuallyOverridden&quot;:false,&quot;citeprocText&quot;:&quot;(Checa, Bustillo 2020)&quot;,&quot;manualOverrideText&quot;:&quot;&quot;},&quot;citationTag&quot;:&quot;MENDELEY_CITATION_v3_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&quot;,&quot;citationItems&quot;:[{&quot;id&quot;:&quot;1e7e07e0-a0eb-3e52-bae1-1f962178d618&quot;,&quot;itemData&quot;:{&quot;type&quot;:&quot;article-journal&quot;,&quot;id&quot;:&quot;1e7e07e0-a0eb-3e52-bae1-1f962178d618&quot;,&quot;title&quot;:&quot;A review of immersive virtual reality serious games to enhance learning and training&quot;,&quot;author&quot;:[{&quot;family&quot;:&quot;Checa&quot;,&quot;given&quot;:&quot;David&quot;,&quot;parse-names&quot;:false,&quot;dropping-particle&quot;:&quot;&quot;,&quot;non-dropping-particle&quot;:&quot;&quot;},{&quot;family&quot;:&quot;Bustillo&quot;,&quot;given&quot;:&quot;Andres&quot;,&quot;parse-names&quot;:false,&quot;dropping-particle&quot;:&quot;&quot;,&quot;non-dropping-particle&quot;:&quot;&quot;}],&quot;container-title&quot;:&quot;Multimedia Tools and Applications&quot;,&quot;container-title-short&quot;:&quot;Multimed Tools Appl&quot;,&quot;DOI&quot;:&quot;10.1007/s11042-019-08348-9&quot;,&quot;ISSN&quot;:&quot;15737721&quot;,&quot;issued&quot;:{&quot;date-parts&quot;:[[2020,3,1]]},&quot;page&quot;:&quot;5501-5527&quot;,&quot;abstract&quot;:&quot;The merger of game-based approaches and Virtual Reality (VR) environments that can enhance learning and training methodologies have a very promising future, reinforced by the widespread market-availability of affordable software and hardware tools for VR-environments. Rather than passive observers, users engage in those learning environments as active participants, permitting the development of exploration-based learning paradigms. There are separate reviews of VR technologies and serious games for educational and training purposes with a focus on only one knowledge area. However, this review covers 135 proposals for serious games in immersive VR-environments that are combinations of both VR and serious games and that offer end-user validation. First, an analysis of the forum, nationality, and date of publication of the articles is conducted. Then, the application domains, the target audience, the design of the game and its technological implementation, the performance evaluation procedure, and the results are analyzed. The aim here is to identify the factual standards of the proposed solutions and the differences between training and learning applications. Finally, the study lays the basis for future research lines that will develop serious games in immersive VR-environments, providing recommendations for the improvement of these tools and their successful application for the enhancement of both learning and training tasks.&quot;,&quot;publisher&quot;:&quot;Springer&quot;,&quot;issue&quot;:&quot;9-10&quot;,&quot;volume&quot;:&quot;79&quot;},&quot;isTemporary&quot;:false}]},{&quot;citationID&quot;:&quot;MENDELEY_CITATION_ff1d69da-42b7-45f9-b794-930f8282edf0&quot;,&quot;properties&quot;:{&quot;noteIndex&quot;:0},&quot;isEdited&quot;:false,&quot;manualOverride&quot;:{&quot;isManuallyOverridden&quot;:true,&quot;citeprocText&quot;:&quot;(Mantovani et al. 2004; van Wyk, de Villiers 2009; Aïm et al. 2016)&quot;,&quot;manualOverrideText&quot;:&quot;(Mantovani et al. 2004; Van Wyk, De Villiers 2009; Aïm et al. 2016)&quot;},&quot;citationTag&quot;:&quot;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&quot;,&quot;citationItems&quot;:[{&quot;id&quot;:&quot;bc8e9266-1b6b-3fe7-b49e-e02ed514009b&quot;,&quot;itemData&quot;:{&quot;type&quot;:&quot;article-journal&quot;,&quot;id&quot;:&quot;bc8e9266-1b6b-3fe7-b49e-e02ed514009b&quot;,&quot;title&quot;:&quot;Virtual Reality Training for Health-Care Professionals&quot;,&quot;author&quot;:[{&quot;family&quot;:&quot;Mantovani&quot;,&quot;given&quot;:&quot;Fabrizia&quot;,&quot;parse-names&quot;:false,&quot;dropping-particle&quot;:&quot;&quot;,&quot;non-dropping-particle&quot;:&quot;&quot;},{&quot;family&quot;:&quot;Castelnuovo&quot;,&quot;given&quot;:&quot;Gianluca&quot;,&quot;parse-names&quot;:false,&quot;dropping-particle&quot;:&quot;&quot;,&quot;non-dropping-particle&quot;:&quot;&quot;},{&quot;family&quot;:&quot;Gaggioli&quot;,&quot;given&quot;:&quot;Andrea&quot;,&quot;parse-names&quot;:false,&quot;dropping-particle&quot;:&quot;&quot;,&quot;non-dropping-particle&quot;:&quot;&quot;},{&quot;family&quot;:&quot;Riva&quot;,&quot;given&quot;:&quot;Giuseppe&quot;,&quot;parse-names&quot;:false,&quot;dropping-particle&quot;:&quot;&quot;,&quot;non-dropping-particle&quot;:&quot;&quot;}],&quot;container-title&quot;:&quot;http://www.liebertpub.com/cpb&quot;,&quot;accessed&quot;:{&quot;date-parts&quot;:[[2022,10,9]]},&quot;DOI&quot;:&quot;10.1089/109493103322278772&quot;,&quot;ISSN&quot;:&quot;10949313&quot;,&quot;PMID&quot;:&quot;14511451&quot;,&quot;URL&quot;:&quot;https://www.liebertpub.com/doi/10.1089/109493103322278772&quot;,&quot;issued&quot;:{&quot;date-parts&quot;:[[2004,7,5]]},&quot;page&quot;:&quot;389-395&quot;,&quot;abstract&quot;:&quot;Emerging changes in health-care delivery are having a significant impact on the structure of health-care professionals' education. Today it is recognized that medical knowledge doubles every 6–8 ye...&quot;,&quot;publisher&quot;:&quot; Mary Ann Liebert, Inc. &quot;,&quot;issue&quot;:&quot;4&quot;,&quot;volume&quot;:&quot;6&quot;,&quot;container-title-short&quot;:&quot;&quot;},&quot;isTemporary&quot;:false},{&quot;id&quot;:&quot;ec2a6424-9cc1-35b9-b0e5-1329a61c4ae9&quot;,&quot;itemData&quot;:{&quot;type&quot;:&quot;article-journal&quot;,&quot;id&quot;:&quot;ec2a6424-9cc1-35b9-b0e5-1329a61c4ae9&quot;,&quot;title&quot;:&quot;Virtual reality training applications for the mining industry&quot;,&quot;author&quot;:[{&quot;family&quot;:&quot;Wyk&quot;,&quot;given&quot;:&quot;Etienne&quot;,&quot;parse-names&quot;:false,&quot;dropping-particle&quot;:&quot;&quot;,&quot;non-dropping-particle&quot;:&quot;van&quot;},{&quot;family&quot;:&quot;Villiers&quot;,&quot;given&quot;:&quot;Ruth&quot;,&quot;parse-names&quot;:false,&quot;dropping-particle&quot;:&quot;&quot;,&quot;non-dropping-particle&quot;:&quot;de&quot;}],&quot;container-title&quot;:&quot;Proceedings of AFRIGRAPH 2009: 6th International Conference on Computer Graphics, Virtual Reality, Visualisation and Interaction in Africa&quot;,&quot;accessed&quot;:{&quot;date-parts&quot;:[[2022,10,9]]},&quot;DOI&quot;:&quot;10.1145/1503454.1503465&quot;,&quot;ISBN&quot;:&quot;9781605584287&quot;,&quot;issued&quot;:{&quot;date-parts&quot;:[[2009]]},&quot;page&quot;:&quot;53-64&quot;,&quot;abstract&quot;:&quot;Virtual reality is a rapidly growing technology which utilises the ever-increasing power of computers to simulate real-world and imaginary environments and situations with a high degree of realism and interactiveness. Safety in the South African mining industry is a vital issue. On average, one worker dies every working day, and about 16 are injured in mine-related accidents. Inadequate or insufficient training is often cited as a root cause for many mining fatalities. However, training outside the direct working environment provides only limited real-life opportunities and may fail to make a significant impact within the tense working environment itself. Virtual reality-based training tools can, by contrast, provide simulated exposure to real-world working conditions without the associated risks. This paper discusses contextual requirements and constraints for virtual reality application development, applied to safety training in mines. The results of the contextual analysis were applied to the design and development of several prototypes of VR training systems. The paper also reports on how realism can be enhanced in simulation training systems. © 2009 ACM.&quot;,&quot;container-title-short&quot;:&quot;&quot;},&quot;isTemporary&quot;:false},{&quot;id&quot;:&quot;90660303-f443-3bae-82be-470fe6095564&quot;,&quot;itemData&quot;:{&quot;type&quot;:&quot;article-journal&quot;,&quot;id&quot;:&quot;90660303-f443-3bae-82be-470fe6095564&quot;,&quot;title&quot;:&quot;Effectiveness of Virtual Reality Training in Orthopaedic Surgery&quot;,&quot;author&quot;:[{&quot;family&quot;:&quot;Aïm&quot;,&quot;given&quot;:&quot;Florence&quot;,&quot;parse-names&quot;:false,&quot;dropping-particle&quot;:&quot;&quot;,&quot;non-dropping-particle&quot;:&quot;&quot;},{&quot;family&quot;:&quot;Lonjon&quot;,&quot;given&quot;:&quot;Guillaume&quot;,&quot;parse-names&quot;:false,&quot;dropping-particle&quot;:&quot;&quot;,&quot;non-dropping-particle&quot;:&quot;&quot;},{&quot;family&quot;:&quot;Hannouche&quot;,&quot;given&quot;:&quot;Didier&quot;,&quot;parse-names&quot;:false,&quot;dropping-particle&quot;:&quot;&quot;,&quot;non-dropping-particle&quot;:&quot;&quot;},{&quot;family&quot;:&quot;Nizard&quot;,&quot;given&quot;:&quot;Rémy&quot;,&quot;parse-names&quot;:false,&quot;dropping-particle&quot;:&quot;&quot;,&quot;non-dropping-particle&quot;:&quot;&quot;}],&quot;container-title&quot;:&quot;Arthroscopy: The Journal of Arthroscopic &amp; Related Surgery&quot;,&quot;accessed&quot;:{&quot;date-parts&quot;:[[2022,10,9]]},&quot;DOI&quot;:&quot;10.1016/J.ARTHRO.2015.07.023&quot;,&quot;ISSN&quot;:&quot;0749-8063&quot;,&quot;PMID&quot;:&quot;26412672&quot;,&quot;issued&quot;:{&quot;date-parts&quot;:[[2016,1,1]]},&quot;page&quot;:&quot;224-232&quot;,&quot;abstract&quot;:&quot;Purpose The purpose of this study was to conduct a systematic review to determine the effectiveness of virtual reality (VR) training in orthopaedic surgery. Methods A comprehensive systematic review was performed of articles of VR training in orthopaedic surgery published up to November 2014 from MEDLINE, EMBASE, and the Cochrane Central Register of Controlled Trials databases. Results We included 10 relevant trials of 91 identified articles, which all reported on training in arthroscopic surgery (shoulder, n = 5; knee, n = 4; undefined, n = 1). A total of 303 participants were involved. Assessment after training was made on a simulator in 9 of the 10 studies, and in one study it took place in the operating room (OR) on a real patient. A total of 32 different outcomes were extracted; 29 of them were about skills assessment. None involved a patient-related outcome. One study focused on anatomic learning, and the other evaluated technical task performance before and after training on a VR simulator. Five studies established construct validity. Three studies reported a statistically significant improvement in technical skills after training on a VR simulator. Conclusions VR training leads to an improvement of technical skills in orthopaedic surgery. Before its widespread use, additional trials are needed to clarify the transfer of VR training to the OR. Level of Evidence Systematic review of Level I through Level IV studies.&quot;,&quot;publisher&quot;:&quot;W.B. Saunders&quot;,&quot;issue&quot;:&quot;1&quot;,&quot;volume&quot;:&quot;32&quot;,&quot;container-title-short&quot;:&quot;&quot;},&quot;isTemporary&quot;:false}]},{&quot;citationID&quot;:&quot;MENDELEY_CITATION_2b041017-3f7e-4a12-976f-086371fc8491&quot;,&quot;properties&quot;:{&quot;noteIndex&quot;:0},&quot;isEdited&quot;:false,&quot;manualOverride&quot;:{&quot;isManuallyOverridden&quot;:false,&quot;citeprocText&quot;:&quot;(Coelho et al. 2009)&quot;,&quot;manualOverrideText&quot;:&quot;&quot;},&quot;citationTag&quot;:&quot;MENDELEY_CITATION_v3_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&quot;,&quot;citationItems&quot;:[{&quot;id&quot;:&quot;f1d03798-a03a-34b6-af61-1e4fee1ed722&quot;,&quot;itemData&quot;:{&quot;type&quot;:&quot;article-journal&quot;,&quot;id&quot;:&quot;f1d03798-a03a-34b6-af61-1e4fee1ed722&quot;,&quot;title&quot;:&quot;The use of virtual reality in acrophobia research and treatment&quot;,&quot;author&quot;:[{&quot;family&quot;:&quot;Coelho&quot;,&quot;given&quot;:&quot;Carlos M.&quot;,&quot;parse-names&quot;:false,&quot;dropping-particle&quot;:&quot;&quot;,&quot;non-dropping-particle&quot;:&quot;&quot;},{&quot;family&quot;:&quot;Waters&quot;,&quot;given&quot;:&quot;Allison M.&quot;,&quot;parse-names&quot;:false,&quot;dropping-particle&quot;:&quot;&quot;,&quot;non-dropping-particle&quot;:&quot;&quot;},{&quot;family&quot;:&quot;Hine&quot;,&quot;given&quot;:&quot;Trevor J.&quot;,&quot;parse-names&quot;:false,&quot;dropping-particle&quot;:&quot;&quot;,&quot;non-dropping-particle&quot;:&quot;&quot;},{&quot;family&quot;:&quot;Wallis&quot;,&quot;given&quot;:&quot;Guy&quot;,&quot;parse-names&quot;:false,&quot;dropping-particle&quot;:&quot;&quot;,&quot;non-dropping-particle&quot;:&quot;&quot;}],&quot;container-title&quot;:&quot;Journal of Anxiety Disorders&quot;,&quot;container-title-short&quot;:&quot;J Anxiety Disord&quot;,&quot;accessed&quot;:{&quot;date-parts&quot;:[[2022,10,9]]},&quot;DOI&quot;:&quot;10.1016/J.JANXDIS.2009.01.014&quot;,&quot;ISSN&quot;:&quot;0887-6185&quot;,&quot;PMID&quot;:&quot;19282142&quot;,&quot;issued&quot;:{&quot;date-parts&quot;:[[2009,6,1]]},&quot;page&quot;:&quot;563-574&quot;,&quot;abstract&quot;:&quot;Acrophobia, or fear of heights, is a widespread and debilitating anxiety disorder affecting perhaps 1 in 20 adults. Virtual reality (VR) technology has been used in the psychological treatment of acrophobia since 1995, and has come to dominate the treatment of numerous anxiety disorders. It is now known that virtual reality exposure therapy (VRET) regimens are highly effective for acrophobia treatment. This paper reviews current theoretical understanding of acrophobia as well as the evolution of its common treatments from the traditional exposure therapies to the most recent virtually guided ones. In particular, the review focuses on recent innovations in the use of VR technology and discusses the benefits it may offer for examining the underlying causes of the disorder, allowing for the systematic assessment of interrelated factors such as the visual, vestibular and postural control systems. © 2009 Elsevier Ltd.&quot;,&quot;publisher&quot;:&quot;Pergamon&quot;,&quot;issue&quot;:&quot;5&quot;,&quot;volume&quot;:&quot;23&quot;},&quot;isTemporary&quot;:false}]},{&quot;citationID&quot;:&quot;MENDELEY_CITATION_5eb86ff4-1015-453f-b654-919bd41506d8&quot;,&quot;properties&quot;:{&quot;noteIndex&quot;:0},&quot;isEdited&quot;:false,&quot;manualOverride&quot;:{&quot;isManuallyOverridden&quot;:false,&quot;citeprocText&quot;:&quot;(Welch et al. 2009; Strickland et al. 1996)&quot;,&quot;manualOverrideText&quot;:&quot;&quot;},&quot;citationTag&quot;:&quot;MENDELEY_CITATION_v3_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&quot;,&quot;citationItems&quot;:[{&quot;id&quot;:&quot;b1c75677-c176-3ea6-87d6-59d989d3aab0&quot;,&quot;itemData&quot;:{&quot;type&quot;:&quot;paper-conference&quot;,&quot;id&quot;:&quot;b1c75677-c176-3ea6-87d6-59d989d3aab0&quot;,&quot;title&quot;:&quot;An affect-sensitive social interaction paradigm utilizing virtual reality environments for autism intervention&quot;,&quot;author&quot;:[{&quot;family&quot;:&quot;Welch&quot;,&quot;given&quot;:&quot;Karla Conn&quot;,&quot;parse-names&quot;:false,&quot;dropping-particle&quot;:&quot;&quot;,&quot;non-dropping-particle&quot;:&quot;&quot;},{&quot;family&quot;:&quot;Lahiri&quot;,&quot;given&quot;:&quot;Uttama&quot;,&quot;parse-names&quot;:false,&quot;dropping-particle&quot;:&quot;&quot;,&quot;non-dropping-particle&quot;:&quot;&quot;},{&quot;family&quot;:&quot;Liu&quot;,&quot;given&quot;:&quot;Changchun&quot;,&quot;parse-names&quot;:false,&quot;dropping-particle&quot;:&quot;&quot;,&quot;non-dropping-particle&quot;:&quot;&quot;},{&quot;family&quot;:&quot;Weller&quot;,&quot;given&quot;:&quot;Rebecca&quot;,&quot;parse-names&quot;:false,&quot;dropping-particle&quot;:&quot;&quot;,&quot;non-dropping-particle&quot;:&quot;&quot;},{&quot;family&quot;:&quot;Sarkar&quot;,&quot;given&quot;:&quot;Nilanjan&quot;,&quot;parse-names&quot;:false,&quot;dropping-particle&quot;:&quot;&quot;,&quot;non-dropping-particle&quot;:&quot;&quot;},{&quot;family&quot;:&quot;Warren&quot;,&quot;given&quot;:&quot;Zachary&quot;,&quot;parse-names&quot;:false,&quot;dropping-particle&quot;:&quot;&quot;,&quot;non-dropping-particle&quot;:&quot;&quot;}],&quot;container-title&quot;:&quot;Lecture Notes in Computer Science (including subseries Lecture Notes in Artificial Intelligence and Lecture Notes in Bioinformatics)&quot;,&quot;DOI&quot;:&quot;10.1007/978-3-642-02580-8_77&quot;,&quot;ISBN&quot;:&quot;364202579X&quot;,&quot;ISSN&quot;:&quot;03029743&quot;,&quot;issued&quot;:{&quot;date-parts&quot;:[[2009]]},&quot;page&quot;:&quot;703-712&quot;,&quot;abstract&quot;:&quot;This paper describes the design and development of both software to create social interaction modules on a virtual reality (VR) platform and individualized affective models for affect recognition of children with autism spectrum disorders (ASD), which includes developing tasks for affect elicitation and using machine-learning mathematical tools for reliable affect recognition. A VR system will be formulated that can present realistic social communication tasks to the children with ASD and can monitor their affective response using physiological signals, such as cardiovascular activities including electrocardiogram, impedance cardiogram, photoplethysmogram, and phonocardiogram; electrodermal activities including tonic and phasic responses from galvanic skin response; electromyogram activities from corrugator supercilii, zygomaticus major, and upper trapezius muscles; and peripheral temperature. This affect-sensitive system will be capable of systematically manipulating aspects of social communication to more fully understand its salient components for children with ASD. © 2009 Springer Berlin Heidelberg.&quot;,&quot;issue&quot;:&quot;PART 3&quot;,&quot;volume&quot;:&quot;5612 LNCS&quot;,&quot;container-title-short&quot;:&quot;&quot;},&quot;isTemporary&quot;:false},{&quot;id&quot;:&quot;0c30557b-4080-3566-8298-4cb31741edce&quot;,&quot;itemData&quot;:{&quot;type&quot;:&quot;report&quot;,&quot;id&quot;:&quot;0c30557b-4080-3566-8298-4cb31741edce&quot;,&quot;title&quot;:&quot;Brief Report: Two Case Studies Using Virtual Reality as a Learning Tool for Autistic Children 1&quot;,&quot;author&quot;:[{&quot;family&quot;:&quot;Strickland&quot;,&quot;given&quot;:&quot;Dorothy&quot;,&quot;parse-names&quot;:false,&quot;dropping-particle&quot;:&quot;&quot;,&quot;non-dropping-particle&quot;:&quot;&quot;},{&quot;family&quot;:&quot;Marcus&quot;,&quot;given&quot;:&quot;Lee M&quot;,&quot;parse-names&quot;:false,&quot;dropping-particle&quot;:&quot;&quot;,&quot;non-dropping-particle&quot;:&quot;&quot;},{&quot;family&quot;:&quot;Mesibov&quot;,&quot;given&quot;:&quot;Gary B&quot;,&quot;parse-names&quot;:false,&quot;dropping-particle&quot;:&quot;&quot;,&quot;non-dropping-particle&quot;:&quot;&quot;},{&quot;family&quot;:&quot;Hogan&quot;,&quot;given&quot;:&quot;Kerry&quot;,&quot;parse-names&quot;:false,&quot;dropping-particle&quot;:&quot;&quot;,&quot;non-dropping-particle&quot;:&quot;&quot;}],&quot;container-title&quot;:&quot;Journal of Autism and Developmental Disorders&quot;,&quot;container-title-short&quot;:&quot;J Autism Dev Disord&quot;,&quot;issued&quot;:{&quot;date-parts&quot;:[[1996]]},&quot;issue&quot;:&quot;6&quot;,&quot;volume&quot;:&quot;26&quot;},&quot;isTemporary&quot;:false}]},{&quot;citationID&quot;:&quot;MENDELEY_CITATION_860eb39b-b451-42b7-ad4d-7d0141030d07&quot;,&quot;properties&quot;:{&quot;noteIndex&quot;:0},&quot;isEdited&quot;:false,&quot;manualOverride&quot;:{&quot;isManuallyOverridden&quot;:false,&quot;citeprocText&quot;:&quot;(Mondello et al. 2018)&quot;,&quot;manualOverrideText&quot;:&quot;&quot;},&quot;citationTag&quot;:&quot;MENDELEY_CITATION_v3_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&quot;,&quot;citationItems&quot;:[{&quot;id&quot;:&quot;7e8f9376-5ae3-32ca-bf37-bb4d2b62950e&quot;,&quot;itemData&quot;:{&quot;type&quot;:&quot;article-journal&quot;,&quot;id&quot;:&quot;7e8f9376-5ae3-32ca-bf37-bb4d2b62950e&quot;,&quot;title&quot;:&quot;Virtual Reality for Traumatic Brain Injury&quot;,&quot;author&quot;:[{&quot;family&quot;:&quot;Mondello&quot;,&quot;given&quot;:&quot;Stefania&quot;,&quot;parse-names&quot;:false,&quot;dropping-particle&quot;:&quot;&quot;,&quot;non-dropping-particle&quot;:&quot;&quot;},{&quot;family&quot;:&quot;Thelin&quot;,&quot;given&quot;:&quot;Eric Peter&quot;,&quot;parse-names&quot;:false,&quot;dropping-particle&quot;:&quot;&quot;,&quot;non-dropping-particle&quot;:&quot;&quot;},{&quot;family&quot;:&quot;Hart&quot;,&quot;given&quot;:&quot;Tessa&quot;,&quot;parse-names&quot;:false,&quot;dropping-particle&quot;:&quot;&quot;,&quot;non-dropping-particle&quot;:&quot;&quot;},{&quot;family&quot;:&quot;Zanier&quot;,&quot;given&quot;:&quot;Elisa R&quot;,&quot;parse-names&quot;:false,&quot;dropping-particle&quot;:&quot;&quot;,&quot;non-dropping-particle&quot;:&quot;&quot;},{&quot;family&quot;:&quot;Zoerle&quot;,&quot;given&quot;:&quot;Tommaso&quot;,&quot;parse-names&quot;:false,&quot;dropping-particle&quot;:&quot;&quot;,&quot;non-dropping-particle&quot;:&quot;&quot;},{&quot;family&quot;:&quot;Lernia&quot;,&quot;given&quot;:&quot;Daniele&quot;,&quot;parse-names&quot;:false,&quot;dropping-particle&quot;:&quot;di&quot;,&quot;non-dropping-particle&quot;:&quot;&quot;},{&quot;family&quot;:&quot;Riva&quot;,&quot;given&quot;:&quot;Giuseppe&quot;,&quot;parse-names&quot;:false,&quot;dropping-particle&quot;:&quot;&quot;,&quot;non-dropping-particle&quot;:&quot;&quot;}],&quot;DOI&quot;:&quot;10.3389/fneur.2018.00345&quot;,&quot;issued&quot;:{&quot;date-parts&quot;:[[2018]]},&quot;container-title-short&quot;:&quot;&quot;},&quot;isTemporary&quot;:false}]},{&quot;citationID&quot;:&quot;MENDELEY_CITATION_91db0a72-813c-4fd3-ae33-39ac7c2dbc8a&quot;,&quot;properties&quot;:{&quot;noteIndex&quot;:0},&quot;isEdited&quot;:false,&quot;manualOverride&quot;:{&quot;isManuallyOverridden&quot;:false,&quot;citeprocText&quot;:&quot;(Bernardes et al. 2015)&quot;,&quot;manualOverrideText&quot;:&quot;&quot;},&quot;citationTag&quot;:&quot;MENDELEY_CITATION_v3_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&quot;,&quot;citationItems&quot;:[{&quot;id&quot;:&quot;2ea469af-7be1-3fb1-b83c-f9b8891c494f&quot;,&quot;itemData&quot;:{&quot;type&quot;:&quot;paper-conference&quot;,&quot;id&quot;:&quot;2ea469af-7be1-3fb1-b83c-f9b8891c494f&quot;,&quot;title&quot;:&quot;A serious game with virtual reality for travel training with Autism Spectrum Disorder&quot;,&quot;author&quot;:[{&quot;family&quot;:&quot;Bernardes&quot;,&quot;given&quot;:&quot;Miguel&quot;,&quot;parse-names&quot;:false,&quot;dropping-particle&quot;:&quot;&quot;,&quot;non-dropping-particle&quot;:&quot;&quot;},{&quot;family&quot;:&quot;Barros&quot;,&quot;given&quot;:&quot;Fernando&quot;,&quot;parse-names&quot;:false,&quot;dropping-particle&quot;:&quot;&quot;,&quot;non-dropping-particle&quot;:&quot;&quot;},{&quot;family&quot;:&quot;Simoes&quot;,&quot;given&quot;:&quot;Marco&quot;,&quot;parse-names&quot;:false,&quot;dropping-particle&quot;:&quot;&quot;,&quot;non-dropping-particle&quot;:&quot;&quot;},{&quot;family&quot;:&quot;Castelo-Branco&quot;,&quot;given&quot;:&quot;Miguel&quot;,&quot;parse-names&quot;:false,&quot;dropping-particle&quot;:&quot;&quot;,&quot;non-dropping-particle&quot;:&quot;&quot;}],&quot;container-title&quot;:&quot;International Conference on Virtual Rehabilitation, ICVR&quot;,&quot;DOI&quot;:&quot;10.1109/ICVR.2015.7358609&quot;,&quot;ISBN&quot;:&quot;9781479989843&quot;,&quot;ISSN&quot;:&quot;23319569&quot;,&quot;issued&quot;:{&quot;date-parts&quot;:[[2015,12,16]]},&quot;page&quot;:&quot;127-128&quot;,&quot;abstract&quot;:&quot;Autism Spectrum Disorder (ASD) is a neurodevelopmental disorder characterized by impairments in social interaction and repetitive patterns of behavior. This article describes the creation of a serious game that prepares individuals with ASD to use buses as a mean of transportation. Virtual reality (VR) support was added, increasing the feeling of presence and the realism of the experience, thus increasing its potential as a learning tool. The game is currently being developed using the Unity game engine and uses the Oculus Rift as virtual reality headset. Preliminary results prove the viability of the experiment and the acceptance from individuals with ASD towards the use of the VR setup. In conclusion, the project aims to understand how games and virtual reality can be used to improve the capabilities of individuals with ASD, and help them live more independently.&quot;,&quot;publisher&quot;:&quot;Institute of Electrical and Electronics Engineers Inc.&quot;,&quot;container-title-short&quot;:&quot;&quot;},&quot;isTemporary&quot;:false}]},{&quot;citationID&quot;:&quot;MENDELEY_CITATION_bbffa116-0d1c-4a7d-984a-f99db0fdd51d&quot;,&quot;properties&quot;:{&quot;noteIndex&quot;:0},&quot;isEdited&quot;:false,&quot;manualOverride&quot;:{&quot;isManuallyOverridden&quot;:false,&quot;citeprocText&quot;:&quot;(Simões et al. 2018)&quot;,&quot;manualOverrideText&quot;:&quot;&quot;},&quot;citationTag&quot;:&quot;MENDELEY_CITATION_v3_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&quot;,&quot;citationItems&quot;:[{&quot;id&quot;:&quot;1d988600-a742-3f8d-a4ab-0ccc39c8a086&quot;,&quot;itemData&quot;:{&quot;type&quot;:&quot;article-journal&quot;,&quot;id&quot;:&quot;1d988600-a742-3f8d-a4ab-0ccc39c8a086&quot;,&quot;title&quot;:&quot;Virtual Travel Training for Autism Spectrum Disorder: Proof-of-Concept Interventional Study&quot;,&quot;author&quot;:[{&quot;family&quot;:&quot;Simões&quot;,&quot;given&quot;:&quot;Marco&quot;,&quot;parse-names&quot;:false,&quot;dropping-particle&quot;:&quot;&quot;,&quot;non-dropping-particle&quot;:&quot;&quot;},{&quot;family&quot;:&quot;Bernardes&quot;,&quot;given&quot;:&quot;Miguel&quot;,&quot;parse-names&quot;:false,&quot;dropping-particle&quot;:&quot;&quot;,&quot;non-dropping-particle&quot;:&quot;&quot;},{&quot;family&quot;:&quot;Barros&quot;,&quot;given&quot;:&quot;Fernando&quot;,&quot;parse-names&quot;:false,&quot;dropping-particle&quot;:&quot;&quot;,&quot;non-dropping-particle&quot;:&quot;&quot;},{&quot;family&quot;:&quot;Castelo-Branco&quot;,&quot;given&quot;:&quot;Miguel&quot;,&quot;parse-names&quot;:false,&quot;dropping-particle&quot;:&quot;&quot;,&quot;non-dropping-particle&quot;:&quot;&quot;}],&quot;container-title&quot;:&quot;JMIR Serious Games 2018;6(1):e5 https://games.jmir.org/2018/1/e5&quot;,&quot;accessed&quot;:{&quot;date-parts&quot;:[[2022,10,2]]},&quot;DOI&quot;:&quot;10.2196/GAMES.8428&quot;,&quot;ISSN&quot;:&quot;22919279&quot;,&quot;URL&quot;:&quot;https://games.jmir.org/2018/1/e5&quot;,&quot;issued&quot;:{&quot;date-parts&quot;:[[2018,3,20]]},&quot;page&quot;:&quot;e8428&quot;,&quot;abstract&quot;:&quot;Background: Autism Spectrum Disorder (ASD) is a neurodevelopmental disorder characterized by impairments in social interaction and repetitive patterns of behavior, which can lead to deficits in adaptive behavior. In this study, a serious game was developed to train individuals with ASD for an important type of outdoor activity, which is the use of buses as a means of transportation. Objective: The aim of this study was to develop a serious game that defines a “safe environment” where the players became familiar with the process of taking a bus and to validate if it could be used effectively to teach bus-taking routines and adaptive procedures to individuals with ASD. Methods: In the game, players were placed in a three-dimensional city and were submitted to a set of tasks that involved taking buses to reach specific destinations. Participants with ASD (n=10) underwent between 1 to 3 training sessions. Participants with typical development (n=10) were also included in this study for comparison purposes and received 1 control session. Results: We found a statistically significant increase in the measures of knowledge of the process of riding a bus, a reduction in the electrodermal activity (a metric of anxiety) measured inside the bus environments, and a high success rate of their application within the game (93.8%). Conclusions: The developed game proved to be potentially useful in the context of emerging immersive virtual reality technologies, of which use in therapies and serious games is still in its infancy. Our findings suggest that serious games, using these technologies, can be used effectively in helping people with ASD become more independent in outdoor activities, specifically regarding the use of buses for transportation.&quot;,&quot;publisher&quot;:&quot;JMIR Serious Games&quot;,&quot;issue&quot;:&quot;1&quot;,&quot;volume&quot;:&quot;6&quot;,&quot;container-title-short&quot;:&quot;&quot;},&quot;isTemporary&quot;:false}]},{&quot;citationID&quot;:&quot;MENDELEY_CITATION_7768c4df-fcc0-4606-a86f-003ed589d11c&quot;,&quot;properties&quot;:{&quot;noteIndex&quot;:0},&quot;isEdited&quot;:false,&quot;manualOverride&quot;:{&quot;isManuallyOverridden&quot;:false,&quot;citeprocText&quot;:&quot;(Brown et al. 2002)&quot;,&quot;manualOverrideText&quot;:&quot;&quot;},&quot;citationTag&quot;:&quot;MENDELEY_CITATION_v3_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&quot;,&quot;citationItems&quot;:[{&quot;id&quot;:&quot;3b23da84-61c7-306e-8567-72f42078b830&quot;,&quot;itemData&quot;:{&quot;type&quot;:&quot;article-journal&quot;,&quot;id&quot;:&quot;3b23da84-61c7-306e-8567-72f42078b830&quot;,&quot;title&quot;:&quot;Flexible and Virtual Travel Training Environments&quot;,&quot;author&quot;:[{&quot;family&quot;:&quot;Brown&quot;,&quot;given&quot;:&quot;D J&quot;,&quot;parse-names&quot;:false,&quot;dropping-particle&quot;:&quot;&quot;,&quot;non-dropping-particle&quot;:&quot;&quot;},{&quot;family&quot;:&quot;Shopland&quot;,&quot;given&quot;:&quot;N&quot;,&quot;parse-names&quot;:false,&quot;dropping-particle&quot;:&quot;&quot;,&quot;non-dropping-particle&quot;:&quot;&quot;},{&quot;family&quot;:&quot;Lewis&quot;,&quot;given&quot;:&quot;J&quot;,&quot;parse-names&quot;:false,&quot;dropping-particle&quot;:&quot;&quot;,&quot;non-dropping-particle&quot;:&quot;&quot;}],&quot;issued&quot;:{&quot;date-parts&quot;:[[2002]]},&quot;page&quot;:&quot;181-188&quot;,&quot;container-title-short&quot;:&quot;&quot;},&quot;isTemporary&quot;:false}]},{&quot;citationID&quot;:&quot;MENDELEY_CITATION_a5d2f180-7efe-48c5-9c0d-938de5f8d54b&quot;,&quot;properties&quot;:{&quot;noteIndex&quot;:0},&quot;isEdited&quot;:false,&quot;manualOverride&quot;:{&quot;isManuallyOverridden&quot;:false,&quot;citeprocText&quot;:&quot;(Munafo et al. 2017)&quot;,&quot;manualOverrideText&quot;:&quot;&quot;},&quot;citationTag&quot;:&quot;MENDELEY_CITATION_v3_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&quot;,&quot;citationItems&quot;:[{&quot;id&quot;:&quot;067670ea-2c4b-310c-988b-f4e672a814ed&quot;,&quot;itemData&quot;:{&quot;type&quot;:&quot;article-journal&quot;,&quot;id&quot;:&quot;067670ea-2c4b-310c-988b-f4e672a814ed&quot;,&quot;title&quot;:&quot;The virtual reality head-mounted display Oculus Rift induces motion sickness and is sexist in its effects&quot;,&quot;author&quot;:[{&quot;family&quot;:&quot;Munafo&quot;,&quot;given&quot;:&quot;Justin&quot;,&quot;parse-names&quot;:false,&quot;dropping-particle&quot;:&quot;&quot;,&quot;non-dropping-particle&quot;:&quot;&quot;},{&quot;family&quot;:&quot;Diedrick&quot;,&quot;given&quot;:&quot;Meg&quot;,&quot;parse-names&quot;:false,&quot;dropping-particle&quot;:&quot;&quot;,&quot;non-dropping-particle&quot;:&quot;&quot;},{&quot;family&quot;:&quot;Stoffregen&quot;,&quot;given&quot;:&quot;Thomas A.&quot;,&quot;parse-names&quot;:false,&quot;dropping-particle&quot;:&quot;&quot;,&quot;non-dropping-particle&quot;:&quot;&quot;}],&quot;container-title&quot;:&quot;Experimental Brain Research&quot;,&quot;container-title-short&quot;:&quot;Exp Brain Res&quot;,&quot;accessed&quot;:{&quot;date-parts&quot;:[[2022,10,2]]},&quot;DOI&quot;:&quot;10.1007/S00221-016-4846-7/FIGURES/6&quot;,&quot;ISSN&quot;:&quot;14321106&quot;,&quot;PMID&quot;:&quot;27915367&quot;,&quot;URL&quot;:&quot;https://link.springer.com/article/10.1007/s00221-016-4846-7&quot;,&quot;issued&quot;:{&quot;date-parts&quot;:[[2017,3,1]]},&quot;page&quot;:&quot;889-901&quot;,&quot;abstract&quot;:&quot;Anecdotal reports suggest that motion sickness may occur among users of contemporary, consumer-oriented head-mounted display systems and that women may be at greater risk. We evaluated the nauseogenic properties of one such system, the Oculus Rift. The head-mounted unit included motion sensors that were sensitive to users’ head movements, such that head movements could be used as control inputs to the device. In two experiments, seated participants played one of two virtual reality games for up to 15 min. In Experiment 1, 22% of participants reported motion sickness, and the difference in incidence between men and women was not significant. In Experiment 2, motion sickness was reported by 56% of participants, and incidence among women (77.78%) was significantly greater than among men (33.33%). Before participants were exposed to the head-mounted display system, we recorded their standing body sway during the performance of simple visual tasks. In both experiments, patterns of pre-exposure body sway differed between participants who (later) reported motion sickness and those who did not. In Experiment 2, sex differences in susceptibility to motion sickness were preceded by sex differences in body sway. These postural effects confirm a prediction of the postural instability theory of motion sickness. The results indicate that users of contemporary head-mounted display systems are at significant risk of motion sickness and that in relation to motion sickness these systems may be sexist in their effects.&quot;,&quot;publisher&quot;:&quot;Springer Verlag&quot;,&quot;issue&quot;:&quot;3&quot;,&quot;volume&quot;:&quot;235&quot;},&quot;isTemporary&quot;:false}]},{&quot;citationID&quot;:&quot;MENDELEY_CITATION_3a2cb7c1-08b7-4af5-973d-caca2755e311&quot;,&quot;properties&quot;:{&quot;noteIndex&quot;:0},&quot;isEdited&quot;:false,&quot;manualOverride&quot;:{&quot;isManuallyOverridden&quot;:false,&quot;citeprocText&quot;:&quot;(Chang et al. 2020)&quot;,&quot;manualOverrideText&quot;:&quot;&quot;},&quot;citationTag&quot;:&quot;MENDELEY_CITATION_v3_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&quot;,&quot;citationItems&quot;:[{&quot;id&quot;:&quot;33599298-f5d5-3f38-a60d-5e621f0f2e8e&quot;,&quot;itemData&quot;:{&quot;type&quot;:&quot;article-journal&quot;,&quot;id&quot;:&quot;33599298-f5d5-3f38-a60d-5e621f0f2e8e&quot;,&quot;title&quot;:&quot;Virtual Reality Sickness: A Review of Causes and Measurements&quot;,&quot;author&quot;:[{&quot;family&quot;:&quot;Chang&quot;,&quot;given&quot;:&quot;Eunhee&quot;,&quot;parse-names&quot;:false,&quot;dropping-particle&quot;:&quot;&quot;,&quot;non-dropping-particle&quot;:&quot;&quot;},{&quot;family&quot;:&quot;Kim&quot;,&quot;given&quot;:&quot;Hyun Taek&quot;,&quot;parse-names&quot;:false,&quot;dropping-particle&quot;:&quot;&quot;,&quot;non-dropping-particle&quot;:&quot;&quot;},{&quot;family&quot;:&quot;Yoo&quot;,&quot;given&quot;:&quot;Byounghyun&quot;,&quot;parse-names&quot;:false,&quot;dropping-particle&quot;:&quot;&quot;,&quot;non-dropping-particle&quot;:&quot;&quot;}],&quot;container-title&quot;:&quot;International Journal of Human-Computer Interaction&quot;,&quot;container-title-short&quot;:&quot;Int J Hum Comput Interact&quot;,&quot;DOI&quot;:&quot;10.1080/10447318.2020.1778351&quot;,&quot;ISSN&quot;:&quot;15327590&quot;,&quot;issued&quot;:{&quot;date-parts&quot;:[[2020]]},&quot;page&quot;:&quot;1658-1682&quot;,&quot;abstract&quot;:&quot;In virtual reality (VR), users can experience symptoms of motion sickness, which is referred to as VR sickness or cybersickness. The symptoms include but are not limited to eye fatigue, disorientation, and nausea, which can impair the VR experience of users. Though many studies have attempted to reduce the discomfort, they produced conflicting results with varying degrees of VR sickness. In particular, a visually improved VR does not necessarily result in decreased VR sickness. To understand these unexpected results, we surveyed the causes of VR sickness and measurement of symptoms. We reorganized the causes of the VR sickness into three major factors (hardware, content, and human factors) and investigated the sub-component of each factor. We then surveyed frequently used measures of VR sickness, both subjective and objective approaches. We also investigated emerging approaches for reducing VR sickness and proposed a multimodal fidelity hypothesis to give an insight into future studies.&quot;,&quot;publisher&quot;:&quot;Bellwether Publishing, Ltd.&quot;},&quot;isTemporary&quot;:false}]},{&quot;citationID&quot;:&quot;MENDELEY_CITATION_9afe67e3-8d29-4eec-a8f4-250bd1620aa5&quot;,&quot;properties&quot;:{&quot;noteIndex&quot;:0},&quot;isEdited&quot;:false,&quot;manualOverride&quot;:{&quot;isManuallyOverridden&quot;:true,&quot;citeprocText&quot;:&quot;(Chang et al. 2020)&quot;,&quot;manualOverrideText&quot;:&quot;(as cited in Chang et al., 2020)&quot;},&quot;citationTag&quot;:&quot;MENDELEY_CITATION_v3_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&quot;,&quot;citationItems&quot;:[{&quot;id&quot;:&quot;33599298-f5d5-3f38-a60d-5e621f0f2e8e&quot;,&quot;itemData&quot;:{&quot;type&quot;:&quot;article-journal&quot;,&quot;id&quot;:&quot;33599298-f5d5-3f38-a60d-5e621f0f2e8e&quot;,&quot;title&quot;:&quot;Virtual Reality Sickness: A Review of Causes and Measurements&quot;,&quot;author&quot;:[{&quot;family&quot;:&quot;Chang&quot;,&quot;given&quot;:&quot;Eunhee&quot;,&quot;parse-names&quot;:false,&quot;dropping-particle&quot;:&quot;&quot;,&quot;non-dropping-particle&quot;:&quot;&quot;},{&quot;family&quot;:&quot;Kim&quot;,&quot;given&quot;:&quot;Hyun Taek&quot;,&quot;parse-names&quot;:false,&quot;dropping-particle&quot;:&quot;&quot;,&quot;non-dropping-particle&quot;:&quot;&quot;},{&quot;family&quot;:&quot;Yoo&quot;,&quot;given&quot;:&quot;Byounghyun&quot;,&quot;parse-names&quot;:false,&quot;dropping-particle&quot;:&quot;&quot;,&quot;non-dropping-particle&quot;:&quot;&quot;}],&quot;container-title&quot;:&quot;International Journal of Human-Computer Interaction&quot;,&quot;container-title-short&quot;:&quot;Int J Hum Comput Interact&quot;,&quot;DOI&quot;:&quot;10.1080/10447318.2020.1778351&quot;,&quot;ISSN&quot;:&quot;15327590&quot;,&quot;issued&quot;:{&quot;date-parts&quot;:[[2020]]},&quot;page&quot;:&quot;1658-1682&quot;,&quot;abstract&quot;:&quot;In virtual reality (VR), users can experience symptoms of motion sickness, which is referred to as VR sickness or cybersickness. The symptoms include but are not limited to eye fatigue, disorientation, and nausea, which can impair the VR experience of users. Though many studies have attempted to reduce the discomfort, they produced conflicting results with varying degrees of VR sickness. In particular, a visually improved VR does not necessarily result in decreased VR sickness. To understand these unexpected results, we surveyed the causes of VR sickness and measurement of symptoms. We reorganized the causes of the VR sickness into three major factors (hardware, content, and human factors) and investigated the sub-component of each factor. We then surveyed frequently used measures of VR sickness, both subjective and objective approaches. We also investigated emerging approaches for reducing VR sickness and proposed a multimodal fidelity hypothesis to give an insight into future studies.&quot;,&quot;publisher&quot;:&quot;Bellwether Publishing, Ltd.&quot;},&quot;isTemporary&quot;:false}]},{&quot;citationID&quot;:&quot;MENDELEY_CITATION_92eb2347-4ac3-49d5-b166-5a23a6681102&quot;,&quot;properties&quot;:{&quot;noteIndex&quot;:0},&quot;isEdited&quot;:false,&quot;manualOverride&quot;:{&quot;isManuallyOverridden&quot;:false,&quot;citeprocText&quot;:&quot;(Nguyen n.d.)&quot;,&quot;manualOverrideText&quot;:&quot;&quot;},&quot;citationTag&quot;:&quot;MENDELEY_CITATION_v3_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&quot;,&quot;citationItems&quot;:[{&quot;id&quot;:&quot;b5b1528b-4346-3f86-a2c6-0f9a865a1386&quot;,&quot;itemData&quot;:{&quot;type&quot;:&quot;report&quot;,&quot;id&quot;:&quot;b5b1528b-4346-3f86-a2c6-0f9a865a1386&quot;,&quot;title&quot;:&quot;Low-latency Mixed Reality Headset&quot;,&quot;groupId&quot;:&quot;aec25b63-2591-3f8b-b521-f94d569c4285&quot;,&quot;author&quot;:[{&quot;family&quot;:&quot;Nguyen&quot;,&quot;given&quot;:&quot;Tan&quot;,&quot;parse-names&quot;:false,&quot;dropping-particle&quot;:&quot;&quot;,&quot;non-dropping-particle&quot;:&quot;&quot;}],&quot;abstract&quot;:&quot;This work aims to build an open-source, low-latency hardware-accelerated headset for mixed (virtual or augmented) reality applications. A mixed reality headset is a complex system that encompasses many components, such as displays, IMU sensors, cameras, and processing units. Our motivation is that the commercial headsets are still not fast enough to prevent motion sickness caused by the lag between the display content and the movement of the headset user: the so-called motion-to-photon latency. Technique such as post-render warping (or timewarp) can be utilized to warp the images right before the display based on the tracking information, and is already implemented in many commercial products such as Oculus or Hololens. Nonetheless, the latency is still insufficient to combat motion sickness. In this project, we delve into understanding and reducing the motion-to-photon latency by leveraging specialized hardware platforms as well as computer vision algorithms to build a headset from scratch. Our headset is capable of running simple mixed reality demo applications (cubemap rendering for VR, 3D static object overlay for AR) with a motion-of-photon latency of 13.4 ms. More importantly, it is fully open-source.&quot;,&quot;container-title-short&quot;:&quot;&quot;},&quot;isTemporary&quot;:false}]},{&quot;citationID&quot;:&quot;MENDELEY_CITATION_01e133df-1e64-455d-9cef-18a7a9d3d699&quot;,&quot;properties&quot;:{&quot;noteIndex&quot;:0},&quot;isEdited&quot;:false,&quot;manualOverride&quot;:{&quot;isManuallyOverridden&quot;:false,&quot;citeprocText&quot;:&quot;(Kumar Kundu et al. 2021)&quot;,&quot;manualOverrideText&quot;:&quot;&quot;},&quot;citationTag&quot;:&quot;MENDELEY_CITATION_v3_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&quot;,&quot;citationItems&quot;:[{&quot;id&quot;:&quot;80d76ac7-02b1-3df5-8e3d-eef5a84aaca7&quot;,&quot;itemData&quot;:{&quot;type&quot;:&quot;article-journal&quot;,&quot;id&quot;:&quot;80d76ac7-02b1-3df5-8e3d-eef5a84aaca7&quot;,&quot;title&quot;:&quot;A Study on Sensor System Latency in VR Motion Sickness&quot;,&quot;groupId&quot;:&quot;aec25b63-2591-3f8b-b521-f94d569c4285&quot;,&quot;author&quot;:[{&quot;family&quot;:&quot;Kumar Kundu&quot;,&quot;given&quot;:&quot;Ripan&quot;,&quot;parse-names&quot;:false,&quot;dropping-particle&quot;:&quot;&quot;,&quot;non-dropping-particle&quot;:&quot;&quot;},{&quot;family&quot;:&quot;Rahman&quot;,&quot;given&quot;:&quot;Akhlaqur&quot;,&quot;parse-names&quot;:false,&quot;dropping-particle&quot;:&quot;&quot;,&quot;non-dropping-particle&quot;:&quot;&quot;},{&quot;family&quot;:&quot;Paul&quot;,&quot;given&quot;:&quot;Shuva&quot;,&quot;parse-names&quot;:false,&quot;dropping-particle&quot;:&quot;&quot;,&quot;non-dropping-particle&quot;:&quot;&quot;}],&quot;container-title&quot;:&quot;J. Sens. Actuator Netw&quot;,&quot;DOI&quot;:&quot;10.3390/jsan10030053&quot;,&quot;URL&quot;:&quot;https://doi.org/10.3390/&quot;,&quot;issued&quot;:{&quot;date-parts&quot;:[[2021]]},&quot;page&quot;:&quot;53&quot;,&quot;abstract&quot;:&quot;Citation: Kundu, R.K.; Rahman, A.; Paul, S. A Study on Sensor System Latency in VR Motion Sickness. Abstract: One of the most frequent technical factors affecting Virtual Reality (VR) performance and causing motion sickness is system latency. In this paper, we adopted predictive algorithms (i.e., Dead Reckoning, Kalman Filtering, and Deep Learning algorithms) to reduce the system latency. Cubic, quadratic, and linear functions are used to predict and curve fitting for the Dead Reckoning and Kalman Filtering algorithms. We propose a time series-based LSTM (long short-term memory), Bidirectional LSTM, and Convolutional LSTM to predict the head and body motion and reduce the motion to photon latency in VR devices. The error between the predicted data and the actual data is compared for statistical methods and deep learning techniques. The Kalman Filtering method is suitable for predicting since it is quicker to predict; however, the error is relatively high. However, the error property is good for the Dead Reckoning algorithm, even though the curve fitting is not satisfactory compared to Kalman Filtering. To overcome this poor performance, we adopted deep-learning-based LSTM for prediction. The LSTM showed improved performance when compared to the Dead Reckoning and Kalman Filtering algorithm. The simulation results suggest that the deep learning techniques outperformed the statistical methods in terms of error comparison. Overall, Convolutional LSTM outperformed the other deep learning techniques (much better than LSTM and Bidirectional LSTM) in terms of error.&quot;,&quot;volume&quot;:&quot;10&quot;,&quot;container-title-short&quot;:&quot;&quot;},&quot;isTemporary&quot;:false}]},{&quot;citationID&quot;:&quot;MENDELEY_CITATION_081ed89c-cb55-4564-94b5-e3dabb890e68&quot;,&quot;properties&quot;:{&quot;noteIndex&quot;:0},&quot;isEdited&quot;:false,&quot;manualOverride&quot;:{&quot;isManuallyOverridden&quot;:false,&quot;citeprocText&quot;:&quot;(López Ibáñez, Peinado n.d.)&quot;,&quot;manualOverrideText&quot;:&quot;&quot;},&quot;citationTag&quot;:&quot;MENDELEY_CITATION_v3_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&quot;,&quot;citationItems&quot;:[{&quot;id&quot;:&quot;3d3e78cc-bd97-389d-9336-30ce48e9d180&quot;,&quot;itemData&quot;:{&quot;type&quot;:&quot;report&quot;,&quot;id&quot;:&quot;3d3e78cc-bd97-389d-9336-30ce48e9d180&quot;,&quot;title&quot;:&quot;Walking in VR: Measuring Presence and Simulator Sickness in First-Person Virtual Reality Games&quot;,&quot;author&quot;:[{&quot;family&quot;:&quot;López Ibáñez&quot;,&quot;given&quot;:&quot;Manuel&quot;,&quot;parse-names&quot;:false,&quot;dropping-particle&quot;:&quot;&quot;,&quot;non-dropping-particle&quot;:&quot;&quot;},{&quot;family&quot;:&quot;Peinado&quot;,&quot;given&quot;:&quot;Federico&quot;,&quot;parse-names&quot;:false,&quot;dropping-particle&quot;:&quot;&quot;,&quot;non-dropping-particle&quot;:&quot;&quot;}],&quot;URL&quot;:&quot;http://nil.fdi.ucm.es&quot;,&quot;abstract&quot;:&quot;Presence is often used as a quality measure for virtual reality experiences. It refers to the sensation of \&quot;being there\&quot; that users feel while wearing a head-mounted display. In contrast, simulator sickness refers to the feeling of unease of some users while experiencing virtual motion. Nowadays, many virtual reality games do not allow the player to walk, trying to minimize the generation of unpleasant symptoms. This study explores how presence is affected by the ability to walk in VR games, as well as how simulator sickness actually grows when the player takes a virtual stroll. For this purpose, two prototypes of a small puzzle were built. In the first one, the player is able to walk, whereas the second one does not allow the user to move in any way. Presence and simulator sickness were measured using standard questionnaires while real players faced our puzzle. The results point to a strong correlation between the action of walking and an increment of the level of presence achieved by the subjects. However, there is no clear correspondence between walking and simulator sickness in our experiment. This last observation opens the way for further research and questioning of early studies about simulator sickness, as technical differences between current virtual reality devices and older ones may influence how uncomfortable users feel while wearing them.&quot;,&quot;container-title-short&quot;:&quot;&quot;},&quot;isTemporary&quot;:false}]},{&quot;citationID&quot;:&quot;MENDELEY_CITATION_18749c8c-7791-4e5f-962a-e06910a70f34&quot;,&quot;properties&quot;:{&quot;noteIndex&quot;:0},&quot;isEdited&quot;:false,&quot;manualOverride&quot;:{&quot;isManuallyOverridden&quot;:false,&quot;citeprocText&quot;:&quot;(Wilson 2016)&quot;,&quot;manualOverrideText&quot;:&quot;&quot;},&quot;citationTag&quot;:&quot;MENDELEY_CITATION_v3_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&quot;,&quot;citationItems&quot;:[{&quot;id&quot;:&quot;500df4fd-5f51-31c7-a37b-6f20d27fdd78&quot;,&quot;itemData&quot;:{&quot;type&quot;:&quot;report&quot;,&quot;id&quot;:&quot;500df4fd-5f51-31c7-a37b-6f20d27fdd78&quot;,&quot;title&quot;:&quot;THE EFFECT OF VARYING LATENCY IN A HEAD-MOUNTED DISPLAY ON TASK PERFORMANCE AND MOTION SICKNESS&quot;,&quot;groupId&quot;:&quot;aec25b63-2591-3f8b-b521-f94d569c4285&quot;,&quot;author&quot;:[{&quot;family&quot;:&quot;Wilson&quot;,&quot;given&quot;:&quot;Michael Lee&quot;,&quot;parse-names&quot;:false,&quot;dropping-particle&quot;:&quot;&quot;,&quot;non-dropping-particle&quot;:&quot;&quot;}],&quot;issued&quot;:{&quot;date-parts&quot;:[[2016]]},&quot;container-title-short&quot;:&quot;&quot;},&quot;isTemporary&quot;:false}]},{&quot;citationID&quot;:&quot;MENDELEY_CITATION_8e2d9a2d-2b22-4977-b1da-05dada997b42&quot;,&quot;properties&quot;:{&quot;noteIndex&quot;:0},&quot;isEdited&quot;:false,&quot;manualOverride&quot;:{&quot;isManuallyOverridden&quot;:false,&quot;citeprocText&quot;:&quot;(Oak Field School 2022)&quot;,&quot;manualOverrideText&quot;:&quot;&quot;},&quot;citationTag&quot;:&quot;MENDELEY_CITATION_v3_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&quot;,&quot;citationItems&quot;:[{&quot;id&quot;:&quot;650ebe17-2977-3fab-b927-03116a91e6e9&quot;,&quot;itemData&quot;:{&quot;type&quot;:&quot;webpage&quot;,&quot;id&quot;:&quot;650ebe17-2977-3fab-b927-03116a91e6e9&quot;,&quot;title&quot;:&quot;NICER Group Nottingham&quot;,&quot;author&quot;:[{&quot;family&quot;:&quot;Oak Field School&quot;,&quot;given&quot;:&quot;&quot;,&quot;parse-names&quot;:false,&quot;dropping-particle&quot;:&quot;&quot;,&quot;non-dropping-particle&quot;:&quot;&quot;}],&quot;accessed&quot;:{&quot;date-parts&quot;:[[2022,10,2]]},&quot;URL&quot;:&quot;https://www.oakfieldschool.org.uk/nicer-group-nottingham-interactive-community-for-e/&quot;,&quot;issued&quot;:{&quot;date-parts&quot;:[[2022]]},&quot;container-title-short&quot;:&quot;&quot;},&quot;isTemporary&quot;:false}]},{&quot;citationID&quot;:&quot;MENDELEY_CITATION_235ce2e9-5bc4-46b9-be03-ac54f2c03ebc&quot;,&quot;properties&quot;:{&quot;noteIndex&quot;:0},&quot;isEdited&quot;:false,&quot;manualOverride&quot;:{&quot;isManuallyOverridden&quot;:false,&quot;citeprocText&quot;:&quot;(Birckhead et al. 2019)&quot;,&quot;manualOverrideText&quot;:&quot;&quot;},&quot;citationTag&quot;:&quot;MENDELEY_CITATION_v3_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&quot;,&quot;citationItems&quot;:[{&quot;id&quot;:&quot;6926f02c-ec24-3a3b-bba6-9e25df45d099&quot;,&quot;itemData&quot;:{&quot;type&quot;:&quot;article-journal&quot;,&quot;id&quot;:&quot;6926f02c-ec24-3a3b-bba6-9e25df45d099&quot;,&quot;title&quot;:&quot;Recommendations for methodology of virtual reality clinical trials in health care by an international working group: Iterative study&quot;,&quot;author&quot;:[{&quot;family&quot;:&quot;Birckhead&quot;,&quot;given&quot;:&quot;Brandon&quot;,&quot;parse-names&quot;:false,&quot;dropping-particle&quot;:&quot;&quot;,&quot;non-dropping-particle&quot;:&quot;&quot;},{&quot;family&quot;:&quot;Khalil&quot;,&quot;given&quot;:&quot;Carine&quot;,&quot;parse-names&quot;:false,&quot;dropping-particle&quot;:&quot;&quot;,&quot;non-dropping-particle&quot;:&quot;&quot;},{&quot;family&quot;:&quot;Liu&quot;,&quot;given&quot;:&quot;Xiaoyu&quot;,&quot;parse-names&quot;:false,&quot;dropping-particle&quot;:&quot;&quot;,&quot;non-dropping-particle&quot;:&quot;&quot;},{&quot;family&quot;:&quot;Conovitz&quot;,&quot;given&quot;:&quot;Samuel&quot;,&quot;parse-names&quot;:false,&quot;dropping-particle&quot;:&quot;&quot;,&quot;non-dropping-particle&quot;:&quot;&quot;},{&quot;family&quot;:&quot;Rizzo&quot;,&quot;given&quot;:&quot;Albert&quot;,&quot;parse-names&quot;:false,&quot;dropping-particle&quot;:&quot;&quot;,&quot;non-dropping-particle&quot;:&quot;&quot;},{&quot;family&quot;:&quot;Danovitch&quot;,&quot;given&quot;:&quot;Itai&quot;,&quot;parse-names&quot;:false,&quot;dropping-particle&quot;:&quot;&quot;,&quot;non-dropping-particle&quot;:&quot;&quot;},{&quot;family&quot;:&quot;Bullock&quot;,&quot;given&quot;:&quot;Kim&quot;,&quot;parse-names&quot;:false,&quot;dropping-particle&quot;:&quot;&quot;,&quot;non-dropping-particle&quot;:&quot;&quot;},{&quot;family&quot;:&quot;Spiegel&quot;,&quot;given&quot;:&quot;Brennan&quot;,&quot;parse-names&quot;:false,&quot;dropping-particle&quot;:&quot;&quot;,&quot;non-dropping-particle&quot;:&quot;&quot;}],&quot;container-title&quot;:&quot;JMIR Mental Health&quot;,&quot;container-title-short&quot;:&quot;JMIR Ment Health&quot;,&quot;DOI&quot;:&quot;10.2196/11973&quot;,&quot;ISSN&quot;:&quot;23687959&quot;,&quot;issued&quot;:{&quot;date-parts&quot;:[[2019,1,1]]},&quot;abstract&quot;:&quot;Background: Therapeutic virtual reality (VR) has emerged as an efficacious treatment modality for a wide range of health conditions. However, despite encouraging outcomes from early stage research, a consensus for the best way to develop and evaluate VR treatments within a scientific framework is needed. Objective: We aimed to develop a methodological framework with input from an international working group in order to guide the design, implementation, analysis, interpretation, and communication of trials that develop and test VR treatments. Methods: A group of 21 international experts was recruited based on their contributions to the VR literature. The resulting Virtual Reality Clinical Outcomes Research Experts held iterative meetings to seek consensus on best practices for the development and testing of VR treatments. Results: The interactions were transcribed, and key themes were identified to develop a scientific framework in order to support best practices in methodology of clinical VR trials. Using the Food and Drug Administration Phase I-III pharmacotherapy model as guidance, a framework emerged to support three phases of VR clinical study designs—VR1, VR2, and VR3. VR1 studies focus on content development by working with patients and providers through the principles of human-centered design. VR2 trials conduct early testing with a focus on feasibility, acceptability, tolerability, and initial clinical efficacy. VR3 trials are randomized, controlled studies that evaluate efficacy against a control condition. Best practice recommendations for each trial were provided. Conclusions: Patients, providers, payers, and regulators should consider this best practice framework when assessing the validity of VR treatments.&quot;,&quot;publisher&quot;:&quot;JMIR Publications Inc.&quot;,&quot;issue&quot;:&quot;1&quot;,&quot;volume&quot;:&quot;6&quot;},&quot;isTemporary&quot;:false}]}]"/>
     <we:property name="MENDELEY_CITATIONS_LOCALE_CODE" value="&quot;en-GB&quot;"/>
     <we:property name="MENDELEY_CITATIONS_STYLE" value="{&quot;id&quot;:&quot;https://www.zotero.org/styles/nottingham-trent-university-library-harvard&quot;,&quot;title&quot;:&quot;Nottingham Trent University Library - Harvard&quot;,&quot;format&quot;:&quot;author-date&quot;,&quot;defaultLocale&quot;:&quot;en-GB&quot;}"/>
   </we:properties>

</xml_diff>

<commit_message>
Docs - Minor Fixes
</commit_message>
<xml_diff>
--- a/Documentation/ProjectPlanningDocument - N0865554.docx
+++ b/Documentation/ProjectPlanningDocument - N0865554.docx
@@ -2790,7 +2790,15 @@
     <w:p>
       <w:r>
         <w:lastRenderedPageBreak/>
-        <w:t>Thus, by trialling different methods of locomotion</w:t>
+        <w:t xml:space="preserve">Thus, by </w:t>
+      </w:r>
+      <w:proofErr w:type="spellStart"/>
+      <w:r>
+        <w:t>trialling</w:t>
+      </w:r>
+      <w:proofErr w:type="spellEnd"/>
+      <w:r>
+        <w:t xml:space="preserve"> different methods of locomotion</w:t>
       </w:r>
       <w:r>
         <w:t xml:space="preserve"> </w:t>
@@ -2880,7 +2888,13 @@
     </w:p>
     <w:p>
       <w:r>
-        <w:t>The primary aim of this report is to explore the viability of Virtual Reality (VR) to assist people with learning disabilities with independent travelling</w:t>
+        <w:t xml:space="preserve">The primary aim of this </w:t>
+      </w:r>
+      <w:r>
+        <w:t>project</w:t>
+      </w:r>
+      <w:r>
+        <w:t xml:space="preserve"> is to explore the viability of Virtual Reality (VR) to assist people with learning disabilities with independent travelling</w:t>
       </w:r>
       <w:r>
         <w:t>.</w:t>
@@ -2888,7 +2902,13 @@
     </w:p>
     <w:p>
       <w:r>
-        <w:t>A subsequent aim of this report is to demo a suitable system</w:t>
+        <w:t xml:space="preserve">A subsequent aim of this </w:t>
+      </w:r>
+      <w:r>
+        <w:t>project</w:t>
+      </w:r>
+      <w:r>
+        <w:t xml:space="preserve"> is to demo a suitable system</w:t>
       </w:r>
       <w:r>
         <w:t xml:space="preserve"> </w:t>
@@ -2955,7 +2975,15 @@
         <w:pStyle w:val="ListParagraph"/>
       </w:pPr>
       <w:r>
-        <w:t xml:space="preserve">Examine and analyse the current Independent Travel Training process by </w:t>
+        <w:t xml:space="preserve">Examine and </w:t>
+      </w:r>
+      <w:proofErr w:type="spellStart"/>
+      <w:r>
+        <w:t>analyse</w:t>
+      </w:r>
+      <w:proofErr w:type="spellEnd"/>
+      <w:r>
+        <w:t xml:space="preserve"> the current Independent Travel Training process by </w:t>
       </w:r>
       <w:r>
         <w:t>reviewing</w:t>
@@ -3171,7 +3199,15 @@
         <w:t xml:space="preserve"> types of road crossing levels and includes two forms of locomotion – walking in place with the help of hand gestures and joystick-controlled walking. </w:t>
       </w:r>
       <w:r>
-        <w:t xml:space="preserve">All relevant tasks will be identified and prioritised </w:t>
+        <w:t xml:space="preserve">All relevant tasks will be identified and </w:t>
+      </w:r>
+      <w:proofErr w:type="spellStart"/>
+      <w:r>
+        <w:t>prioritised</w:t>
+      </w:r>
+      <w:proofErr w:type="spellEnd"/>
+      <w:r>
+        <w:t xml:space="preserve"> </w:t>
       </w:r>
       <w:r>
         <w:t>to</w:t>
@@ -3206,15 +3242,7 @@
         <w:t xml:space="preserve">e </w:t>
       </w:r>
       <w:r>
-        <w:t>scope due to how time-consuming the process tends to be. However, in the case that the project is ahead of its schedule, an attempt will be made to create more relevant 3D assets (</w:t>
-      </w:r>
-      <w:proofErr w:type="gramStart"/>
-      <w:r>
-        <w:t>e.g.</w:t>
-      </w:r>
-      <w:proofErr w:type="gramEnd"/>
-      <w:r>
-        <w:t xml:space="preserve"> houses that fit the local scene instead of using American assets).</w:t>
+        <w:t>scope due to how time-consuming the process tends to be. However, in the case that the project is ahead of its schedule, an attempt will be made to create more relevant 3D assets (e.g. houses that fit the local scene instead of using American assets).</w:t>
       </w:r>
     </w:p>
     <w:p>
@@ -3648,7 +3676,15 @@
         </w:numPr>
       </w:pPr>
       <w:r>
-        <w:t>Document and report on the finding’s of the testing phase.</w:t>
+        <w:t xml:space="preserve">Document and report on the </w:t>
+      </w:r>
+      <w:proofErr w:type="spellStart"/>
+      <w:r>
+        <w:t>finding’s</w:t>
+      </w:r>
+      <w:proofErr w:type="spellEnd"/>
+      <w:r>
+        <w:t xml:space="preserve"> of the testing phase.</w:t>
       </w:r>
     </w:p>
     <w:p>
@@ -4873,23 +4909,7 @@
                 <w:sz w:val="18"/>
                 <w:szCs w:val="18"/>
               </w:rPr>
-              <w:t xml:space="preserve">Loss of some or </w:t>
-            </w:r>
-            <w:proofErr w:type="gramStart"/>
-            <w:r>
-              <w:rPr>
-                <w:sz w:val="18"/>
-                <w:szCs w:val="18"/>
-              </w:rPr>
-              <w:t>all of</w:t>
-            </w:r>
-            <w:proofErr w:type="gramEnd"/>
-            <w:r>
-              <w:rPr>
-                <w:sz w:val="18"/>
-                <w:szCs w:val="18"/>
-              </w:rPr>
-              <w:t xml:space="preserve"> the project’s 3D assets.</w:t>
+              <w:t>Loss of some or all of the project’s 3D assets.</w:t>
             </w:r>
           </w:p>
         </w:tc>
@@ -4976,23 +4996,7 @@
                 <w:sz w:val="18"/>
                 <w:szCs w:val="18"/>
               </w:rPr>
-              <w:t xml:space="preserve">All assets will be backed-up via a hard </w:t>
-            </w:r>
-            <w:proofErr w:type="gramStart"/>
-            <w:r>
-              <w:rPr>
-                <w:sz w:val="18"/>
-                <w:szCs w:val="18"/>
-              </w:rPr>
-              <w:t>drive in</w:t>
-            </w:r>
-            <w:proofErr w:type="gramEnd"/>
-            <w:r>
-              <w:rPr>
-                <w:sz w:val="18"/>
-                <w:szCs w:val="18"/>
-              </w:rPr>
-              <w:t xml:space="preserve"> addition to being stored on a private GitHub repository.</w:t>
+              <w:t>All assets will be backed-up via a hard drive in addition to being stored on a private GitHub repository.</w:t>
             </w:r>
           </w:p>
         </w:tc>
@@ -5126,23 +5130,7 @@
                 <w:sz w:val="18"/>
                 <w:szCs w:val="18"/>
               </w:rPr>
-              <w:t xml:space="preserve">All documentation will be backed-up via a hard </w:t>
-            </w:r>
-            <w:proofErr w:type="gramStart"/>
-            <w:r>
-              <w:rPr>
-                <w:sz w:val="18"/>
-                <w:szCs w:val="18"/>
-              </w:rPr>
-              <w:t>drive in</w:t>
-            </w:r>
-            <w:proofErr w:type="gramEnd"/>
-            <w:r>
-              <w:rPr>
-                <w:sz w:val="18"/>
-                <w:szCs w:val="18"/>
-              </w:rPr>
-              <w:t xml:space="preserve"> addition to being stored on a private GitHub repository.</w:t>
+              <w:t>All documentation will be backed-up via a hard drive in addition to being stored on a private GitHub repository.</w:t>
             </w:r>
           </w:p>
         </w:tc>
@@ -5274,23 +5262,7 @@
                 <w:sz w:val="18"/>
                 <w:szCs w:val="18"/>
               </w:rPr>
-              <w:t xml:space="preserve">All Unreal Engine project files will be backed-up via a hard </w:t>
-            </w:r>
-            <w:proofErr w:type="gramStart"/>
-            <w:r>
-              <w:rPr>
-                <w:sz w:val="18"/>
-                <w:szCs w:val="18"/>
-              </w:rPr>
-              <w:t>drive in</w:t>
-            </w:r>
-            <w:proofErr w:type="gramEnd"/>
-            <w:r>
-              <w:rPr>
-                <w:sz w:val="18"/>
-                <w:szCs w:val="18"/>
-              </w:rPr>
-              <w:t xml:space="preserve"> addition to being stored on a private GitHub repository.</w:t>
+              <w:t>All Unreal Engine project files will be backed-up via a hard drive in addition to being stored on a private GitHub repository.</w:t>
             </w:r>
           </w:p>
         </w:tc>
@@ -5683,7 +5655,39 @@
                 <w:sz w:val="18"/>
                 <w:szCs w:val="18"/>
               </w:rPr>
-              <w:t>All equipment will be sanitised before and after each testing session in addition to being sanitised between use by testing participants. All participants will also be asked if they’ve had any symptoms before joining the testing session.</w:t>
+              <w:t xml:space="preserve">All equipment will be </w:t>
+            </w:r>
+            <w:proofErr w:type="spellStart"/>
+            <w:r>
+              <w:rPr>
+                <w:sz w:val="18"/>
+                <w:szCs w:val="18"/>
+              </w:rPr>
+              <w:t>sanitised</w:t>
+            </w:r>
+            <w:proofErr w:type="spellEnd"/>
+            <w:r>
+              <w:rPr>
+                <w:sz w:val="18"/>
+                <w:szCs w:val="18"/>
+              </w:rPr>
+              <w:t xml:space="preserve"> before and after each testing session in addition to being </w:t>
+            </w:r>
+            <w:proofErr w:type="spellStart"/>
+            <w:r>
+              <w:rPr>
+                <w:sz w:val="18"/>
+                <w:szCs w:val="18"/>
+              </w:rPr>
+              <w:t>sanitised</w:t>
+            </w:r>
+            <w:proofErr w:type="spellEnd"/>
+            <w:r>
+              <w:rPr>
+                <w:sz w:val="18"/>
+                <w:szCs w:val="18"/>
+              </w:rPr>
+              <w:t xml:space="preserve"> between use by testing participants. All participants will also be asked if they’ve had any symptoms before joining the testing session.</w:t>
             </w:r>
           </w:p>
         </w:tc>
@@ -6129,10 +6133,7 @@
     </w:p>
     <w:p>
       <w:r>
-        <w:t xml:space="preserve">A crucial element of the BCS Code of Conduct is the use of technology with “public interest” in mind. In the perspective of this project, through the development of a new and improved version of independent travel training technology, it can help counter obstacles that individuals with learning disabilities tend to face when it comes to gaining independence through travel. The findings of this project will be methodically documented so that it may supplement existing research into this topic area as this project constitutes a small part of a wide array of VR adaptations to ensure those with disabilities have equal access to educational tools that can benefit them. </w:t>
-      </w:r>
-      <w:r>
-        <w:t>Furthermore, the final prototype developed will be shared with members of the NICER</w:t>
+        <w:t>A crucial element of the BCS Code of Conduct is the use of technology with “public interest” in mind. In the perspective of this project, through the development of a new and improved version of independent travel training technology, it can help counter obstacles that individuals with learning disabilities tend to face when it comes to gaining independence through travel. The findings of this project will be methodically documented so that it may supplement existing research into this topic area as this project constitutes a small part of a wide array of VR adaptations to ensure those with disabilities have equal access to educational tools that can benefit them. Furthermore, the final prototype developed will be shared with members of the NICER</w:t>
       </w:r>
       <w:r>
         <w:t xml:space="preserve"> </w:t>
@@ -6158,13 +6159,7 @@
         </w:sdtContent>
       </w:sdt>
       <w:r>
-        <w:t xml:space="preserve"> group </w:t>
-      </w:r>
-      <w:r>
-        <w:t>so that they have access to a more up to date version of the application</w:t>
-      </w:r>
-      <w:r>
-        <w:t>.</w:t>
+        <w:t xml:space="preserve"> group so that they have access to a more up to date version of the application.</w:t>
       </w:r>
     </w:p>
     <w:p>
@@ -6194,10 +6189,7 @@
     </w:p>
     <w:p>
       <w:r>
-        <w:t>This</w:t>
-      </w:r>
-      <w:r>
-        <w:t xml:space="preserve"> project aims to “treat all persons fairly and with respect” and intends to “not engage in harassment or discrimination, and to avoid injuring others” in line with the</w:t>
+        <w:t>This project aims to “treat all persons fairly and with respect” and intends to “not engage in harassment or discrimination, and to avoid injuring others” in line with the</w:t>
       </w:r>
       <w:r>
         <w:t xml:space="preserve"> IEEE</w:t>
@@ -6229,10 +6221,7 @@
         <w:t xml:space="preserve"> </w:t>
       </w:r>
       <w:r>
-        <w:t>Code of Ethic</w:t>
-      </w:r>
-      <w:r>
-        <w:t xml:space="preserve">s as a key aspect of this </w:t>
+        <w:t xml:space="preserve">Code of Ethics as a key aspect of this </w:t>
       </w:r>
       <w:r>
         <w:t>project will involve user</w:t>
@@ -6284,9 +6273,6 @@
       <w:r>
         <w:t xml:space="preserve">will be submitted as part of the Non-Invasive Ethics application to obtain a sign-off from the relevant academic body. </w:t>
       </w:r>
-      <w:r>
-        <w:t xml:space="preserve">Furthermore, </w:t>
-      </w:r>
     </w:p>
     <w:p>
       <w:pPr>
@@ -6303,10 +6289,7 @@
         <w:t>To ensure the maintenance of the professional integrity of this project</w:t>
       </w:r>
       <w:r>
-        <w:t xml:space="preserve"> with the aim of upholding </w:t>
-      </w:r>
-      <w:r>
-        <w:t xml:space="preserve">the reputation and good standing of BCS” </w:t>
+        <w:t xml:space="preserve"> with the aim of upholding the reputation and good standing of BCS” </w:t>
       </w:r>
       <w:sdt>
         <w:sdtPr>
@@ -6497,21 +6480,7 @@
             <w:rPr>
               <w:rFonts w:eastAsia="Times New Roman"/>
             </w:rPr>
-            <w:t xml:space="preserve">, M. et al., 2015. A serious game with virtual reality for travel training with </w:t>
-          </w:r>
-          <w:proofErr w:type="gramStart"/>
-          <w:r>
-            <w:rPr>
-              <w:rFonts w:eastAsia="Times New Roman"/>
-            </w:rPr>
-            <w:t>Autism Spectrum Disorder</w:t>
-          </w:r>
-          <w:proofErr w:type="gramEnd"/>
-          <w:r>
-            <w:rPr>
-              <w:rFonts w:eastAsia="Times New Roman"/>
-            </w:rPr>
-            <w:t xml:space="preserve">. In: </w:t>
+            <w:t xml:space="preserve">, M. et al., 2015. A serious game with virtual reality for travel training with Autism Spectrum Disorder. In: </w:t>
           </w:r>
           <w:r>
             <w:rPr>
@@ -12041,9 +12010,11 @@
   <w:rsids>
     <w:rsidRoot w:val="007A3761"/>
     <w:rsid w:val="00032183"/>
+    <w:rsid w:val="000379F6"/>
     <w:rsid w:val="000F2BE5"/>
     <w:rsid w:val="001F2F22"/>
     <w:rsid w:val="002B6AED"/>
+    <w:rsid w:val="004E1B09"/>
     <w:rsid w:val="007A3761"/>
     <w:rsid w:val="007A76CB"/>
     <w:rsid w:val="007B28E3"/>

</xml_diff>